<commit_message>
Prepared artifact for packaging and wrote Implementation chapter.
</commit_message>
<xml_diff>
--- a/Part2/a12johqv_projektarbete.docx
+++ b/Part2/a12johqv_projektarbete.docx
@@ -118,7 +118,7 @@
                         <a:effectLst/>
                         <a:extLst>
                           <a:ext uri="{C572A759-6A51-4108-AA02-DFA0A04FC94B}">
-                            <ma14:wrappingTextBoxFlag xmlns:ma14="http://schemas.microsoft.com/office/mac/drawingml/2011/main" xmlns:w="http://schemas.openxmlformats.org/wordprocessingml/2006/main" xmlns:w10="urn:schemas-microsoft-com:office:word" xmlns:v="urn:schemas-microsoft-com:vml" xmlns:o="urn:schemas-microsoft-com:office:office" xmlns:mv="urn:schemas-microsoft-com:mac:vml" xmlns:mo="http://schemas.microsoft.com/office/mac/office/2008/main" xmlns=""/>
+                            <ma14:wrappingTextBoxFlag xmlns="" xmlns:mo="http://schemas.microsoft.com/office/mac/office/2008/main" xmlns:mv="urn:schemas-microsoft-com:mac:vml" xmlns:o="urn:schemas-microsoft-com:office:office" xmlns:v="urn:schemas-microsoft-com:vml" xmlns:w10="urn:schemas-microsoft-com:office:word" xmlns:w="http://schemas.openxmlformats.org/wordprocessingml/2006/main" xmlns:ma14="http://schemas.microsoft.com/office/mac/drawingml/2011/main"/>
                           </a:ext>
                         </a:extLst>
                       </wps:spPr>
@@ -469,7 +469,7 @@
                         <a:effectLst/>
                         <a:extLst>
                           <a:ext uri="{C572A759-6A51-4108-AA02-DFA0A04FC94B}">
-                            <ma14:wrappingTextBoxFlag xmlns:ma14="http://schemas.microsoft.com/office/mac/drawingml/2011/main" xmlns:w="http://schemas.openxmlformats.org/wordprocessingml/2006/main" xmlns:w10="urn:schemas-microsoft-com:office:word" xmlns:v="urn:schemas-microsoft-com:vml" xmlns:o="urn:schemas-microsoft-com:office:office" xmlns:mv="urn:schemas-microsoft-com:mac:vml" xmlns:mo="http://schemas.microsoft.com/office/mac/office/2008/main" xmlns=""/>
+                            <ma14:wrappingTextBoxFlag xmlns="" xmlns:mo="http://schemas.microsoft.com/office/mac/office/2008/main" xmlns:mv="urn:schemas-microsoft-com:mac:vml" xmlns:o="urn:schemas-microsoft-com:office:office" xmlns:v="urn:schemas-microsoft-com:vml" xmlns:w10="urn:schemas-microsoft-com:office:word" xmlns:w="http://schemas.openxmlformats.org/wordprocessingml/2006/main" xmlns:ma14="http://schemas.microsoft.com/office/mac/drawingml/2011/main"/>
                           </a:ext>
                         </a:extLst>
                       </wps:spPr>
@@ -2625,7 +2625,7 @@
           <v:shape id="_x0000_i1025" type="#_x0000_t75" style="width:300.1pt;height:214.25pt" o:ole="">
             <v:imagedata r:id="rId10" o:title=""/>
           </v:shape>
-          <o:OLEObject Type="Embed" ProgID="Visio.Drawing.15" ShapeID="_x0000_i1025" DrawAspect="Content" ObjectID="_1489391487" r:id="rId11"/>
+          <o:OLEObject Type="Embed" ProgID="Visio.Drawing.15" ShapeID="_x0000_i1025" DrawAspect="Content" ObjectID="_1489502489" r:id="rId11"/>
         </w:object>
       </w:r>
     </w:p>
@@ -6094,10 +6094,146 @@
     </w:p>
     <w:p>
       <w:r>
-        <w:t xml:space="preserve">I detta arbete kommer det undersökas hur väl CBR kan appliceras för utveckling av schackspelande AI-agenter. </w:t>
-      </w:r>
-      <w:r>
-        <w:t xml:space="preserve">I arbetet ska en grundläggande, CBR-baserad, schackspelande AI-agent utvecklas som kan basera sina drag på olika fallbaser från olika mänskliga experter. För att ta reda på om CBR är en passande teknik för </w:t>
+        <w:t>I detta arbete kommer det undersökas hur väl CBR kan appliceras för utveckling av schackspelande AI-agenter</w:t>
+      </w:r>
+      <w:r>
+        <w:t xml:space="preserve"> med så kallad naiv liknelse och anpassning</w:t>
+      </w:r>
+      <w:r>
+        <w:t>.</w:t>
+      </w:r>
+      <w:r>
+        <w:t xml:space="preserve"> Med naiv menas att implementationen av liknelse och anpassning inte kräver kunskaper om strategier som används i schack. </w:t>
+      </w:r>
+      <w:r>
+        <w:t xml:space="preserve">Ett exempel på naiv liknelse är om två lägen är lika om det innehåller i stort sätt samma pjäser på samma platser. </w:t>
+      </w:r>
+      <w:r>
+        <w:t xml:space="preserve">Ett exempel på en </w:t>
+      </w:r>
+      <w:r>
+        <w:t xml:space="preserve">strategi </w:t>
+      </w:r>
+      <w:r>
+        <w:t>är skolmatt, där en spelare gör matt under mittspelet genom försöka fånga motspelarens kung när den gjort rockad. Två lägen skulle kunna anses lika om de båda liknar</w:t>
+      </w:r>
+      <w:r>
+        <w:t xml:space="preserve"> uppbyggnad mot</w:t>
+      </w:r>
+      <w:r>
+        <w:t xml:space="preserve"> skolmatt och anpassningen</w:t>
+      </w:r>
+      <w:r>
+        <w:t xml:space="preserve"> av draget</w:t>
+      </w:r>
+      <w:r>
+        <w:t xml:space="preserve"> skulle ske </w:t>
+      </w:r>
+      <w:r>
+        <w:t xml:space="preserve">så att AI-agenten försöker göra skolmatt. Problemet med att använda denna sorts likhet är att det finns så många olika strategier i schack som kan användas för att avgöra likhet och anpassning. Det begränsar även datorn till strategier som tidigare upptäckts och identifierats. Hsu </w:t>
+      </w:r>
+      <w:r>
+        <w:rPr>
+          <w:lang w:eastAsia="sv-SE"/>
+        </w:rPr>
+        <w:t>(1991)</w:t>
+      </w:r>
+      <w:r>
+        <w:rPr>
+          <w:lang w:eastAsia="sv-SE"/>
+        </w:rPr>
+        <w:t xml:space="preserve"> har även berättat att användandet av rigida strategier </w:t>
+      </w:r>
+      <w:r>
+        <w:rPr>
+          <w:lang w:eastAsia="sv-SE"/>
+        </w:rPr>
+        <w:t>gjorde att schackmaskinen</w:t>
+      </w:r>
+      <w:r>
+        <w:rPr>
+          <w:lang w:eastAsia="sv-SE"/>
+        </w:rPr>
+        <w:t xml:space="preserve"> </w:t>
+      </w:r>
+      <w:r>
+        <w:rPr>
+          <w:i/>
+          <w:lang w:eastAsia="sv-SE"/>
+        </w:rPr>
+        <w:t>Deep Thought</w:t>
+      </w:r>
+      <w:r>
+        <w:rPr>
+          <w:lang w:eastAsia="sv-SE"/>
+        </w:rPr>
+        <w:t xml:space="preserve">, föregångaren till </w:t>
+      </w:r>
+      <w:r>
+        <w:rPr>
+          <w:i/>
+          <w:lang w:eastAsia="sv-SE"/>
+        </w:rPr>
+        <w:t>Deep Blue</w:t>
+      </w:r>
+      <w:r>
+        <w:rPr>
+          <w:lang w:eastAsia="sv-SE"/>
+        </w:rPr>
+        <w:t xml:space="preserve"> (Campbell, </w:t>
+      </w:r>
+      <w:r>
+        <w:rPr>
+          <w:lang w:eastAsia="sv-SE"/>
+        </w:rPr>
+        <w:t>Hoane</w:t>
+      </w:r>
+      <w:r>
+        <w:rPr>
+          <w:lang w:eastAsia="sv-SE"/>
+        </w:rPr>
+        <w:t xml:space="preserve"> </w:t>
+      </w:r>
+      <w:r>
+        <w:rPr>
+          <w:lang w:eastAsia="sv-SE"/>
+        </w:rPr>
+        <w:t>&amp; Hsu</w:t>
+      </w:r>
+      <w:r>
+        <w:rPr>
+          <w:lang w:eastAsia="sv-SE"/>
+        </w:rPr>
+        <w:t xml:space="preserve"> </w:t>
+      </w:r>
+      <w:r>
+        <w:rPr>
+          <w:lang w:eastAsia="sv-SE"/>
+        </w:rPr>
+        <w:t>2002)</w:t>
+      </w:r>
+      <w:r>
+        <w:rPr>
+          <w:lang w:eastAsia="sv-SE"/>
+        </w:rPr>
+        <w:t xml:space="preserve"> spelade sämre. </w:t>
+      </w:r>
+      <w:r>
+        <w:rPr>
+          <w:lang w:eastAsia="sv-SE"/>
+        </w:rPr>
+        <w:t>Det är inte säkert att naiv liknelse ger bättre resultat, men det är ett mindre område och är därför enklare att undersöka till fullo.</w:t>
+      </w:r>
+    </w:p>
+    <w:p>
+      <w:r>
+        <w:t>I arbetet ska en grundläggande, CBR-baserad, schackspelande AI-agent utvecklas som kan basera sina drag på olika fallbaser från olika mänskliga experter. För att ta reda på om CBR</w:t>
+      </w:r>
+      <w:r>
+        <w:t xml:space="preserve"> med naiv likhet är en passande</w:t>
+      </w:r>
+      <w:r>
+        <w:t xml:space="preserve"> för </w:t>
       </w:r>
       <w:r>
         <w:t>schack AI, ska det undersökas till vilken grad</w:t>
@@ -6203,9 +6339,28 @@
       <w:r>
         <w:t>.</w:t>
       </w:r>
-    </w:p>
-    <w:p>
-      <w:r>
+      <w:r>
+        <w:t xml:space="preserve"> Den naiva liknelse</w:t>
+      </w:r>
+      <w:r>
+        <w:t>n</w:t>
+      </w:r>
+      <w:r>
+        <w:t xml:space="preserve"> kan</w:t>
+      </w:r>
+      <w:r>
+        <w:t xml:space="preserve"> även</w:t>
+      </w:r>
+      <w:r>
+        <w:t xml:space="preserve"> komp</w:t>
+      </w:r>
+      <w:r>
+        <w:t>letteras med eller vägas mot mer komplicerad liknelse.</w:t>
+      </w:r>
+    </w:p>
+    <w:p>
+      <w:r>
+        <w:lastRenderedPageBreak/>
         <w:t>Det går teoretiskt redan att skapa en AI-agent med tidigare beprövade tekniker som spelar schack perfekt; problemet är att det skulle ta flera år att beräkna vilket drag som bör utföras i varje läge. För att CBR ska vara av användning måste därför AI-agent</w:t>
       </w:r>
       <w:r>
@@ -6256,273 +6411,318 @@
     </w:p>
     <w:p>
       <w:r>
+        <w:t>För att undersöka om AI-agentens</w:t>
+      </w:r>
+      <w:r>
+        <w:t xml:space="preserve"> skicklighet är relativ till</w:t>
+      </w:r>
+      <w:r>
+        <w:t xml:space="preserve"> skickligheten av experten som dess fallbas är baserad på, </w:t>
+      </w:r>
+      <w:r>
+        <w:t xml:space="preserve">ska </w:t>
+      </w:r>
+      <w:r>
+        <w:t xml:space="preserve">olika </w:t>
+      </w:r>
+      <w:r>
+        <w:t>beteenden</w:t>
+      </w:r>
+      <w:r>
+        <w:t xml:space="preserve"> tävla</w:t>
+      </w:r>
+      <w:r>
+        <w:t xml:space="preserve"> mot</w:t>
+      </w:r>
+      <w:r>
+        <w:t xml:space="preserve"> varandra</w:t>
+      </w:r>
+      <w:r>
+        <w:t>.</w:t>
+      </w:r>
+      <w:r>
+        <w:t xml:space="preserve"> Här </w:t>
+      </w:r>
+      <w:r>
+        <w:t xml:space="preserve">används ordet beteende för att mena hur AI-agenten agerar med en viss fallbas; AI-agenten ska alltså tävla mot sig själv med olika fallbaser. </w:t>
+      </w:r>
+      <w:r>
+        <w:t xml:space="preserve">Om </w:t>
+      </w:r>
+      <w:r>
+        <w:t>ett beteenden vinner över ett annat</w:t>
+      </w:r>
+      <w:r>
+        <w:t xml:space="preserve"> ska</w:t>
+      </w:r>
+      <w:r>
+        <w:t xml:space="preserve"> det vinnande beteendet</w:t>
+      </w:r>
+      <w:r>
+        <w:t xml:space="preserve"> tilldelas</w:t>
+      </w:r>
+      <w:r>
+        <w:t xml:space="preserve"> ett poäng. Om</w:t>
+      </w:r>
+      <w:r>
+        <w:t xml:space="preserve"> det blir lika ska</w:t>
+      </w:r>
+      <w:r>
+        <w:t xml:space="preserve"> båda</w:t>
+      </w:r>
+      <w:r>
+        <w:t xml:space="preserve"> få</w:t>
+      </w:r>
+      <w:r>
+        <w:t xml:space="preserve"> ett halvt poäng. När</w:t>
+      </w:r>
+      <w:r>
+        <w:t xml:space="preserve"> </w:t>
+      </w:r>
+      <w:r>
+        <w:t>varje beteende har spelat mot varje annat beteende</w:t>
+      </w:r>
+      <w:r>
+        <w:t xml:space="preserve"> ett antal gånger</w:t>
+      </w:r>
+      <w:r>
+        <w:t xml:space="preserve"> ska </w:t>
+      </w:r>
+      <w:r>
+        <w:t>beteendena</w:t>
+      </w:r>
+      <w:r>
+        <w:t xml:space="preserve"> graderas i relation till varandra baserat på hur många poäng de fick. </w:t>
+      </w:r>
+      <w:r>
+        <w:t>Detta liknar round-robin-tävlingar som</w:t>
+      </w:r>
+      <w:r>
+        <w:t xml:space="preserve"> tidigare</w:t>
+      </w:r>
+      <w:r>
+        <w:t xml:space="preserve"> har anordnats av FIDE (2011). </w:t>
+      </w:r>
+      <w:r>
+        <w:t xml:space="preserve">Om de högre rankade </w:t>
+      </w:r>
+      <w:r>
+        <w:t>spelarna</w:t>
+      </w:r>
+      <w:r>
+        <w:t>s</w:t>
+      </w:r>
+      <w:r>
+        <w:t xml:space="preserve"> respektive</w:t>
+      </w:r>
+      <w:r>
+        <w:t xml:space="preserve"> beteenden</w:t>
+      </w:r>
+      <w:r>
+        <w:t xml:space="preserve"> generellt </w:t>
+      </w:r>
+      <w:r>
+        <w:t>får</w:t>
+      </w:r>
+      <w:r>
+        <w:t xml:space="preserve"> högre rank</w:t>
+      </w:r>
+      <w:r>
+        <w:t>n</w:t>
+      </w:r>
+      <w:r>
+        <w:t>ing, skulle det visa att AI-agenten presterar bättre med bättre expertdata.</w:t>
+      </w:r>
+    </w:p>
+    <w:p>
+      <w:r>
+        <w:t xml:space="preserve">Expertdata från olika experter </w:t>
+      </w:r>
+      <w:r>
+        <w:t>ska komma</w:t>
+      </w:r>
+      <w:r>
+        <w:t xml:space="preserve"> från drag som experten utfört i olika lägen i tidigare matcher</w:t>
+      </w:r>
+      <w:r>
+        <w:t>. E</w:t>
+      </w:r>
+      <w:r>
+        <w:t>xperter</w:t>
+      </w:r>
+      <w:r>
+        <w:t xml:space="preserve"> kommer</w:t>
+      </w:r>
+      <w:r>
+        <w:t xml:space="preserve"> rankas efter deras Elo</w:t>
+      </w:r>
+      <w:r>
+        <w:t>-rankning, så att bättre experter har högre rankning.</w:t>
+      </w:r>
+      <w:r>
+        <w:t xml:space="preserve"> En allmänt tillgänglig databas av sparade schackmatcher ska användas som källa för</w:t>
+      </w:r>
+      <w:r>
+        <w:t xml:space="preserve"> </w:t>
+      </w:r>
+      <w:r>
+        <w:t>expertdata</w:t>
+      </w:r>
+      <w:r>
+        <w:t>.</w:t>
+      </w:r>
+    </w:p>
+    <w:p>
+      <w:r>
+        <w:t>Ett möjligt problem</w:t>
+      </w:r>
+      <w:r>
+        <w:t xml:space="preserve"> med </w:t>
+      </w:r>
+      <w:r>
+        <w:t>undersökningen</w:t>
+      </w:r>
+      <w:r>
+        <w:t xml:space="preserve"> är att det inte är säkert att en delmängd av en spelares historik av</w:t>
+      </w:r>
+      <w:r>
+        <w:t xml:space="preserve"> spe</w:t>
+      </w:r>
+      <w:r>
+        <w:t>lade schackmatcher visar hur den</w:t>
+      </w:r>
+      <w:r>
+        <w:t xml:space="preserve"> fick sin rankning. </w:t>
+      </w:r>
+      <w:r>
+        <w:t xml:space="preserve">Om en större andel av de matcher som experten vunnit gentemot </w:t>
+      </w:r>
+      <w:r>
+        <w:t>de matcher som den förlorat</w:t>
+      </w:r>
+      <w:r>
+        <w:t xml:space="preserve"> skulle</w:t>
+      </w:r>
+      <w:r>
+        <w:t xml:space="preserve"> finn</w:t>
+      </w:r>
+      <w:r>
+        <w:t>a</w:t>
+      </w:r>
+      <w:r>
+        <w:t xml:space="preserve">s tillgängliga </w:t>
+      </w:r>
+      <w:r>
+        <w:t>kan AI-agenten spela bättre än förväntat med expertens fallbas.</w:t>
+      </w:r>
+      <w:r>
+        <w:t xml:space="preserve"> Motsatsen är lika möjlig. Det </w:t>
+      </w:r>
+      <w:r>
+        <w:t>finns</w:t>
+      </w:r>
+      <w:r>
+        <w:t xml:space="preserve"> även en risk att olika experter har olika många sparade partier procentuellt gentemot hur många partier de spelat för</w:t>
+      </w:r>
+      <w:r>
+        <w:t xml:space="preserve"> att ha</w:t>
+      </w:r>
+      <w:r>
+        <w:t xml:space="preserve"> få</w:t>
+      </w:r>
+      <w:r>
+        <w:t>tt</w:t>
+      </w:r>
+      <w:r>
+        <w:t xml:space="preserve"> sin rankning</w:t>
+      </w:r>
+      <w:r>
+        <w:t>. Detta</w:t>
+      </w:r>
+      <w:r>
+        <w:t xml:space="preserve"> </w:t>
+      </w:r>
+      <w:r>
+        <w:t xml:space="preserve">skulle kunna </w:t>
+      </w:r>
+      <w:r>
+        <w:t>ge</w:t>
+      </w:r>
+      <w:r>
+        <w:t xml:space="preserve"> dem en oproportionerligt mindre</w:t>
+      </w:r>
+      <w:r>
+        <w:t xml:space="preserve"> </w:t>
+      </w:r>
+      <w:r>
+        <w:t>fallbas gentemot andra än de teoretiskt skulle kunna haft</w:t>
+      </w:r>
+      <w:r>
+        <w:t>,</w:t>
+      </w:r>
+      <w:r>
+        <w:t xml:space="preserve"> än</w:t>
+      </w:r>
+      <w:r>
+        <w:t xml:space="preserve"> om alla deras partier varit tillgängliga </w:t>
+      </w:r>
+      <w:r>
+        <w:t xml:space="preserve">i </w:t>
+      </w:r>
+      <w:r>
+        <w:t>databasen.</w:t>
+      </w:r>
+    </w:p>
+    <w:p>
+      <w:r>
+        <w:t xml:space="preserve">Det finns en risk att det </w:t>
+      </w:r>
+      <w:r>
+        <w:t>kan ta för lång tid att samla in tillräckligt mycket information</w:t>
+      </w:r>
+      <w:r>
+        <w:t xml:space="preserve"> i undersökningen</w:t>
+      </w:r>
+      <w:r>
+        <w:t xml:space="preserve"> för att dra en pålitlig slutsats. Ett alternativt sätt att utföra undersökningen är att låta experter observera några få partier spelade av respektive beteende och ranka dem efter experternas utlåtanden. Denna metod har dock </w:t>
+      </w:r>
+      <w:r>
+        <w:t>nackdelen</w:t>
+      </w:r>
+      <w:r>
+        <w:t xml:space="preserve"> att det kan vara svårt att göra expertutlåtanden baserat på så lite information.</w:t>
+      </w:r>
+    </w:p>
+    <w:p>
+      <w:pPr>
+        <w:rPr>
+          <w:b/>
+        </w:rPr>
+      </w:pPr>
+      <w:r>
+        <w:t>Att bara ta hänsyn till resultatet av matcherna kan ge en falsk bild av hur väl ett beteende presterar. Det går att basera beteendens rankning på fler viktiga aspekter som hur bra pjäsbyten den gör (om den offrar en bonde för en drottning t.ex.), hur snabbt den avancerar sin armé eller hur bra den spelar i öppningar, mittspel och slutspel.</w:t>
+      </w:r>
+      <w:r>
+        <w:t xml:space="preserve"> </w:t>
+      </w:r>
+      <w:r>
+        <w:rPr>
+          <w:b/>
+        </w:rPr>
+        <w:t>(Längre metoddiskussion med de två föregående paragraferna</w:t>
+      </w:r>
+      <w:bookmarkStart w:id="32" w:name="_GoBack"/>
+      <w:bookmarkEnd w:id="32"/>
+      <w:r>
+        <w:rPr>
+          <w:b/>
+        </w:rPr>
+        <w:t>).</w:t>
+      </w:r>
+    </w:p>
+    <w:p>
+      <w:r>
         <w:lastRenderedPageBreak/>
-        <w:t>För att undersöka om AI-agentens</w:t>
-      </w:r>
-      <w:r>
-        <w:t xml:space="preserve"> skicklighet är relativ till</w:t>
-      </w:r>
-      <w:r>
-        <w:t xml:space="preserve"> skickligheten av experten som dess fallbas är baserad på, </w:t>
-      </w:r>
-      <w:r>
-        <w:t xml:space="preserve">ska </w:t>
-      </w:r>
-      <w:r>
-        <w:t xml:space="preserve">olika </w:t>
-      </w:r>
-      <w:r>
-        <w:t>beteenden</w:t>
-      </w:r>
-      <w:r>
-        <w:t xml:space="preserve"> tävla</w:t>
-      </w:r>
-      <w:r>
-        <w:t xml:space="preserve"> mot</w:t>
-      </w:r>
-      <w:r>
-        <w:t xml:space="preserve"> varandra</w:t>
-      </w:r>
-      <w:r>
-        <w:t>.</w:t>
-      </w:r>
-      <w:r>
-        <w:t xml:space="preserve"> Här </w:t>
-      </w:r>
-      <w:r>
-        <w:t xml:space="preserve">används ordet beteende för att mena hur AI-agenten agerar med en viss fallbas; AI-agenten ska alltså tävla mot sig själv med olika fallbaser. </w:t>
-      </w:r>
-      <w:r>
-        <w:t xml:space="preserve">Om </w:t>
-      </w:r>
-      <w:r>
-        <w:t>ett beteenden vinner över ett annat</w:t>
-      </w:r>
-      <w:r>
-        <w:t xml:space="preserve"> ska</w:t>
-      </w:r>
-      <w:r>
-        <w:t xml:space="preserve"> det vinnande beteendet</w:t>
-      </w:r>
-      <w:r>
-        <w:t xml:space="preserve"> tilldelas</w:t>
-      </w:r>
-      <w:r>
-        <w:t xml:space="preserve"> ett poäng. Om</w:t>
-      </w:r>
-      <w:r>
-        <w:t xml:space="preserve"> det blir lika ska</w:t>
-      </w:r>
-      <w:r>
-        <w:t xml:space="preserve"> båda</w:t>
-      </w:r>
-      <w:r>
-        <w:t xml:space="preserve"> få</w:t>
-      </w:r>
-      <w:r>
-        <w:t xml:space="preserve"> ett halvt poäng. När</w:t>
-      </w:r>
-      <w:r>
-        <w:t xml:space="preserve"> </w:t>
-      </w:r>
-      <w:r>
-        <w:t>varje beteende har spelat mot varje annat beteende</w:t>
-      </w:r>
-      <w:r>
-        <w:t xml:space="preserve"> ett antal gånger</w:t>
-      </w:r>
-      <w:r>
-        <w:t xml:space="preserve"> ska </w:t>
-      </w:r>
-      <w:r>
-        <w:t>beteendena</w:t>
-      </w:r>
-      <w:r>
-        <w:t xml:space="preserve"> graderas i relation till varandra baserat på hur många poäng de fick. </w:t>
-      </w:r>
-      <w:r>
-        <w:t>Detta liknar round-robin-tävlingar som</w:t>
-      </w:r>
-      <w:r>
-        <w:t xml:space="preserve"> tidigare</w:t>
-      </w:r>
-      <w:r>
-        <w:t xml:space="preserve"> har anordnats av FIDE (2011). </w:t>
-      </w:r>
-      <w:r>
-        <w:t xml:space="preserve">Om de högre rankade </w:t>
-      </w:r>
-      <w:r>
-        <w:t>spelarna</w:t>
-      </w:r>
-      <w:r>
-        <w:t>s</w:t>
-      </w:r>
-      <w:r>
-        <w:t xml:space="preserve"> respektive</w:t>
-      </w:r>
-      <w:r>
-        <w:t xml:space="preserve"> beteenden</w:t>
-      </w:r>
-      <w:r>
-        <w:t xml:space="preserve"> generellt </w:t>
-      </w:r>
-      <w:r>
-        <w:t>får</w:t>
-      </w:r>
-      <w:r>
-        <w:t xml:space="preserve"> högre rank</w:t>
-      </w:r>
-      <w:r>
-        <w:t>n</w:t>
-      </w:r>
-      <w:r>
-        <w:t>ing, skulle det visa att AI-agenten presterar bättre med bättre expertdata.</w:t>
-      </w:r>
-    </w:p>
-    <w:p>
-      <w:r>
-        <w:t xml:space="preserve">Expertdata från olika experter </w:t>
-      </w:r>
-      <w:r>
-        <w:t>ska komma</w:t>
-      </w:r>
-      <w:r>
-        <w:t xml:space="preserve"> från drag som experten utfört i olika lägen i tidigare matcher</w:t>
-      </w:r>
-      <w:r>
-        <w:t>. E</w:t>
-      </w:r>
-      <w:r>
-        <w:t>xperter</w:t>
-      </w:r>
-      <w:r>
-        <w:t xml:space="preserve"> kommer</w:t>
-      </w:r>
-      <w:r>
-        <w:t xml:space="preserve"> rankas efter deras Elo</w:t>
-      </w:r>
-      <w:r>
-        <w:t>-rankning, så att bättre experter har högre rankning.</w:t>
-      </w:r>
-      <w:r>
-        <w:t xml:space="preserve"> En allmänt tillgänglig databas av sparade schackmatcher ska användas som källa för</w:t>
-      </w:r>
-      <w:r>
-        <w:t xml:space="preserve"> </w:t>
-      </w:r>
-      <w:r>
-        <w:t>expertdata</w:t>
-      </w:r>
-      <w:r>
-        <w:t>.</w:t>
-      </w:r>
-      <w:r>
-        <w:t xml:space="preserve"> </w:t>
-      </w:r>
-      <w:r>
-        <w:t>Ett möjligt problem</w:t>
-      </w:r>
-      <w:r>
-        <w:t xml:space="preserve"> med detta</w:t>
-      </w:r>
-      <w:r>
-        <w:t xml:space="preserve"> är att det inte är säkert att en delmängd av en spelares historik av</w:t>
-      </w:r>
-      <w:r>
-        <w:t xml:space="preserve"> spe</w:t>
-      </w:r>
-      <w:r>
-        <w:t>lade schackmatcher visar hur den</w:t>
-      </w:r>
-      <w:r>
-        <w:t xml:space="preserve"> fick sin rankning. </w:t>
-      </w:r>
-      <w:r>
-        <w:t xml:space="preserve">Om en större andel av de matcher som experten vunnit gentemot </w:t>
-      </w:r>
-      <w:r>
-        <w:t>de matcher som den förlorat</w:t>
-      </w:r>
-      <w:r>
-        <w:t xml:space="preserve"> skulle</w:t>
-      </w:r>
-      <w:r>
-        <w:t xml:space="preserve"> finn</w:t>
-      </w:r>
-      <w:r>
-        <w:t>a</w:t>
-      </w:r>
-      <w:r>
-        <w:t xml:space="preserve">s tillgängliga </w:t>
-      </w:r>
-      <w:r>
-        <w:t>kan AI-agenten spela bättre än förväntat med expertens fallbas.</w:t>
-      </w:r>
-      <w:r>
-        <w:t xml:space="preserve"> Motsatsen är lika möjlig. Det </w:t>
-      </w:r>
-      <w:r>
-        <w:t>finns</w:t>
-      </w:r>
-      <w:r>
-        <w:t xml:space="preserve"> även en risk att olika experter har olika många sparade partier procentuellt gentemot hur många partier de spelat för</w:t>
-      </w:r>
-      <w:r>
-        <w:t xml:space="preserve"> att ha</w:t>
-      </w:r>
-      <w:r>
-        <w:t xml:space="preserve"> få</w:t>
-      </w:r>
-      <w:r>
-        <w:t>tt</w:t>
-      </w:r>
-      <w:r>
-        <w:t xml:space="preserve"> sin rankning</w:t>
-      </w:r>
-      <w:r>
-        <w:t>. Detta</w:t>
-      </w:r>
-      <w:r>
-        <w:t xml:space="preserve"> </w:t>
-      </w:r>
-      <w:r>
-        <w:t xml:space="preserve">skulle kunna </w:t>
-      </w:r>
-      <w:r>
-        <w:t>ge</w:t>
-      </w:r>
-      <w:r>
-        <w:t xml:space="preserve"> dem en oproportionerligt mindre</w:t>
-      </w:r>
-      <w:r>
-        <w:t xml:space="preserve"> </w:t>
-      </w:r>
-      <w:r>
-        <w:t>fallbas gentemot andra än de teoretiskt skulle kunna haft</w:t>
-      </w:r>
-      <w:r>
-        <w:t>,</w:t>
-      </w:r>
-      <w:r>
-        <w:t xml:space="preserve"> än</w:t>
-      </w:r>
-      <w:r>
-        <w:t xml:space="preserve"> om alla deras partier varit tillgängliga </w:t>
-      </w:r>
-      <w:r>
-        <w:t xml:space="preserve">i </w:t>
-      </w:r>
-      <w:r>
-        <w:t>databasen.</w:t>
-      </w:r>
-    </w:p>
-    <w:p>
-      <w:pPr>
-        <w:spacing w:after="0" w:line="240" w:lineRule="auto"/>
-        <w:jc w:val="left"/>
-      </w:pPr>
-      <w:r>
         <w:br w:type="page"/>
       </w:r>
     </w:p>
@@ -6537,6 +6737,11 @@
     </w:p>
     <w:p>
       <w:r>
+        <w:t>AI-agenten har implementerats som en schackprogram. Givet en fallbas, ett läge och vilken färg den spelar, kan den besluta vilket drag som ska utföras.</w:t>
+      </w:r>
+    </w:p>
+    <w:p>
+      <w:r>
         <w:t>Två huvudområden inom implementationen är relevanta att diskutera: schackimplementationen och CBR-implementationen.</w:t>
       </w:r>
     </w:p>
@@ -6757,7 +6962,11 @@
         <w:t>.</w:t>
       </w:r>
       <w:r>
-        <w:t xml:space="preserve"> Giltiga drag genererades genom att generera alla möjliga drag som den nuvarande spelaren kan utföra med varje individuell pjäs och sålla bort de drag som leder till att spelarens kung kan fångas på motståndarens nästa drag.</w:t>
+        <w:t xml:space="preserve"> Giltiga drag genererades genom att generera alla möjliga drag som den nuvarande spelaren kan utföra med varje individuell pjäs och sålla bort de drag som leder till </w:t>
+      </w:r>
+      <w:r>
+        <w:lastRenderedPageBreak/>
+        <w:t>att spelarens kung kan fångas på motståndarens nästa drag.</w:t>
       </w:r>
       <w:r>
         <w:t xml:space="preserve"> </w:t>
@@ -6766,14 +6975,7 @@
         <w:rPr>
           <w:b/>
         </w:rPr>
-        <w:t xml:space="preserve">(För mycket implementationsdetaljer? Ska jag förenkla det och säga ”Ett drag kan antingen </w:t>
-      </w:r>
-      <w:r>
-        <w:rPr>
-          <w:b/>
-        </w:rPr>
-        <w:lastRenderedPageBreak/>
-        <w:t>representera en förflyttning, en passent eller rockad”, och inte nämna fullösningen?)</w:t>
+        <w:t>(För mycket implementationsdetaljer? Ska jag förenkla det och säga ”Ett drag kan antingen representera en förflyttning, en passent eller rockad”, och inte nämna fullösningen?)</w:t>
       </w:r>
     </w:p>
     <w:p>
@@ -7106,8 +7308,6 @@
       <w:r>
         <w:t>Tanken med denna definition av likhet är att identiska problem är 100 % lika och problem som skiljer sig med bara några få flyttade pjäser fortfarande är lika. Det förväntas att lösningarna för problemen är passande att applicera på liknande problem med denna definition av likhet.</w:t>
       </w:r>
-      <w:bookmarkStart w:id="32" w:name="_GoBack"/>
-      <w:bookmarkEnd w:id="32"/>
     </w:p>
     <w:p>
       <w:pPr>
@@ -7148,6 +7348,7 @@
     </w:p>
     <w:p>
       <w:r>
+        <w:lastRenderedPageBreak/>
         <w:t>Drag liknar varandra efter två olika liknelser: inverterat</w:t>
       </w:r>
       <w:r>
@@ -7166,7 +7367,6 @@
         <w:t xml:space="preserve">är </w:t>
       </w:r>
       <w:r>
-        <w:lastRenderedPageBreak/>
         <w:t>innehållsfunktionen</w:t>
       </w:r>
       <w:r>
@@ -10469,7 +10669,7 @@
         <w:rStyle w:val="Sidnummer"/>
         <w:noProof/>
       </w:rPr>
-      <w:t>15</w:t>
+      <w:t>19</w:t>
     </w:r>
     <w:r>
       <w:rPr>
@@ -13507,596 +13707,6 @@
 </w:styles>
 </file>
 
-<file path=word/glossary/document.xml><?xml version="1.0" encoding="utf-8"?>
-<w:glossaryDocument xmlns:wpc="http://schemas.microsoft.com/office/word/2010/wordprocessingCanvas" xmlns:mc="http://schemas.openxmlformats.org/markup-compatibility/2006" xmlns:o="urn:schemas-microsoft-com:office:office" xmlns:r="http://schemas.openxmlformats.org/officeDocument/2006/relationships" xmlns:m="http://schemas.openxmlformats.org/officeDocument/2006/math" xmlns:v="urn:schemas-microsoft-com:vml" xmlns:wp14="http://schemas.microsoft.com/office/word/2010/wordprocessingDrawing" xmlns:wp="http://schemas.openxmlformats.org/drawingml/2006/wordprocessingDrawing" xmlns:w10="urn:schemas-microsoft-com:office:word" xmlns:w="http://schemas.openxmlformats.org/wordprocessingml/2006/main" xmlns:w14="http://schemas.microsoft.com/office/word/2010/wordml" xmlns:w15="http://schemas.microsoft.com/office/word/2012/wordml" xmlns:wpg="http://schemas.microsoft.com/office/word/2010/wordprocessingGroup" xmlns:wpi="http://schemas.microsoft.com/office/word/2010/wordprocessingInk" xmlns:wne="http://schemas.microsoft.com/office/word/2006/wordml" xmlns:wps="http://schemas.microsoft.com/office/word/2010/wordprocessingShape" mc:Ignorable="w14 w15 wp14"/>
-</file>
-
-<file path=word/glossary/fontTable.xml><?xml version="1.0" encoding="utf-8"?>
-<w:fonts xmlns:mc="http://schemas.openxmlformats.org/markup-compatibility/2006" xmlns:r="http://schemas.openxmlformats.org/officeDocument/2006/relationships" xmlns:w="http://schemas.openxmlformats.org/wordprocessingml/2006/main" xmlns:w14="http://schemas.microsoft.com/office/word/2010/wordml" xmlns:w15="http://schemas.microsoft.com/office/word/2012/wordml" mc:Ignorable="w14 w15">
-  <w:font w:name="Symbol">
-    <w:panose1 w:val="05050102010706020507"/>
-    <w:charset w:val="02"/>
-    <w:family w:val="roman"/>
-    <w:pitch w:val="variable"/>
-    <w:sig w:usb0="00000000" w:usb1="10000000" w:usb2="00000000" w:usb3="00000000" w:csb0="80000000" w:csb1="00000000"/>
-  </w:font>
-  <w:font w:name="Times New Roman">
-    <w:panose1 w:val="02020603050405020304"/>
-    <w:charset w:val="00"/>
-    <w:family w:val="roman"/>
-    <w:pitch w:val="variable"/>
-    <w:sig w:usb0="E0002EFF" w:usb1="C0007843" w:usb2="00000009" w:usb3="00000000" w:csb0="000001FF" w:csb1="00000000"/>
-  </w:font>
-  <w:font w:name="Courier New">
-    <w:panose1 w:val="02070309020205020404"/>
-    <w:charset w:val="00"/>
-    <w:family w:val="modern"/>
-    <w:pitch w:val="fixed"/>
-    <w:sig w:usb0="E0002AFF" w:usb1="C0007843" w:usb2="00000009" w:usb3="00000000" w:csb0="000001FF" w:csb1="00000000"/>
-  </w:font>
-  <w:font w:name="Wingdings">
-    <w:panose1 w:val="05000000000000000000"/>
-    <w:charset w:val="02"/>
-    <w:family w:val="auto"/>
-    <w:pitch w:val="variable"/>
-    <w:sig w:usb0="00000000" w:usb1="10000000" w:usb2="00000000" w:usb3="00000000" w:csb0="80000000" w:csb1="00000000"/>
-  </w:font>
-  <w:font w:name="Arial">
-    <w:panose1 w:val="020B0604020202020204"/>
-    <w:charset w:val="00"/>
-    <w:family w:val="swiss"/>
-    <w:pitch w:val="variable"/>
-    <w:sig w:usb0="E0002AFF" w:usb1="C0007843" w:usb2="00000009" w:usb3="00000000" w:csb0="000001FF" w:csb1="00000000"/>
-  </w:font>
-  <w:font w:name="Georgia">
-    <w:panose1 w:val="02040502050405020303"/>
-    <w:charset w:val="00"/>
-    <w:family w:val="roman"/>
-    <w:pitch w:val="variable"/>
-    <w:sig w:usb0="00000287" w:usb1="00000000" w:usb2="00000000" w:usb3="00000000" w:csb0="0000009F" w:csb1="00000000"/>
-  </w:font>
-  <w:font w:name="Cambria">
-    <w:panose1 w:val="02040503050406030204"/>
-    <w:charset w:val="00"/>
-    <w:family w:val="roman"/>
-    <w:pitch w:val="variable"/>
-    <w:sig w:usb0="E00002FF" w:usb1="400004FF" w:usb2="00000000" w:usb3="00000000" w:csb0="0000019F" w:csb1="00000000"/>
-  </w:font>
-  <w:font w:name="MS Mincho">
-    <w:altName w:val="ＭＳ 明朝"/>
-    <w:panose1 w:val="02020609040205080304"/>
-    <w:charset w:val="80"/>
-    <w:family w:val="modern"/>
-    <w:pitch w:val="fixed"/>
-    <w:sig w:usb0="E00002FF" w:usb1="6AC7FDFB" w:usb2="08000012" w:usb3="00000000" w:csb0="0002009F" w:csb1="00000000"/>
-  </w:font>
-  <w:font w:name="Calibri">
-    <w:panose1 w:val="020F0502020204030204"/>
-    <w:charset w:val="00"/>
-    <w:family w:val="swiss"/>
-    <w:pitch w:val="variable"/>
-    <w:sig w:usb0="E00002FF" w:usb1="4000ACFF" w:usb2="00000001" w:usb3="00000000" w:csb0="0000019F" w:csb1="00000000"/>
-  </w:font>
-  <w:font w:name="Lucida Grande">
-    <w:charset w:val="00"/>
-    <w:family w:val="auto"/>
-    <w:pitch w:val="variable"/>
-    <w:sig w:usb0="E1000AEF" w:usb1="5000A1FF" w:usb2="00000000" w:usb3="00000000" w:csb0="000001BF" w:csb1="00000000"/>
-  </w:font>
-  <w:font w:name="MS Gothic">
-    <w:altName w:val="ＭＳ ゴシック"/>
-    <w:panose1 w:val="020B0609070205080204"/>
-    <w:charset w:val="80"/>
-    <w:family w:val="modern"/>
-    <w:pitch w:val="fixed"/>
-    <w:sig w:usb0="E00002FF" w:usb1="6AC7FDFB" w:usb2="08000012" w:usb3="00000000" w:csb0="0002009F" w:csb1="00000000"/>
-  </w:font>
-  <w:font w:name="Cambria Math">
-    <w:panose1 w:val="02040503050406030204"/>
-    <w:charset w:val="00"/>
-    <w:family w:val="roman"/>
-    <w:pitch w:val="variable"/>
-    <w:sig w:usb0="E00002FF" w:usb1="420024FF" w:usb2="00000000" w:usb3="00000000" w:csb0="0000019F" w:csb1="00000000"/>
-  </w:font>
-  <w:font w:name="Segoe UI Symbol">
-    <w:panose1 w:val="020B0502040204020203"/>
-    <w:charset w:val="00"/>
-    <w:family w:val="swiss"/>
-    <w:pitch w:val="variable"/>
-    <w:sig w:usb0="800001E3" w:usb1="1200FFEF" w:usb2="0064C000" w:usb3="00000000" w:csb0="00000001" w:csb1="00000000"/>
-  </w:font>
-  <w:font w:name="Calibri Light">
-    <w:panose1 w:val="020F0302020204030204"/>
-    <w:charset w:val="00"/>
-    <w:family w:val="swiss"/>
-    <w:pitch w:val="variable"/>
-    <w:sig w:usb0="A00002EF" w:usb1="4000207B" w:usb2="00000000" w:usb3="00000000" w:csb0="0000019F" w:csb1="00000000"/>
-  </w:font>
-</w:fonts>
-</file>
-
-<file path=word/glossary/settings.xml><?xml version="1.0" encoding="utf-8"?>
-<w:settings xmlns:mc="http://schemas.openxmlformats.org/markup-compatibility/2006" xmlns:o="urn:schemas-microsoft-com:office:office" xmlns:r="http://schemas.openxmlformats.org/officeDocument/2006/relationships" xmlns:m="http://schemas.openxmlformats.org/officeDocument/2006/math" xmlns:v="urn:schemas-microsoft-com:vml" xmlns:w10="urn:schemas-microsoft-com:office:word" xmlns:w="http://schemas.openxmlformats.org/wordprocessingml/2006/main" xmlns:w14="http://schemas.microsoft.com/office/word/2010/wordml" xmlns:w15="http://schemas.microsoft.com/office/word/2012/wordml" xmlns:sl="http://schemas.openxmlformats.org/schemaLibrary/2006/main" mc:Ignorable="w14 w15">
-  <w:view w:val="normal"/>
-  <w:defaultTabStop w:val="1304"/>
-  <w:hyphenationZone w:val="425"/>
-  <w:characterSpacingControl w:val="doNotCompress"/>
-  <w:compat>
-    <w:useFELayout/>
-    <w:compatSetting w:name="compatibilityMode" w:uri="http://schemas.microsoft.com/office/word" w:val="15"/>
-    <w:compatSetting w:name="overrideTableStyleFontSizeAndJustification" w:uri="http://schemas.microsoft.com/office/word" w:val="1"/>
-    <w:compatSetting w:name="enableOpenTypeFeatures" w:uri="http://schemas.microsoft.com/office/word" w:val="1"/>
-    <w:compatSetting w:name="doNotFlipMirrorIndents" w:uri="http://schemas.microsoft.com/office/word" w:val="1"/>
-    <w:compatSetting w:name="differentiateMultirowTableHeaders" w:uri="http://schemas.microsoft.com/office/word" w:val="1"/>
-  </w:compat>
-  <w:rsids>
-    <w:rsidRoot w:val="00DD0BC0"/>
-    <w:rsid w:val="00811E22"/>
-    <w:rsid w:val="008E2FF7"/>
-    <w:rsid w:val="00DD0BC0"/>
-  </w:rsids>
-  <m:mathPr>
-    <m:mathFont m:val="Cambria Math"/>
-    <m:brkBin m:val="before"/>
-    <m:brkBinSub m:val="--"/>
-    <m:smallFrac m:val="0"/>
-    <m:dispDef/>
-    <m:lMargin m:val="0"/>
-    <m:rMargin m:val="0"/>
-    <m:defJc m:val="centerGroup"/>
-    <m:wrapIndent m:val="1440"/>
-    <m:intLim m:val="subSup"/>
-    <m:naryLim m:val="undOvr"/>
-  </m:mathPr>
-  <w:themeFontLang w:val="sv-SE"/>
-  <w:clrSchemeMapping w:bg1="light1" w:t1="dark1" w:bg2="light2" w:t2="dark2" w:accent1="accent1" w:accent2="accent2" w:accent3="accent3" w:accent4="accent4" w:accent5="accent5" w:accent6="accent6" w:hyperlink="hyperlink" w:followedHyperlink="followedHyperlink"/>
-  <w:decimalSymbol w:val=","/>
-  <w:listSeparator w:val=";"/>
-  <w15:chartTrackingRefBased/>
-</w:settings>
-</file>
-
-<file path=word/glossary/styles.xml><?xml version="1.0" encoding="utf-8"?>
-<w:styles xmlns:mc="http://schemas.openxmlformats.org/markup-compatibility/2006" xmlns:r="http://schemas.openxmlformats.org/officeDocument/2006/relationships" xmlns:w="http://schemas.openxmlformats.org/wordprocessingml/2006/main" xmlns:w14="http://schemas.microsoft.com/office/word/2010/wordml" xmlns:w15="http://schemas.microsoft.com/office/word/2012/wordml" mc:Ignorable="w14 w15">
-  <w:docDefaults>
-    <w:rPrDefault>
-      <w:rPr>
-        <w:rFonts w:asciiTheme="minorHAnsi" w:eastAsiaTheme="minorEastAsia" w:hAnsiTheme="minorHAnsi" w:cstheme="minorBidi"/>
-        <w:sz w:val="22"/>
-        <w:szCs w:val="22"/>
-        <w:lang w:val="sv-SE" w:eastAsia="sv-SE" w:bidi="ar-SA"/>
-      </w:rPr>
-    </w:rPrDefault>
-    <w:pPrDefault>
-      <w:pPr>
-        <w:spacing w:after="160" w:line="259" w:lineRule="auto"/>
-      </w:pPr>
-    </w:pPrDefault>
-  </w:docDefaults>
-  <w:latentStyles w:defLockedState="0" w:defUIPriority="99" w:defSemiHidden="0" w:defUnhideWhenUsed="0" w:defQFormat="0" w:count="371">
-    <w:lsdException w:name="Normal" w:uiPriority="0" w:qFormat="1"/>
-    <w:lsdException w:name="heading 1" w:uiPriority="9" w:qFormat="1"/>
-    <w:lsdException w:name="heading 2" w:semiHidden="1" w:uiPriority="9" w:unhideWhenUsed="1" w:qFormat="1"/>
-    <w:lsdException w:name="heading 3" w:semiHidden="1" w:uiPriority="9" w:unhideWhenUsed="1" w:qFormat="1"/>
-    <w:lsdException w:name="heading 4" w:semiHidden="1" w:uiPriority="9" w:unhideWhenUsed="1" w:qFormat="1"/>
-    <w:lsdException w:name="heading 5" w:semiHidden="1" w:uiPriority="9" w:unhideWhenUsed="1" w:qFormat="1"/>
-    <w:lsdException w:name="heading 6" w:semiHidden="1" w:uiPriority="9" w:unhideWhenUsed="1" w:qFormat="1"/>
-    <w:lsdException w:name="heading 7" w:semiHidden="1" w:uiPriority="9" w:unhideWhenUsed="1" w:qFormat="1"/>
-    <w:lsdException w:name="heading 8" w:semiHidden="1" w:uiPriority="9" w:unhideWhenUsed="1" w:qFormat="1"/>
-    <w:lsdException w:name="heading 9" w:semiHidden="1" w:uiPriority="9" w:unhideWhenUsed="1" w:qFormat="1"/>
-    <w:lsdException w:name="index 1" w:semiHidden="1" w:unhideWhenUsed="1"/>
-    <w:lsdException w:name="index 2" w:semiHidden="1" w:unhideWhenUsed="1"/>
-    <w:lsdException w:name="index 3" w:semiHidden="1" w:unhideWhenUsed="1"/>
-    <w:lsdException w:name="index 4" w:semiHidden="1" w:unhideWhenUsed="1"/>
-    <w:lsdException w:name="index 5" w:semiHidden="1" w:unhideWhenUsed="1"/>
-    <w:lsdException w:name="index 6" w:semiHidden="1" w:unhideWhenUsed="1"/>
-    <w:lsdException w:name="index 7" w:semiHidden="1" w:unhideWhenUsed="1"/>
-    <w:lsdException w:name="index 8" w:semiHidden="1" w:unhideWhenUsed="1"/>
-    <w:lsdException w:name="index 9" w:semiHidden="1" w:unhideWhenUsed="1"/>
-    <w:lsdException w:name="toc 1" w:semiHidden="1" w:uiPriority="39" w:unhideWhenUsed="1"/>
-    <w:lsdException w:name="toc 2" w:semiHidden="1" w:uiPriority="39" w:unhideWhenUsed="1"/>
-    <w:lsdException w:name="toc 3" w:semiHidden="1" w:uiPriority="39" w:unhideWhenUsed="1"/>
-    <w:lsdException w:name="toc 4" w:semiHidden="1" w:uiPriority="39" w:unhideWhenUsed="1"/>
-    <w:lsdException w:name="toc 5" w:semiHidden="1" w:uiPriority="39" w:unhideWhenUsed="1"/>
-    <w:lsdException w:name="toc 6" w:semiHidden="1" w:uiPriority="39" w:unhideWhenUsed="1"/>
-    <w:lsdException w:name="toc 7" w:semiHidden="1" w:uiPriority="39" w:unhideWhenUsed="1"/>
-    <w:lsdException w:name="toc 8" w:semiHidden="1" w:uiPriority="39" w:unhideWhenUsed="1"/>
-    <w:lsdException w:name="toc 9" w:semiHidden="1" w:uiPriority="39" w:unhideWhenUsed="1"/>
-    <w:lsdException w:name="Normal Indent" w:semiHidden="1" w:unhideWhenUsed="1"/>
-    <w:lsdException w:name="footnote text" w:semiHidden="1" w:unhideWhenUsed="1"/>
-    <w:lsdException w:name="annotation text" w:semiHidden="1" w:unhideWhenUsed="1"/>
-    <w:lsdException w:name="header" w:semiHidden="1" w:unhideWhenUsed="1"/>
-    <w:lsdException w:name="footer" w:semiHidden="1" w:unhideWhenUsed="1"/>
-    <w:lsdException w:name="index heading" w:semiHidden="1" w:unhideWhenUsed="1"/>
-    <w:lsdException w:name="caption" w:semiHidden="1" w:uiPriority="35" w:unhideWhenUsed="1" w:qFormat="1"/>
-    <w:lsdException w:name="table of figures" w:semiHidden="1" w:unhideWhenUsed="1"/>
-    <w:lsdException w:name="envelope address" w:semiHidden="1" w:unhideWhenUsed="1"/>
-    <w:lsdException w:name="envelope return" w:semiHidden="1" w:unhideWhenUsed="1"/>
-    <w:lsdException w:name="footnote reference" w:semiHidden="1" w:unhideWhenUsed="1"/>
-    <w:lsdException w:name="annotation reference" w:semiHidden="1" w:unhideWhenUsed="1"/>
-    <w:lsdException w:name="line number" w:semiHidden="1" w:unhideWhenUsed="1"/>
-    <w:lsdException w:name="page number" w:semiHidden="1" w:unhideWhenUsed="1"/>
-    <w:lsdException w:name="endnote reference" w:semiHidden="1" w:unhideWhenUsed="1"/>
-    <w:lsdException w:name="endnote text" w:semiHidden="1" w:unhideWhenUsed="1"/>
-    <w:lsdException w:name="table of authorities" w:semiHidden="1" w:unhideWhenUsed="1"/>
-    <w:lsdException w:name="macro" w:semiHidden="1" w:unhideWhenUsed="1"/>
-    <w:lsdException w:name="toa heading" w:semiHidden="1" w:unhideWhenUsed="1"/>
-    <w:lsdException w:name="List" w:semiHidden="1" w:unhideWhenUsed="1"/>
-    <w:lsdException w:name="List Bullet" w:semiHidden="1" w:unhideWhenUsed="1"/>
-    <w:lsdException w:name="List Number" w:semiHidden="1" w:unhideWhenUsed="1"/>
-    <w:lsdException w:name="List 2" w:semiHidden="1" w:unhideWhenUsed="1"/>
-    <w:lsdException w:name="List 3" w:semiHidden="1" w:unhideWhenUsed="1"/>
-    <w:lsdException w:name="List 4" w:semiHidden="1" w:unhideWhenUsed="1"/>
-    <w:lsdException w:name="List 5" w:semiHidden="1" w:unhideWhenUsed="1"/>
-    <w:lsdException w:name="List Bullet 2" w:semiHidden="1" w:unhideWhenUsed="1"/>
-    <w:lsdException w:name="List Bullet 3" w:semiHidden="1" w:unhideWhenUsed="1"/>
-    <w:lsdException w:name="List Bullet 4" w:semiHidden="1" w:unhideWhenUsed="1"/>
-    <w:lsdException w:name="List Bullet 5" w:semiHidden="1" w:unhideWhenUsed="1"/>
-    <w:lsdException w:name="List Number 2" w:semiHidden="1" w:unhideWhenUsed="1"/>
-    <w:lsdException w:name="List Number 3" w:semiHidden="1" w:unhideWhenUsed="1"/>
-    <w:lsdException w:name="List Number 4" w:semiHidden="1" w:unhideWhenUsed="1"/>
-    <w:lsdException w:name="List Number 5" w:semiHidden="1" w:unhideWhenUsed="1"/>
-    <w:lsdException w:name="Title" w:uiPriority="10" w:qFormat="1"/>
-    <w:lsdException w:name="Closing" w:semiHidden="1" w:unhideWhenUsed="1"/>
-    <w:lsdException w:name="Signature" w:semiHidden="1" w:unhideWhenUsed="1"/>
-    <w:lsdException w:name="Default Paragraph Font" w:semiHidden="1" w:uiPriority="1" w:unhideWhenUsed="1"/>
-    <w:lsdException w:name="Body Text" w:semiHidden="1" w:unhideWhenUsed="1"/>
-    <w:lsdException w:name="Body Text Indent" w:semiHidden="1" w:unhideWhenUsed="1"/>
-    <w:lsdException w:name="List Continue" w:semiHidden="1" w:unhideWhenUsed="1"/>
-    <w:lsdException w:name="List Continue 2" w:semiHidden="1" w:unhideWhenUsed="1"/>
-    <w:lsdException w:name="List Continue 3" w:semiHidden="1" w:unhideWhenUsed="1"/>
-    <w:lsdException w:name="List Continue 4" w:semiHidden="1" w:unhideWhenUsed="1"/>
-    <w:lsdException w:name="List Continue 5" w:semiHidden="1" w:unhideWhenUsed="1"/>
-    <w:lsdException w:name="Message Header" w:semiHidden="1" w:unhideWhenUsed="1"/>
-    <w:lsdException w:name="Subtitle" w:uiPriority="11" w:qFormat="1"/>
-    <w:lsdException w:name="Salutation" w:semiHidden="1" w:unhideWhenUsed="1"/>
-    <w:lsdException w:name="Date" w:semiHidden="1" w:unhideWhenUsed="1"/>
-    <w:lsdException w:name="Body Text First Indent" w:semiHidden="1" w:unhideWhenUsed="1"/>
-    <w:lsdException w:name="Body Text First Indent 2" w:semiHidden="1" w:unhideWhenUsed="1"/>
-    <w:lsdException w:name="Note Heading" w:semiHidden="1" w:unhideWhenUsed="1"/>
-    <w:lsdException w:name="Body Text 2" w:semiHidden="1" w:unhideWhenUsed="1"/>
-    <w:lsdException w:name="Body Text 3" w:semiHidden="1" w:unhideWhenUsed="1"/>
-    <w:lsdException w:name="Body Text Indent 2" w:semiHidden="1" w:unhideWhenUsed="1"/>
-    <w:lsdException w:name="Body Text Indent 3" w:semiHidden="1" w:unhideWhenUsed="1"/>
-    <w:lsdException w:name="Block Text" w:semiHidden="1" w:unhideWhenUsed="1"/>
-    <w:lsdException w:name="Hyperlink" w:semiHidden="1" w:unhideWhenUsed="1"/>
-    <w:lsdException w:name="FollowedHyperlink" w:semiHidden="1" w:unhideWhenUsed="1"/>
-    <w:lsdException w:name="Strong" w:uiPriority="22" w:qFormat="1"/>
-    <w:lsdException w:name="Emphasis" w:uiPriority="20" w:qFormat="1"/>
-    <w:lsdException w:name="Document Map" w:semiHidden="1" w:unhideWhenUsed="1"/>
-    <w:lsdException w:name="Plain Text" w:semiHidden="1" w:unhideWhenUsed="1"/>
-    <w:lsdException w:name="E-mail Signature" w:semiHidden="1" w:unhideWhenUsed="1"/>
-    <w:lsdException w:name="HTML Top of Form" w:semiHidden="1" w:unhideWhenUsed="1"/>
-    <w:lsdException w:name="HTML Bottom of Form" w:semiHidden="1" w:unhideWhenUsed="1"/>
-    <w:lsdException w:name="Normal (Web)" w:semiHidden="1" w:unhideWhenUsed="1"/>
-    <w:lsdException w:name="HTML Acronym" w:semiHidden="1" w:unhideWhenUsed="1"/>
-    <w:lsdException w:name="HTML Address" w:semiHidden="1" w:unhideWhenUsed="1"/>
-    <w:lsdException w:name="HTML Cite" w:semiHidden="1" w:unhideWhenUsed="1"/>
-    <w:lsdException w:name="HTML Code" w:semiHidden="1" w:unhideWhenUsed="1"/>
-    <w:lsdException w:name="HTML Definition" w:semiHidden="1" w:unhideWhenUsed="1"/>
-    <w:lsdException w:name="HTML Keyboard" w:semiHidden="1" w:unhideWhenUsed="1"/>
-    <w:lsdException w:name="HTML Preformatted" w:semiHidden="1" w:unhideWhenUsed="1"/>
-    <w:lsdException w:name="HTML Sample" w:semiHidden="1" w:unhideWhenUsed="1"/>
-    <w:lsdException w:name="HTML Typewriter" w:semiHidden="1" w:unhideWhenUsed="1"/>
-    <w:lsdException w:name="HTML Variable" w:semiHidden="1" w:unhideWhenUsed="1"/>
-    <w:lsdException w:name="Normal Table" w:semiHidden="1" w:unhideWhenUsed="1"/>
-    <w:lsdException w:name="annotation subject" w:semiHidden="1" w:unhideWhenUsed="1"/>
-    <w:lsdException w:name="No List" w:semiHidden="1" w:unhideWhenUsed="1"/>
-    <w:lsdException w:name="Outline List 1" w:semiHidden="1" w:unhideWhenUsed="1"/>
-    <w:lsdException w:name="Outline List 2" w:semiHidden="1" w:unhideWhenUsed="1"/>
-    <w:lsdException w:name="Outline List 3" w:semiHidden="1" w:unhideWhenUsed="1"/>
-    <w:lsdException w:name="Table Simple 1" w:semiHidden="1" w:unhideWhenUsed="1"/>
-    <w:lsdException w:name="Table Simple 2" w:semiHidden="1" w:unhideWhenUsed="1"/>
-    <w:lsdException w:name="Table Simple 3" w:semiHidden="1" w:unhideWhenUsed="1"/>
-    <w:lsdException w:name="Table Classic 1" w:semiHidden="1" w:unhideWhenUsed="1"/>
-    <w:lsdException w:name="Table Classic 2" w:semiHidden="1" w:unhideWhenUsed="1"/>
-    <w:lsdException w:name="Table Classic 3" w:semiHidden="1" w:unhideWhenUsed="1"/>
-    <w:lsdException w:name="Table Classic 4" w:semiHidden="1" w:unhideWhenUsed="1"/>
-    <w:lsdException w:name="Table Colorful 1" w:semiHidden="1" w:unhideWhenUsed="1"/>
-    <w:lsdException w:name="Table Colorful 2" w:semiHidden="1" w:unhideWhenUsed="1"/>
-    <w:lsdException w:name="Table Colorful 3" w:semiHidden="1" w:unhideWhenUsed="1"/>
-    <w:lsdException w:name="Table Columns 1" w:semiHidden="1" w:unhideWhenUsed="1"/>
-    <w:lsdException w:name="Table Columns 2" w:semiHidden="1" w:unhideWhenUsed="1"/>
-    <w:lsdException w:name="Table Columns 3" w:semiHidden="1" w:unhideWhenUsed="1"/>
-    <w:lsdException w:name="Table Columns 4" w:semiHidden="1" w:unhideWhenUsed="1"/>
-    <w:lsdException w:name="Table Columns 5" w:semiHidden="1" w:unhideWhenUsed="1"/>
-    <w:lsdException w:name="Table Grid 1" w:semiHidden="1" w:unhideWhenUsed="1"/>
-    <w:lsdException w:name="Table Grid 2" w:semiHidden="1" w:unhideWhenUsed="1"/>
-    <w:lsdException w:name="Table Grid 3" w:semiHidden="1" w:unhideWhenUsed="1"/>
-    <w:lsdException w:name="Table Grid 4" w:semiHidden="1" w:unhideWhenUsed="1"/>
-    <w:lsdException w:name="Table Grid 5" w:semiHidden="1" w:unhideWhenUsed="1"/>
-    <w:lsdException w:name="Table Grid 6" w:semiHidden="1" w:unhideWhenUsed="1"/>
-    <w:lsdException w:name="Table Grid 7" w:semiHidden="1" w:unhideWhenUsed="1"/>
-    <w:lsdException w:name="Table Grid 8" w:semiHidden="1" w:unhideWhenUsed="1"/>
-    <w:lsdException w:name="Table List 1" w:semiHidden="1" w:unhideWhenUsed="1"/>
-    <w:lsdException w:name="Table List 2" w:semiHidden="1" w:unhideWhenUsed="1"/>
-    <w:lsdException w:name="Table List 3" w:semiHidden="1" w:unhideWhenUsed="1"/>
-    <w:lsdException w:name="Table List 4" w:semiHidden="1" w:unhideWhenUsed="1"/>
-    <w:lsdException w:name="Table List 5" w:semiHidden="1" w:unhideWhenUsed="1"/>
-    <w:lsdException w:name="Table List 6" w:semiHidden="1" w:unhideWhenUsed="1"/>
-    <w:lsdException w:name="Table List 7" w:semiHidden="1" w:unhideWhenUsed="1"/>
-    <w:lsdException w:name="Table List 8" w:semiHidden="1" w:unhideWhenUsed="1"/>
-    <w:lsdException w:name="Table 3D effects 1" w:semiHidden="1" w:unhideWhenUsed="1"/>
-    <w:lsdException w:name="Table 3D effects 2" w:semiHidden="1" w:unhideWhenUsed="1"/>
-    <w:lsdException w:name="Table 3D effects 3" w:semiHidden="1" w:unhideWhenUsed="1"/>
-    <w:lsdException w:name="Table Contemporary" w:semiHidden="1" w:unhideWhenUsed="1"/>
-    <w:lsdException w:name="Table Elegant" w:semiHidden="1" w:unhideWhenUsed="1"/>
-    <w:lsdException w:name="Table Professional" w:semiHidden="1" w:unhideWhenUsed="1"/>
-    <w:lsdException w:name="Table Subtle 1" w:semiHidden="1" w:unhideWhenUsed="1"/>
-    <w:lsdException w:name="Table Subtle 2" w:semiHidden="1" w:unhideWhenUsed="1"/>
-    <w:lsdException w:name="Table Web 1" w:semiHidden="1" w:unhideWhenUsed="1"/>
-    <w:lsdException w:name="Table Web 2" w:semiHidden="1" w:unhideWhenUsed="1"/>
-    <w:lsdException w:name="Table Web 3" w:semiHidden="1" w:unhideWhenUsed="1"/>
-    <w:lsdException w:name="Balloon Text" w:semiHidden="1" w:unhideWhenUsed="1"/>
-    <w:lsdException w:name="Table Grid" w:uiPriority="39"/>
-    <w:lsdException w:name="Table Theme" w:semiHidden="1" w:unhideWhenUsed="1"/>
-    <w:lsdException w:name="Placeholder Text" w:semiHidden="1"/>
-    <w:lsdException w:name="No Spacing" w:uiPriority="1" w:qFormat="1"/>
-    <w:lsdException w:name="Light Shading" w:uiPriority="60"/>
-    <w:lsdException w:name="Light List" w:uiPriority="61"/>
-    <w:lsdException w:name="Light Grid" w:uiPriority="62"/>
-    <w:lsdException w:name="Medium Shading 1" w:uiPriority="63"/>
-    <w:lsdException w:name="Medium Shading 2" w:uiPriority="64"/>
-    <w:lsdException w:name="Medium List 1" w:uiPriority="65"/>
-    <w:lsdException w:name="Medium List 2" w:uiPriority="66"/>
-    <w:lsdException w:name="Medium Grid 1" w:uiPriority="67"/>
-    <w:lsdException w:name="Medium Grid 2" w:uiPriority="68"/>
-    <w:lsdException w:name="Medium Grid 3" w:uiPriority="69"/>
-    <w:lsdException w:name="Dark List" w:uiPriority="70"/>
-    <w:lsdException w:name="Colorful Shading" w:uiPriority="71"/>
-    <w:lsdException w:name="Colorful List" w:uiPriority="72"/>
-    <w:lsdException w:name="Colorful Grid" w:uiPriority="73"/>
-    <w:lsdException w:name="Light Shading Accent 1" w:uiPriority="60"/>
-    <w:lsdException w:name="Light List Accent 1" w:uiPriority="61"/>
-    <w:lsdException w:name="Light Grid Accent 1" w:uiPriority="62"/>
-    <w:lsdException w:name="Medium Shading 1 Accent 1" w:uiPriority="63"/>
-    <w:lsdException w:name="Medium Shading 2 Accent 1" w:uiPriority="64"/>
-    <w:lsdException w:name="Medium List 1 Accent 1" w:uiPriority="65"/>
-    <w:lsdException w:name="Revision" w:semiHidden="1"/>
-    <w:lsdException w:name="List Paragraph" w:uiPriority="34" w:qFormat="1"/>
-    <w:lsdException w:name="Quote" w:uiPriority="29" w:qFormat="1"/>
-    <w:lsdException w:name="Intense Quote" w:uiPriority="30" w:qFormat="1"/>
-    <w:lsdException w:name="Medium List 2 Accent 1" w:uiPriority="66"/>
-    <w:lsdException w:name="Medium Grid 1 Accent 1" w:uiPriority="67"/>
-    <w:lsdException w:name="Medium Grid 2 Accent 1" w:uiPriority="68"/>
-    <w:lsdException w:name="Medium Grid 3 Accent 1" w:uiPriority="69"/>
-    <w:lsdException w:name="Dark List Accent 1" w:uiPriority="70"/>
-    <w:lsdException w:name="Colorful Shading Accent 1" w:uiPriority="71"/>
-    <w:lsdException w:name="Colorful List Accent 1" w:uiPriority="72"/>
-    <w:lsdException w:name="Colorful Grid Accent 1" w:uiPriority="73"/>
-    <w:lsdException w:name="Light Shading Accent 2" w:uiPriority="60"/>
-    <w:lsdException w:name="Light List Accent 2" w:uiPriority="61"/>
-    <w:lsdException w:name="Light Grid Accent 2" w:uiPriority="62"/>
-    <w:lsdException w:name="Medium Shading 1 Accent 2" w:uiPriority="63"/>
-    <w:lsdException w:name="Medium Shading 2 Accent 2" w:uiPriority="64"/>
-    <w:lsdException w:name="Medium List 1 Accent 2" w:uiPriority="65"/>
-    <w:lsdException w:name="Medium List 2 Accent 2" w:uiPriority="66"/>
-    <w:lsdException w:name="Medium Grid 1 Accent 2" w:uiPriority="67"/>
-    <w:lsdException w:name="Medium Grid 2 Accent 2" w:uiPriority="68"/>
-    <w:lsdException w:name="Medium Grid 3 Accent 2" w:uiPriority="69"/>
-    <w:lsdException w:name="Dark List Accent 2" w:uiPriority="70"/>
-    <w:lsdException w:name="Colorful Shading Accent 2" w:uiPriority="71"/>
-    <w:lsdException w:name="Colorful List Accent 2" w:uiPriority="72"/>
-    <w:lsdException w:name="Colorful Grid Accent 2" w:uiPriority="73"/>
-    <w:lsdException w:name="Light Shading Accent 3" w:uiPriority="60"/>
-    <w:lsdException w:name="Light List Accent 3" w:uiPriority="61"/>
-    <w:lsdException w:name="Light Grid Accent 3" w:uiPriority="62"/>
-    <w:lsdException w:name="Medium Shading 1 Accent 3" w:uiPriority="63"/>
-    <w:lsdException w:name="Medium Shading 2 Accent 3" w:uiPriority="64"/>
-    <w:lsdException w:name="Medium List 1 Accent 3" w:uiPriority="65"/>
-    <w:lsdException w:name="Medium List 2 Accent 3" w:uiPriority="66"/>
-    <w:lsdException w:name="Medium Grid 1 Accent 3" w:uiPriority="67"/>
-    <w:lsdException w:name="Medium Grid 2 Accent 3" w:uiPriority="68"/>
-    <w:lsdException w:name="Medium Grid 3 Accent 3" w:uiPriority="69"/>
-    <w:lsdException w:name="Dark List Accent 3" w:uiPriority="70"/>
-    <w:lsdException w:name="Colorful Shading Accent 3" w:uiPriority="71"/>
-    <w:lsdException w:name="Colorful List Accent 3" w:uiPriority="72"/>
-    <w:lsdException w:name="Colorful Grid Accent 3" w:uiPriority="73"/>
-    <w:lsdException w:name="Light Shading Accent 4" w:uiPriority="60"/>
-    <w:lsdException w:name="Light List Accent 4" w:uiPriority="61"/>
-    <w:lsdException w:name="Light Grid Accent 4" w:uiPriority="62"/>
-    <w:lsdException w:name="Medium Shading 1 Accent 4" w:uiPriority="63"/>
-    <w:lsdException w:name="Medium Shading 2 Accent 4" w:uiPriority="64"/>
-    <w:lsdException w:name="Medium List 1 Accent 4" w:uiPriority="65"/>
-    <w:lsdException w:name="Medium List 2 Accent 4" w:uiPriority="66"/>
-    <w:lsdException w:name="Medium Grid 1 Accent 4" w:uiPriority="67"/>
-    <w:lsdException w:name="Medium Grid 2 Accent 4" w:uiPriority="68"/>
-    <w:lsdException w:name="Medium Grid 3 Accent 4" w:uiPriority="69"/>
-    <w:lsdException w:name="Dark List Accent 4" w:uiPriority="70"/>
-    <w:lsdException w:name="Colorful Shading Accent 4" w:uiPriority="71"/>
-    <w:lsdException w:name="Colorful List Accent 4" w:uiPriority="72"/>
-    <w:lsdException w:name="Colorful Grid Accent 4" w:uiPriority="73"/>
-    <w:lsdException w:name="Light Shading Accent 5" w:uiPriority="60"/>
-    <w:lsdException w:name="Light List Accent 5" w:uiPriority="61"/>
-    <w:lsdException w:name="Light Grid Accent 5" w:uiPriority="62"/>
-    <w:lsdException w:name="Medium Shading 1 Accent 5" w:uiPriority="63"/>
-    <w:lsdException w:name="Medium Shading 2 Accent 5" w:uiPriority="64"/>
-    <w:lsdException w:name="Medium List 1 Accent 5" w:uiPriority="65"/>
-    <w:lsdException w:name="Medium List 2 Accent 5" w:uiPriority="66"/>
-    <w:lsdException w:name="Medium Grid 1 Accent 5" w:uiPriority="67"/>
-    <w:lsdException w:name="Medium Grid 2 Accent 5" w:uiPriority="68"/>
-    <w:lsdException w:name="Medium Grid 3 Accent 5" w:uiPriority="69"/>
-    <w:lsdException w:name="Dark List Accent 5" w:uiPriority="70"/>
-    <w:lsdException w:name="Colorful Shading Accent 5" w:uiPriority="71"/>
-    <w:lsdException w:name="Colorful List Accent 5" w:uiPriority="72"/>
-    <w:lsdException w:name="Colorful Grid Accent 5" w:uiPriority="73"/>
-    <w:lsdException w:name="Light Shading Accent 6" w:uiPriority="60"/>
-    <w:lsdException w:name="Light List Accent 6" w:uiPriority="61"/>
-    <w:lsdException w:name="Light Grid Accent 6" w:uiPriority="62"/>
-    <w:lsdException w:name="Medium Shading 1 Accent 6" w:uiPriority="63"/>
-    <w:lsdException w:name="Medium Shading 2 Accent 6" w:uiPriority="64"/>
-    <w:lsdException w:name="Medium List 1 Accent 6" w:uiPriority="65"/>
-    <w:lsdException w:name="Medium List 2 Accent 6" w:uiPriority="66"/>
-    <w:lsdException w:name="Medium Grid 1 Accent 6" w:uiPriority="67"/>
-    <w:lsdException w:name="Medium Grid 2 Accent 6" w:uiPriority="68"/>
-    <w:lsdException w:name="Medium Grid 3 Accent 6" w:uiPriority="69"/>
-    <w:lsdException w:name="Dark List Accent 6" w:uiPriority="70"/>
-    <w:lsdException w:name="Colorful Shading Accent 6" w:uiPriority="71"/>
-    <w:lsdException w:name="Colorful List Accent 6" w:uiPriority="72"/>
-    <w:lsdException w:name="Colorful Grid Accent 6" w:uiPriority="73"/>
-    <w:lsdException w:name="Subtle Emphasis" w:uiPriority="19" w:qFormat="1"/>
-    <w:lsdException w:name="Intense Emphasis" w:uiPriority="21" w:qFormat="1"/>
-    <w:lsdException w:name="Subtle Reference" w:uiPriority="31" w:qFormat="1"/>
-    <w:lsdException w:name="Intense Reference" w:uiPriority="32" w:qFormat="1"/>
-    <w:lsdException w:name="Book Title" w:uiPriority="33" w:qFormat="1"/>
-    <w:lsdException w:name="Bibliography" w:semiHidden="1" w:uiPriority="37" w:unhideWhenUsed="1"/>
-    <w:lsdException w:name="TOC Heading" w:semiHidden="1" w:uiPriority="39" w:unhideWhenUsed="1" w:qFormat="1"/>
-    <w:lsdException w:name="Plain Table 1" w:uiPriority="41"/>
-    <w:lsdException w:name="Plain Table 2" w:uiPriority="42"/>
-    <w:lsdException w:name="Plain Table 3" w:uiPriority="43"/>
-    <w:lsdException w:name="Plain Table 4" w:uiPriority="44"/>
-    <w:lsdException w:name="Plain Table 5" w:uiPriority="45"/>
-    <w:lsdException w:name="Grid Table Light" w:uiPriority="40"/>
-    <w:lsdException w:name="Grid Table 1 Light" w:uiPriority="46"/>
-    <w:lsdException w:name="Grid Table 2" w:uiPriority="47"/>
-    <w:lsdException w:name="Grid Table 3" w:uiPriority="48"/>
-    <w:lsdException w:name="Grid Table 4" w:uiPriority="49"/>
-    <w:lsdException w:name="Grid Table 5 Dark" w:uiPriority="50"/>
-    <w:lsdException w:name="Grid Table 6 Colorful" w:uiPriority="51"/>
-    <w:lsdException w:name="Grid Table 7 Colorful" w:uiPriority="52"/>
-    <w:lsdException w:name="Grid Table 1 Light Accent 1" w:uiPriority="46"/>
-    <w:lsdException w:name="Grid Table 2 Accent 1" w:uiPriority="47"/>
-    <w:lsdException w:name="Grid Table 3 Accent 1" w:uiPriority="48"/>
-    <w:lsdException w:name="Grid Table 4 Accent 1" w:uiPriority="49"/>
-    <w:lsdException w:name="Grid Table 5 Dark Accent 1" w:uiPriority="50"/>
-    <w:lsdException w:name="Grid Table 6 Colorful Accent 1" w:uiPriority="51"/>
-    <w:lsdException w:name="Grid Table 7 Colorful Accent 1" w:uiPriority="52"/>
-    <w:lsdException w:name="Grid Table 1 Light Accent 2" w:uiPriority="46"/>
-    <w:lsdException w:name="Grid Table 2 Accent 2" w:uiPriority="47"/>
-    <w:lsdException w:name="Grid Table 3 Accent 2" w:uiPriority="48"/>
-    <w:lsdException w:name="Grid Table 4 Accent 2" w:uiPriority="49"/>
-    <w:lsdException w:name="Grid Table 5 Dark Accent 2" w:uiPriority="50"/>
-    <w:lsdException w:name="Grid Table 6 Colorful Accent 2" w:uiPriority="51"/>
-    <w:lsdException w:name="Grid Table 7 Colorful Accent 2" w:uiPriority="52"/>
-    <w:lsdException w:name="Grid Table 1 Light Accent 3" w:uiPriority="46"/>
-    <w:lsdException w:name="Grid Table 2 Accent 3" w:uiPriority="47"/>
-    <w:lsdException w:name="Grid Table 3 Accent 3" w:uiPriority="48"/>
-    <w:lsdException w:name="Grid Table 4 Accent 3" w:uiPriority="49"/>
-    <w:lsdException w:name="Grid Table 5 Dark Accent 3" w:uiPriority="50"/>
-    <w:lsdException w:name="Grid Table 6 Colorful Accent 3" w:uiPriority="51"/>
-    <w:lsdException w:name="Grid Table 7 Colorful Accent 3" w:uiPriority="52"/>
-    <w:lsdException w:name="Grid Table 1 Light Accent 4" w:uiPriority="46"/>
-    <w:lsdException w:name="Grid Table 2 Accent 4" w:uiPriority="47"/>
-    <w:lsdException w:name="Grid Table 3 Accent 4" w:uiPriority="48"/>
-    <w:lsdException w:name="Grid Table 4 Accent 4" w:uiPriority="49"/>
-    <w:lsdException w:name="Grid Table 5 Dark Accent 4" w:uiPriority="50"/>
-    <w:lsdException w:name="Grid Table 6 Colorful Accent 4" w:uiPriority="51"/>
-    <w:lsdException w:name="Grid Table 7 Colorful Accent 4" w:uiPriority="52"/>
-    <w:lsdException w:name="Grid Table 1 Light Accent 5" w:uiPriority="46"/>
-    <w:lsdException w:name="Grid Table 2 Accent 5" w:uiPriority="47"/>
-    <w:lsdException w:name="Grid Table 3 Accent 5" w:uiPriority="48"/>
-    <w:lsdException w:name="Grid Table 4 Accent 5" w:uiPriority="49"/>
-    <w:lsdException w:name="Grid Table 5 Dark Accent 5" w:uiPriority="50"/>
-    <w:lsdException w:name="Grid Table 6 Colorful Accent 5" w:uiPriority="51"/>
-    <w:lsdException w:name="Grid Table 7 Colorful Accent 5" w:uiPriority="52"/>
-    <w:lsdException w:name="Grid Table 1 Light Accent 6" w:uiPriority="46"/>
-    <w:lsdException w:name="Grid Table 2 Accent 6" w:uiPriority="47"/>
-    <w:lsdException w:name="Grid Table 3 Accent 6" w:uiPriority="48"/>
-    <w:lsdException w:name="Grid Table 4 Accent 6" w:uiPriority="49"/>
-    <w:lsdException w:name="Grid Table 5 Dark Accent 6" w:uiPriority="50"/>
-    <w:lsdException w:name="Grid Table 6 Colorful Accent 6" w:uiPriority="51"/>
-    <w:lsdException w:name="Grid Table 7 Colorful Accent 6" w:uiPriority="52"/>
-    <w:lsdException w:name="List Table 1 Light" w:uiPriority="46"/>
-    <w:lsdException w:name="List Table 2" w:uiPriority="47"/>
-    <w:lsdException w:name="List Table 3" w:uiPriority="48"/>
-    <w:lsdException w:name="List Table 4" w:uiPriority="49"/>
-    <w:lsdException w:name="List Table 5 Dark" w:uiPriority="50"/>
-    <w:lsdException w:name="List Table 6 Colorful" w:uiPriority="51"/>
-    <w:lsdException w:name="List Table 7 Colorful" w:uiPriority="52"/>
-    <w:lsdException w:name="List Table 1 Light Accent 1" w:uiPriority="46"/>
-    <w:lsdException w:name="List Table 2 Accent 1" w:uiPriority="47"/>
-    <w:lsdException w:name="List Table 3 Accent 1" w:uiPriority="48"/>
-    <w:lsdException w:name="List Table 4 Accent 1" w:uiPriority="49"/>
-    <w:lsdException w:name="List Table 5 Dark Accent 1" w:uiPriority="50"/>
-    <w:lsdException w:name="List Table 6 Colorful Accent 1" w:uiPriority="51"/>
-    <w:lsdException w:name="List Table 7 Colorful Accent 1" w:uiPriority="52"/>
-    <w:lsdException w:name="List Table 1 Light Accent 2" w:uiPriority="46"/>
-    <w:lsdException w:name="List Table 2 Accent 2" w:uiPriority="47"/>
-    <w:lsdException w:name="List Table 3 Accent 2" w:uiPriority="48"/>
-    <w:lsdException w:name="List Table 4 Accent 2" w:uiPriority="49"/>
-    <w:lsdException w:name="List Table 5 Dark Accent 2" w:uiPriority="50"/>
-    <w:lsdException w:name="List Table 6 Colorful Accent 2" w:uiPriority="51"/>
-    <w:lsdException w:name="List Table 7 Colorful Accent 2" w:uiPriority="52"/>
-    <w:lsdException w:name="List Table 1 Light Accent 3" w:uiPriority="46"/>
-    <w:lsdException w:name="List Table 2 Accent 3" w:uiPriority="47"/>
-    <w:lsdException w:name="List Table 3 Accent 3" w:uiPriority="48"/>
-    <w:lsdException w:name="List Table 4 Accent 3" w:uiPriority="49"/>
-    <w:lsdException w:name="List Table 5 Dark Accent 3" w:uiPriority="50"/>
-    <w:lsdException w:name="List Table 6 Colorful Accent 3" w:uiPriority="51"/>
-    <w:lsdException w:name="List Table 7 Colorful Accent 3" w:uiPriority="52"/>
-    <w:lsdException w:name="List Table 1 Light Accent 4" w:uiPriority="46"/>
-    <w:lsdException w:name="List Table 2 Accent 4" w:uiPriority="47"/>
-    <w:lsdException w:name="List Table 3 Accent 4" w:uiPriority="48"/>
-    <w:lsdException w:name="List Table 4 Accent 4" w:uiPriority="49"/>
-    <w:lsdException w:name="List Table 5 Dark Accent 4" w:uiPriority="50"/>
-    <w:lsdException w:name="List Table 6 Colorful Accent 4" w:uiPriority="51"/>
-    <w:lsdException w:name="List Table 7 Colorful Accent 4" w:uiPriority="52"/>
-    <w:lsdException w:name="List Table 1 Light Accent 5" w:uiPriority="46"/>
-    <w:lsdException w:name="List Table 2 Accent 5" w:uiPriority="47"/>
-    <w:lsdException w:name="List Table 3 Accent 5" w:uiPriority="48"/>
-    <w:lsdException w:name="List Table 4 Accent 5" w:uiPriority="49"/>
-    <w:lsdException w:name="List Table 5 Dark Accent 5" w:uiPriority="50"/>
-    <w:lsdException w:name="List Table 6 Colorful Accent 5" w:uiPriority="51"/>
-    <w:lsdException w:name="List Table 7 Colorful Accent 5" w:uiPriority="52"/>
-    <w:lsdException w:name="List Table 1 Light Accent 6" w:uiPriority="46"/>
-    <w:lsdException w:name="List Table 2 Accent 6" w:uiPriority="47"/>
-    <w:lsdException w:name="List Table 3 Accent 6" w:uiPriority="48"/>
-    <w:lsdException w:name="List Table 4 Accent 6" w:uiPriority="49"/>
-    <w:lsdException w:name="List Table 5 Dark Accent 6" w:uiPriority="50"/>
-    <w:lsdException w:name="List Table 6 Colorful Accent 6" w:uiPriority="51"/>
-    <w:lsdException w:name="List Table 7 Colorful Accent 6" w:uiPriority="52"/>
-  </w:latentStyles>
-  <w:style w:type="paragraph" w:default="1" w:styleId="Normal">
-    <w:name w:val="Normal"/>
-    <w:qFormat/>
-  </w:style>
-  <w:style w:type="character" w:default="1" w:styleId="Standardstycketeckensnitt">
-    <w:name w:val="Default Paragraph Font"/>
-    <w:uiPriority w:val="1"/>
-    <w:semiHidden/>
-    <w:unhideWhenUsed/>
-  </w:style>
-  <w:style w:type="table" w:default="1" w:styleId="Normaltabell">
-    <w:name w:val="Normal Table"/>
-    <w:uiPriority w:val="99"/>
-    <w:semiHidden/>
-    <w:unhideWhenUsed/>
-    <w:tblPr>
-      <w:tblInd w:w="0" w:type="dxa"/>
-      <w:tblCellMar>
-        <w:top w:w="0" w:type="dxa"/>
-        <w:left w:w="108" w:type="dxa"/>
-        <w:bottom w:w="0" w:type="dxa"/>
-        <w:right w:w="108" w:type="dxa"/>
-      </w:tblCellMar>
-    </w:tblPr>
-  </w:style>
-  <w:style w:type="numbering" w:default="1" w:styleId="Ingenlista">
-    <w:name w:val="No List"/>
-    <w:uiPriority w:val="99"/>
-    <w:semiHidden/>
-    <w:unhideWhenUsed/>
-  </w:style>
-  <w:style w:type="character" w:styleId="Platshllartext">
-    <w:name w:val="Placeholder Text"/>
-    <w:basedOn w:val="Standardstycketeckensnitt"/>
-    <w:uiPriority w:val="99"/>
-    <w:semiHidden/>
-    <w:rsid w:val="00811E22"/>
-    <w:rPr>
-      <w:color w:val="808080"/>
-    </w:rPr>
-  </w:style>
-</w:styles>
-</file>
-
-<file path=word/glossary/webSettings.xml><?xml version="1.0" encoding="utf-8"?>
-<w:webSettings xmlns:mc="http://schemas.openxmlformats.org/markup-compatibility/2006" xmlns:r="http://schemas.openxmlformats.org/officeDocument/2006/relationships" xmlns:w="http://schemas.openxmlformats.org/wordprocessingml/2006/main" xmlns:w14="http://schemas.microsoft.com/office/word/2010/wordml" xmlns:w15="http://schemas.microsoft.com/office/word/2012/wordml" mc:Ignorable="w14 w15">
-  <w:optimizeForBrowser/>
-  <w:allowPNG/>
-</w:webSettings>
-</file>
-
 <file path=word/theme/theme1.xml><?xml version="1.0" encoding="utf-8"?>
 <a:theme xmlns:a="http://schemas.openxmlformats.org/drawingml/2006/main" name="Office Theme">
   <a:themeElements>
@@ -14422,7 +14032,7 @@
 </file>
 
 <file path=customXml/itemProps1.xml><?xml version="1.0" encoding="utf-8"?>
-<ds:datastoreItem xmlns:ds="http://schemas.openxmlformats.org/officeDocument/2006/customXml" ds:itemID="{268C73F3-B26F-4AB1-9A81-458C78547A75}">
+<ds:datastoreItem xmlns:ds="http://schemas.openxmlformats.org/officeDocument/2006/customXml" ds:itemID="{220F3F52-9803-4E85-BD18-1A2AA631DF5C}">
   <ds:schemaRefs>
     <ds:schemaRef ds:uri="http://schemas.openxmlformats.org/officeDocument/2006/bibliography"/>
   </ds:schemaRefs>

</xml_diff>

<commit_message>
Changed problem to incorporate shallow similarity, better motivation in implementation.
</commit_message>
<xml_diff>
--- a/Part2/a12johqv_projektarbete.docx
+++ b/Part2/a12johqv_projektarbete.docx
@@ -2625,7 +2625,7 @@
           <v:shape id="_x0000_i1025" type="#_x0000_t75" style="width:300.1pt;height:214.25pt" o:ole="">
             <v:imagedata r:id="rId10" o:title=""/>
           </v:shape>
-          <o:OLEObject Type="Embed" ProgID="Visio.Drawing.15" ShapeID="_x0000_i1025" DrawAspect="Content" ObjectID="_1489502489" r:id="rId11"/>
+          <o:OLEObject Type="Embed" ProgID="Visio.Drawing.15" ShapeID="_x0000_i1025" DrawAspect="Content" ObjectID="_1489591602" r:id="rId11"/>
         </w:object>
       </w:r>
     </w:p>
@@ -3728,7 +3728,13 @@
         <w:t xml:space="preserve">Två pjäser av samma färg får inte ockupera samma ruta. </w:t>
       </w:r>
       <w:r>
-        <w:t>Om en spelare flyttar en av sina spelpjäser på en ruta ockuperad av en motståndarpjäs, så fångas motståndarpjäsen och lämnar spelplanen för resten av matchen. Högst en pjäs</w:t>
+        <w:t xml:space="preserve">Om en spelare flyttar en av sina spelpjäser på en ruta ockuperad av en motståndarpjäs, så fångas motståndarpjäsen och lämnar spelplanen för resten av </w:t>
+      </w:r>
+      <w:r>
+        <w:t>partiet</w:t>
+      </w:r>
+      <w:r>
+        <w:t>. Högst en pjäs</w:t>
       </w:r>
       <w:r>
         <w:t xml:space="preserve"> i taget får ockupera en ruta</w:t>
@@ -4548,7 +4554,13 @@
     </w:p>
     <w:p>
       <w:r>
-        <w:t xml:space="preserve">Det finns två regler för att avbryta partier som inte leder mot vinst för någon av spelarna. Den första regeln säger att spelet är oavgjort om ett läge upprepar sig tre gånger under en match. </w:t>
+        <w:t>Det finns två regler för att avbryta partier som inte leder mot vinst för någon av spelarna. Den första regeln säger att spelet är oavgjort om ett läge upprepar sig tre gånger under e</w:t>
+      </w:r>
+      <w:r>
+        <w:t>tt parti</w:t>
+      </w:r>
+      <w:r>
+        <w:t xml:space="preserve">. </w:t>
       </w:r>
       <w:r>
         <w:t>Den</w:t>
@@ -4608,7 +4620,13 @@
         <w:t>ankas spelare i form av poäng. R</w:t>
       </w:r>
       <w:r>
-        <w:t>ankningar av spelare uppdateras kontinuerligt allt eftersom spelare spelar matcher mot varandra i schacktävlingar. Hur mycket en spelares rankning påverkas</w:t>
+        <w:t xml:space="preserve">ankningar av spelare uppdateras kontinuerligt allt eftersom spelare spelar </w:t>
+      </w:r>
+      <w:r>
+        <w:t>parti</w:t>
+      </w:r>
+      <w:r>
+        <w:t>er mot varandra i schacktävlingar. Hur mycket en spelares rankning påverkas</w:t>
       </w:r>
       <w:r>
         <w:t xml:space="preserve"> av vinster och förluster</w:t>
@@ -4694,10 +4712,13 @@
     </w:p>
     <w:p>
       <w:r>
-        <w:t xml:space="preserve">Hur mycket en spelares ranking påverkas av en </w:t>
-      </w:r>
-      <w:r>
-        <w:t>match beräknas på följande sätt:</w:t>
+        <w:t>Hur mycket en spelares ranking påve</w:t>
+      </w:r>
+      <w:r>
+        <w:t>rkas av ett parti</w:t>
+      </w:r>
+      <w:r>
+        <w:t xml:space="preserve"> beräknas på följande sätt:</w:t>
       </w:r>
     </w:p>
     <w:p>
@@ -4712,7 +4733,13 @@
         <w:t>F</w:t>
       </w:r>
       <w:r>
-        <w:t>ör varje match får en spelare 1, 1/2 eller 0 poäng</w:t>
+        <w:t xml:space="preserve">ör varje </w:t>
+      </w:r>
+      <w:r>
+        <w:t>parti</w:t>
+      </w:r>
+      <w:r>
+        <w:t xml:space="preserve"> får en spelare 1, 1/2 eller 0 poäng</w:t>
       </w:r>
       <w:r>
         <w:t xml:space="preserve"> om den vann, gjorde remi eller förlorade.</w:t>
@@ -4757,7 +4784,13 @@
         <w:t xml:space="preserve"> på</w:t>
       </w:r>
       <w:r>
-        <w:t xml:space="preserve"> hur många matcher spelaren tidigare spelat, dess nuvarande</w:t>
+        <w:t xml:space="preserve"> hur många </w:t>
+      </w:r>
+      <w:r>
+        <w:t>partier</w:t>
+      </w:r>
+      <w:r>
+        <w:t xml:space="preserve"> spelaren tidigare spelat, dess nuvarande</w:t>
       </w:r>
       <w:r>
         <w:t xml:space="preserve"> rankning och ålder.</w:t>
@@ -4814,7 +4847,13 @@
         <w:t xml:space="preserve">Standard: Portable Game Notation Specification and Implementation Guide </w:t>
       </w:r>
       <w:r>
-        <w:t>(1994) beskrivs PGN som ett format för att spara och beskriva schackmatcher.</w:t>
+        <w:t>(1994) beskrivs PGN som ett format för att spara och beskriva schack</w:t>
+      </w:r>
+      <w:r>
+        <w:t>partier</w:t>
+      </w:r>
+      <w:r>
+        <w:t>.</w:t>
       </w:r>
       <w:r>
         <w:t xml:space="preserve"> </w:t>
@@ -4823,16 +4862,25 @@
         <w:t xml:space="preserve">Formatet blev snabbt populärt och idag finns det tusentals allmänt tillgängliga sparade partier på t.ex. FIDE:s hemsida. </w:t>
       </w:r>
       <w:r>
-        <w:t>Ett PGN-dokument kan innehålla ett antal ma</w:t>
-      </w:r>
-      <w:r>
-        <w:t>tcher</w:t>
-      </w:r>
-      <w:r>
-        <w:t xml:space="preserve"> och varje match innehåller metainformation</w:t>
-      </w:r>
-      <w:r>
-        <w:t xml:space="preserve"> om matchen</w:t>
+        <w:t xml:space="preserve">Ett PGN-dokument kan innehålla ett antal </w:t>
+      </w:r>
+      <w:r>
+        <w:t>partier</w:t>
+      </w:r>
+      <w:r>
+        <w:t xml:space="preserve"> och varje </w:t>
+      </w:r>
+      <w:r>
+        <w:t>parti</w:t>
+      </w:r>
+      <w:r>
+        <w:t xml:space="preserve"> innehåller metainformation</w:t>
+      </w:r>
+      <w:r>
+        <w:t xml:space="preserve"> om </w:t>
+      </w:r>
+      <w:r>
+        <w:t>partiet</w:t>
       </w:r>
       <w:r>
         <w:t xml:space="preserve"> och </w:t>
@@ -4844,13 +4892,22 @@
         <w:t xml:space="preserve"> som utfördes</w:t>
       </w:r>
       <w:r>
-        <w:t xml:space="preserve"> i matchen</w:t>
+        <w:t xml:space="preserve"> i </w:t>
+      </w:r>
+      <w:r>
+        <w:t>partiet</w:t>
       </w:r>
       <w:r>
         <w:t xml:space="preserve">. Informationen kan gälla när eller </w:t>
       </w:r>
       <w:r>
-        <w:t>var matchen spelades och av vilka.</w:t>
+        <w:t xml:space="preserve">var </w:t>
+      </w:r>
+      <w:r>
+        <w:t>partiet</w:t>
+      </w:r>
+      <w:r>
+        <w:t xml:space="preserve"> spelades och av vilka.</w:t>
       </w:r>
       <w:r>
         <w:t xml:space="preserve"> Dragen skrivs med algebraisk notation (AN).</w:t>
@@ -4968,7 +5025,13 @@
         <w:t>.</w:t>
       </w:r>
       <w:r>
-        <w:t xml:space="preserve"> Efter det sista draget i matchen visas resultatet 1-0, 0-1, eller ½-½ om vit vann, förlorade, </w:t>
+        <w:t xml:space="preserve"> Efter det sista draget i </w:t>
+      </w:r>
+      <w:r>
+        <w:t>partiet</w:t>
+      </w:r>
+      <w:r>
+        <w:t xml:space="preserve"> visas resultatet 1-0, 0-1, eller ½-½ om vit vann, förlorade, </w:t>
       </w:r>
       <w:r>
         <w:t>respektive</w:t>
@@ -4998,7 +5061,13 @@
         <w:fldChar w:fldCharType="end"/>
       </w:r>
       <w:r>
-        <w:t xml:space="preserve"> visas ett exempel av en match beskriven i PGN.</w:t>
+        <w:t xml:space="preserve"> visas ett exempel av </w:t>
+      </w:r>
+      <w:r>
+        <w:t>ett parti beskrivet</w:t>
+      </w:r>
+      <w:r>
+        <w:t xml:space="preserve"> i PGN.</w:t>
       </w:r>
     </w:p>
     <w:p>
@@ -5114,7 +5183,16 @@
       </w:pPr>
       <w:bookmarkStart w:id="24" w:name="_Ref410994811"/>
       <w:r>
-        <w:t>En schackmatch i PGN-formatet.</w:t>
+        <w:t>Ett schackpart</w:t>
+      </w:r>
+      <w:r>
+        <w:t>i</w:t>
+      </w:r>
+      <w:r>
+        <w:t xml:space="preserve"> i</w:t>
+      </w:r>
+      <w:r>
+        <w:t xml:space="preserve"> PGN-formatet.</w:t>
       </w:r>
       <w:bookmarkEnd w:id="24"/>
       <w:r>
@@ -5172,32 +5250,32 @@
         <w:t>,</w:t>
       </w:r>
       <w:r>
-        <w:t xml:space="preserve"> och det drag som ledde till det garanterat bästa </w:t>
+        <w:t xml:space="preserve"> och det drag som ledde till det garanterat bästa läget valdes. Med garanterat</w:t>
+      </w:r>
+      <w:r>
+        <w:t xml:space="preserve"> bästa</w:t>
+      </w:r>
+      <w:r>
+        <w:t xml:space="preserve"> menas att det ledde</w:t>
+      </w:r>
+      <w:r>
+        <w:t xml:space="preserve"> till </w:t>
+      </w:r>
+      <w:r>
+        <w:t>det bästa</w:t>
+      </w:r>
+      <w:r>
+        <w:t xml:space="preserve"> </w:t>
+      </w:r>
+      <w:r>
+        <w:t>läget givet att mo</w:t>
+      </w:r>
+      <w:r>
+        <w:t xml:space="preserve">tspelaren </w:t>
       </w:r>
       <w:r>
         <w:lastRenderedPageBreak/>
-        <w:t>läget valdes. Med garanterat</w:t>
-      </w:r>
-      <w:r>
-        <w:t xml:space="preserve"> bästa</w:t>
-      </w:r>
-      <w:r>
-        <w:t xml:space="preserve"> menas att det ledde</w:t>
-      </w:r>
-      <w:r>
-        <w:t xml:space="preserve"> till </w:t>
-      </w:r>
-      <w:r>
-        <w:t>det bästa</w:t>
-      </w:r>
-      <w:r>
-        <w:t xml:space="preserve"> </w:t>
-      </w:r>
-      <w:r>
-        <w:t>läget givet att mo</w:t>
-      </w:r>
-      <w:r>
-        <w:t>tspelaren spelade</w:t>
+        <w:t>spelade</w:t>
       </w:r>
       <w:r>
         <w:t xml:space="preserve"> så bra som möjligt. </w:t>
@@ -5647,34 +5725,159 @@
         <w:rPr>
           <w:lang w:eastAsia="sv-SE"/>
         </w:rPr>
-        <w:t>. Morph utmärks av att den under ett antal spelade partier lär sig associera mönster av schackformationer med drag som bör utföras. Likt AI-agenten i detta arbete är den baserad på tanken att liknande problem har liknande lösningar. Morph skiljer sig dock från AI-agenten i detta arbete eftersom den börjar med väldigt lite kunskap, och lär sig genom att spela matcher.</w:t>
+        <w:t xml:space="preserve">. Morph utmärks av att den under ett antal spelade partier lär sig associera mönster av schackformationer med drag som bör utföras. Likt AI-agenten i detta arbete är den baserad på tanken att liknande problem har liknande lösningar. Morph skiljer sig dock från AI-agenten i detta arbete eftersom den börjar med väldigt lite kunskap, och lär sig genom att spela </w:t>
       </w:r>
       <w:r>
         <w:rPr>
           <w:lang w:eastAsia="sv-SE"/>
         </w:rPr>
-        <w:t xml:space="preserve"> Morph lärde sig att utföra olika attacker, men kunde inte alltid lista ut hur den kunde avsluta dem och vinna de matcher den deltog i.</w:t>
-      </w:r>
-    </w:p>
-    <w:p>
-      <w:r>
-        <w:t xml:space="preserve">Innan persondatorer blev vanliga byggdes ofta maskiner som endast kunde spela schack. Dessa maskiner behövde en mänsklig operatör som kunde berätta för maskinen vad dess </w:t>
-      </w:r>
-      <w:r>
+        <w:t>partier</w:t>
+      </w:r>
+      <w:r>
+        <w:rPr>
+          <w:lang w:eastAsia="sv-SE"/>
+        </w:rPr>
+        <w:t>.</w:t>
+      </w:r>
+      <w:r>
+        <w:rPr>
+          <w:lang w:eastAsia="sv-SE"/>
+        </w:rPr>
+        <w:t xml:space="preserve"> Morph lärde sig att utföra olika attacker, men kunde inte alltid lista ut hur den kunde avsluta dem och vinna de </w:t>
+      </w:r>
+      <w:r>
+        <w:rPr>
+          <w:lang w:eastAsia="sv-SE"/>
+        </w:rPr>
+        <w:t>partier</w:t>
+      </w:r>
+      <w:r>
+        <w:rPr>
+          <w:lang w:eastAsia="sv-SE"/>
+        </w:rPr>
+        <w:t xml:space="preserve"> den deltog i.</w:t>
+      </w:r>
+    </w:p>
+    <w:p>
+      <w:r>
+        <w:t>Innan persondatorer blev vanliga byggdes ofta maskiner som endast kunde spela schack. Dessa maskiner behövde en mänsklig operatör som kunde berätta för maskinen vad dess motspelare gjorde för drag och</w:t>
+      </w:r>
+      <w:r>
+        <w:t xml:space="preserve"> kunde</w:t>
+      </w:r>
+      <w:r>
+        <w:t xml:space="preserve"> utföra maskinens</w:t>
+      </w:r>
+      <w:r>
+        <w:t xml:space="preserve"> egna</w:t>
+      </w:r>
+      <w:r>
+        <w:t xml:space="preserve"> drag </w:t>
+      </w:r>
+      <w:r>
+        <w:t>(</w:t>
+      </w:r>
+      <w:r>
+        <w:rPr>
+          <w:lang w:eastAsia="sv-SE"/>
+        </w:rPr>
+        <w:t xml:space="preserve">Greenblatt, Eastlake &amp; </w:t>
+      </w:r>
+      <w:r>
+        <w:rPr>
+          <w:lang w:eastAsia="sv-SE"/>
+        </w:rPr>
         <w:lastRenderedPageBreak/>
-        <w:t>motspelare gjorde för drag och</w:t>
-      </w:r>
-      <w:r>
-        <w:t xml:space="preserve"> kunde</w:t>
-      </w:r>
-      <w:r>
-        <w:t xml:space="preserve"> utföra maskinens</w:t>
-      </w:r>
-      <w:r>
-        <w:t xml:space="preserve"> egna</w:t>
-      </w:r>
-      <w:r>
-        <w:t xml:space="preserve"> drag </w:t>
+        <w:t>Crocker</w:t>
+      </w:r>
+      <w:r>
+        <w:rPr>
+          <w:lang w:eastAsia="sv-SE"/>
+        </w:rPr>
+        <w:t xml:space="preserve"> 1969)</w:t>
+      </w:r>
+      <w:r>
+        <w:t>. Idag har schackmaskiner i stort bytts ut mo</w:t>
+      </w:r>
+      <w:r>
+        <w:t>t schackmotorer</w:t>
+      </w:r>
+      <w:r>
+        <w:t xml:space="preserve"> och operatörer </w:t>
+      </w:r>
+      <w:r>
+        <w:t>mot</w:t>
+      </w:r>
+      <w:r>
+        <w:t xml:space="preserve"> grafiska</w:t>
+      </w:r>
+      <w:r>
+        <w:t xml:space="preserve"> och</w:t>
+      </w:r>
+      <w:r>
+        <w:t xml:space="preserve"> textbaserade användargränssnitt</w:t>
+      </w:r>
+      <w:r>
+        <w:t xml:space="preserve"> </w:t>
+      </w:r>
+      <w:r>
+        <w:t>implementerade</w:t>
+      </w:r>
+      <w:r>
+        <w:t xml:space="preserve"> </w:t>
+      </w:r>
+      <w:r>
+        <w:t>som</w:t>
+      </w:r>
+      <w:r>
+        <w:t xml:space="preserve"> mjukvara</w:t>
+      </w:r>
+      <w:r>
+        <w:t xml:space="preserve"> på persondatorer</w:t>
+      </w:r>
+      <w:r>
+        <w:t xml:space="preserve">. Det finns ett antal kommunikationsprotokoll som </w:t>
+      </w:r>
+      <w:r>
+        <w:t xml:space="preserve">används för att kommunicera mellan schackmotorer och användargränssnitt. </w:t>
+      </w:r>
+      <w:r>
+        <w:t xml:space="preserve">XBoard (Mann &amp; Muller 2009) </w:t>
+      </w:r>
+      <w:r>
+        <w:t>är ett kommunikationsprotokoll baserat på användargränssnittet med samma namn</w:t>
+      </w:r>
+      <w:r>
+        <w:t xml:space="preserve"> och</w:t>
+      </w:r>
+      <w:r>
+        <w:t xml:space="preserve"> </w:t>
+      </w:r>
+      <w:r>
+        <w:rPr>
+          <w:i/>
+        </w:rPr>
+        <w:t xml:space="preserve">Universal Chess Interface </w:t>
+      </w:r>
+      <w:r>
+        <w:t>(UCI) (Rupert</w:t>
+      </w:r>
+      <w:r>
+        <w:t xml:space="preserve"> 2006) </w:t>
+      </w:r>
+      <w:r>
+        <w:t>är ett</w:t>
+      </w:r>
+      <w:r>
+        <w:t xml:space="preserve"> nyare</w:t>
+      </w:r>
+      <w:r>
+        <w:t xml:space="preserve"> alternativ till XBoard.</w:t>
+      </w:r>
+    </w:p>
+    <w:p>
+      <w:r>
+        <w:t xml:space="preserve">Ända sedan schackmaskinen Deep Blue besegrade den dåvarande världsmästaren Kasparov </w:t>
       </w:r>
       <w:r>
         <w:t>(</w:t>
@@ -5683,122 +5886,24 @@
         <w:rPr>
           <w:lang w:eastAsia="sv-SE"/>
         </w:rPr>
-        <w:t>Greenblatt, Eastlake &amp; Crocker</w:t>
+        <w:t>Campbell,</w:t>
       </w:r>
       <w:r>
         <w:rPr>
           <w:lang w:eastAsia="sv-SE"/>
         </w:rPr>
-        <w:t xml:space="preserve"> 1969)</w:t>
-      </w:r>
-      <w:r>
-        <w:t>. Idag har schackmaskiner i stort bytts ut mo</w:t>
-      </w:r>
-      <w:r>
-        <w:t>t schackmotorer</w:t>
-      </w:r>
-      <w:r>
-        <w:t xml:space="preserve"> och operatörer </w:t>
-      </w:r>
-      <w:r>
-        <w:t>mot</w:t>
-      </w:r>
-      <w:r>
-        <w:t xml:space="preserve"> grafiska</w:t>
-      </w:r>
-      <w:r>
-        <w:t xml:space="preserve"> och</w:t>
-      </w:r>
-      <w:r>
-        <w:t xml:space="preserve"> textbaserade användargränssnitt</w:t>
-      </w:r>
-      <w:r>
-        <w:t xml:space="preserve"> </w:t>
-      </w:r>
-      <w:r>
-        <w:t>implementerade</w:t>
-      </w:r>
-      <w:r>
-        <w:t xml:space="preserve"> </w:t>
-      </w:r>
-      <w:r>
-        <w:t>som</w:t>
-      </w:r>
-      <w:r>
-        <w:t xml:space="preserve"> mjukvara</w:t>
-      </w:r>
-      <w:r>
-        <w:t xml:space="preserve"> på persondatorer</w:t>
-      </w:r>
-      <w:r>
-        <w:t xml:space="preserve">. Det finns ett antal kommunikationsprotokoll som </w:t>
-      </w:r>
-      <w:r>
-        <w:t xml:space="preserve">används för att kommunicera mellan schackmotorer och användargränssnitt. </w:t>
-      </w:r>
-      <w:r>
-        <w:t xml:space="preserve">XBoard (Mann &amp; Muller 2009) </w:t>
-      </w:r>
-      <w:r>
-        <w:t>är ett kommunikationsprotokoll baserat på användargränssnittet med samma namn</w:t>
-      </w:r>
-      <w:r>
-        <w:t xml:space="preserve"> och</w:t>
-      </w:r>
-      <w:r>
-        <w:t xml:space="preserve"> </w:t>
-      </w:r>
-      <w:r>
-        <w:rPr>
-          <w:i/>
-        </w:rPr>
-        <w:t xml:space="preserve">Universal Chess Interface </w:t>
-      </w:r>
-      <w:r>
-        <w:t>(UCI) (Rupert</w:t>
-      </w:r>
-      <w:r>
-        <w:t xml:space="preserve"> 2006) </w:t>
-      </w:r>
-      <w:r>
-        <w:t>är ett</w:t>
-      </w:r>
-      <w:r>
-        <w:t xml:space="preserve"> nyare</w:t>
-      </w:r>
-      <w:r>
-        <w:t xml:space="preserve"> alternativ till XBoard.</w:t>
-      </w:r>
-    </w:p>
-    <w:p>
-      <w:r>
-        <w:t xml:space="preserve">Ända sedan schackmaskinen Deep Blue besegrade den dåvarande världsmästaren Kasparov </w:t>
-      </w:r>
-      <w:r>
-        <w:t>(</w:t>
+        <w:t xml:space="preserve"> Ho</w:t>
       </w:r>
       <w:r>
         <w:rPr>
           <w:lang w:eastAsia="sv-SE"/>
         </w:rPr>
-        <w:t>Campbell,</w:t>
+        <w:t xml:space="preserve">ane &amp; Hsu </w:t>
       </w:r>
       <w:r>
         <w:rPr>
           <w:lang w:eastAsia="sv-SE"/>
         </w:rPr>
-        <w:t xml:space="preserve"> Ho</w:t>
-      </w:r>
-      <w:r>
-        <w:rPr>
-          <w:lang w:eastAsia="sv-SE"/>
-        </w:rPr>
-        <w:t xml:space="preserve">ane &amp; Hsu </w:t>
-      </w:r>
-      <w:r>
-        <w:rPr>
-          <w:lang w:eastAsia="sv-SE"/>
-        </w:rPr>
         <w:t>2002)</w:t>
       </w:r>
       <w:r>
@@ -5835,7 +5940,13 @@
         <w:t xml:space="preserve"> inte bara för att utse en vinnare, men</w:t>
       </w:r>
       <w:r>
-        <w:t xml:space="preserve"> även för att dela teknisk kunskap med ICGA:s tidsskrikt: ICGA Journal, som presenterar analyser av matcher mellan spelare </w:t>
+        <w:t xml:space="preserve"> även för att dela teknisk kunskap med ICGA:s tidsskrikt: ICGA Journal, som presenterar analyser av </w:t>
+      </w:r>
+      <w:r>
+        <w:t>partier</w:t>
+      </w:r>
+      <w:r>
+        <w:t xml:space="preserve"> mellan spelare </w:t>
       </w:r>
       <w:r>
         <w:t>i spel som schack och go</w:t>
@@ -6093,20 +6204,46 @@
       </w:r>
     </w:p>
     <w:p>
+      <w:pPr>
+        <w:rPr>
+          <w:b/>
+        </w:rPr>
+      </w:pPr>
       <w:r>
         <w:t>I detta arbete kommer det undersökas hur väl CBR kan appliceras för utveckling av schackspelande AI-agenter</w:t>
       </w:r>
       <w:r>
-        <w:t xml:space="preserve"> med så kallad naiv liknelse och anpassning</w:t>
+        <w:t xml:space="preserve"> med så kallad </w:t>
+      </w:r>
+      <w:r>
+        <w:t>grundlig (i motsatt till djup)</w:t>
+      </w:r>
+      <w:r>
+        <w:t xml:space="preserve"> liknelse</w:t>
+      </w:r>
+      <w:r>
+        <w:t xml:space="preserve"> och anpassning</w:t>
       </w:r>
       <w:r>
         <w:t>.</w:t>
       </w:r>
       <w:r>
-        <w:t xml:space="preserve"> Med naiv menas att implementationen av liknelse och anpassning inte kräver kunskaper om strategier som används i schack. </w:t>
-      </w:r>
-      <w:r>
-        <w:t xml:space="preserve">Ett exempel på naiv liknelse är om två lägen är lika om det innehåller i stort sätt samma pjäser på samma platser. </w:t>
+        <w:t xml:space="preserve"> Med </w:t>
+      </w:r>
+      <w:r>
+        <w:t>grundlig</w:t>
+      </w:r>
+      <w:r>
+        <w:t xml:space="preserve"> menas att implementationen av liknelse och anpassning inte kräver kunskaper om strategier som används i schack. </w:t>
+      </w:r>
+      <w:r>
+        <w:t xml:space="preserve">Ett exempel på </w:t>
+      </w:r>
+      <w:r>
+        <w:t>denna definition av grundlig</w:t>
+      </w:r>
+      <w:r>
+        <w:t xml:space="preserve"> liknelse är om två lägen är lika om det innehåller i stort sätt samma pjäser på samma platser. </w:t>
       </w:r>
       <w:r>
         <w:t xml:space="preserve">Ett exempel på en </w:t>
@@ -6222,7 +6359,44 @@
         <w:rPr>
           <w:lang w:eastAsia="sv-SE"/>
         </w:rPr>
-        <w:t>Det är inte säkert att naiv liknelse ger bättre resultat, men det är ett mindre område och är därför enklare att undersöka till fullo.</w:t>
+        <w:t xml:space="preserve">Det är inte säkert att </w:t>
+      </w:r>
+      <w:r>
+        <w:rPr>
+          <w:lang w:eastAsia="sv-SE"/>
+        </w:rPr>
+        <w:t>grundlig</w:t>
+      </w:r>
+      <w:r>
+        <w:rPr>
+          <w:lang w:eastAsia="sv-SE"/>
+        </w:rPr>
+        <w:t xml:space="preserve"> liknelse ger bättre resultat, men det är ett mindre område och är därför enklare att undersöka till fullo</w:t>
+      </w:r>
+      <w:r>
+        <w:rPr>
+          <w:lang w:eastAsia="sv-SE"/>
+        </w:rPr>
+        <w:t xml:space="preserve"> än djup liknelse</w:t>
+      </w:r>
+      <w:r>
+        <w:rPr>
+          <w:lang w:eastAsia="sv-SE"/>
+        </w:rPr>
+        <w:t>.</w:t>
+      </w:r>
+      <w:r>
+        <w:rPr>
+          <w:lang w:eastAsia="sv-SE"/>
+        </w:rPr>
+        <w:t xml:space="preserve"> </w:t>
+      </w:r>
+      <w:r>
+        <w:rPr>
+          <w:b/>
+          <w:lang w:eastAsia="sv-SE"/>
+        </w:rPr>
+        <w:t>(ny sektion)</w:t>
       </w:r>
     </w:p>
     <w:p>
@@ -6230,7 +6404,13 @@
         <w:t>I arbetet ska en grundläggande, CBR-baserad, schackspelande AI-agent utvecklas som kan basera sina drag på olika fallbaser från olika mänskliga experter. För att ta reda på om CBR</w:t>
       </w:r>
       <w:r>
-        <w:t xml:space="preserve"> med naiv likhet är en passande</w:t>
+        <w:t xml:space="preserve"> med </w:t>
+      </w:r>
+      <w:r>
+        <w:t>grundlig</w:t>
+      </w:r>
+      <w:r>
+        <w:t xml:space="preserve"> likhet är passande</w:t>
       </w:r>
       <w:r>
         <w:t xml:space="preserve"> för </w:t>
@@ -6299,7 +6479,10 @@
         <w:t xml:space="preserve"> så</w:t>
       </w:r>
       <w:r>
-        <w:t xml:space="preserve"> många matcher</w:t>
+        <w:t xml:space="preserve"> många </w:t>
+      </w:r>
+      <w:r>
+        <w:t>partier</w:t>
       </w:r>
       <w:r>
         <w:t xml:space="preserve"> som krävs för att få en rimlig estimering</w:t>
@@ -6310,7 +6493,10 @@
     </w:p>
     <w:p>
       <w:r>
-        <w:t>Eftersom arbetet är grundläggande finns det flera tänkbara förbättringar för AI-agenten. För att kunna hantera större mängder fall kan alternativa fallrepresentationer och mer effektiva hämtningsmetoder undersökas. Förbättringar av liknelsemetoden och anpassningsmetoden kan leda till att mer passande drag utförs i olika lägen. Alternativa sätt att skapa fallbaser kan även undersökas</w:t>
+        <w:t xml:space="preserve">Det </w:t>
+      </w:r>
+      <w:r>
+        <w:t>finns det flera tänkbara förbättringar för AI-agenten. För att kunna hantera större mängder fall kan alternativa fallrepresentationer och mer effektiva hämtningsmetoder undersökas. Förbättringar av liknelsemetoden och anpassningsmetoden kan leda till att mer passande drag utförs i olika lägen. Alternativa sätt att skapa fallbaser kan även undersökas</w:t>
       </w:r>
       <w:r>
         <w:t>, som att handplocka specifika fall</w:t>
@@ -6319,7 +6505,11 @@
         <w:t xml:space="preserve"> baserat på olika kriterier</w:t>
       </w:r>
       <w:r>
-        <w:t>, använda fall från olika experter i en fallbas,</w:t>
+        <w:t xml:space="preserve">, använda fall från olika experter i </w:t>
+      </w:r>
+      <w:r>
+        <w:lastRenderedPageBreak/>
+        <w:t>en fallbas,</w:t>
       </w:r>
       <w:r>
         <w:t xml:space="preserve"> eller</w:t>
@@ -6340,7 +6530,13 @@
         <w:t>.</w:t>
       </w:r>
       <w:r>
-        <w:t xml:space="preserve"> Den naiva liknelse</w:t>
+        <w:t xml:space="preserve"> Den </w:t>
+      </w:r>
+      <w:r>
+        <w:t>grundliga</w:t>
+      </w:r>
+      <w:r>
+        <w:t xml:space="preserve"> liknelse</w:t>
       </w:r>
       <w:r>
         <w:t>n</w:t>
@@ -6355,374 +6551,399 @@
         <w:t xml:space="preserve"> komp</w:t>
       </w:r>
       <w:r>
-        <w:t>letteras med eller vägas mot mer komplicerad liknelse.</w:t>
-      </w:r>
-    </w:p>
-    <w:p>
+        <w:t>l</w:t>
+      </w:r>
+      <w:r>
+        <w:t xml:space="preserve">etteras med eller vägas mot djup </w:t>
+      </w:r>
+      <w:r>
+        <w:t>liknelse.</w:t>
+      </w:r>
+    </w:p>
+    <w:p>
+      <w:r>
+        <w:t>Det går teoretiskt redan att skapa en AI-agent med tidigare beprövade tekniker som spelar schack perfekt; problemet är att det skulle ta flera år att beräkna vilket drag som bör utföras i varje läge. För att CBR ska vara av användning måste därför AI-agent</w:t>
+      </w:r>
+      <w:r>
+        <w:t>en</w:t>
+      </w:r>
+      <w:r>
+        <w:t xml:space="preserve"> kunna implementeras</w:t>
+      </w:r>
+      <w:r>
+        <w:t xml:space="preserve"> på</w:t>
+      </w:r>
+      <w:r>
+        <w:t xml:space="preserve"> konsumenthårdvara och utföra drag under tidspress</w:t>
+      </w:r>
+      <w:r>
+        <w:t xml:space="preserve"> likt dagens schackmotorer</w:t>
+      </w:r>
+      <w:r>
+        <w:t>. I FIDE-tävlingar får en schackspelare 90 minuter på sig att utföra sina första 40 drag (FIDE 2014b), vilket är det tidskrav som AI-agenten förväntas följa.</w:t>
+      </w:r>
+    </w:p>
+    <w:p>
+      <w:pPr>
+        <w:pStyle w:val="Rubrik2"/>
+      </w:pPr>
+      <w:bookmarkStart w:id="31" w:name="_Toc414552448"/>
+      <w:r>
+        <w:t>Metodbeskrivning</w:t>
+      </w:r>
+      <w:bookmarkEnd w:id="31"/>
+    </w:p>
+    <w:p>
+      <w:r>
+        <w:t>Ett funktionsbibliotek</w:t>
+      </w:r>
+      <w:r>
+        <w:t xml:space="preserve"> ska skapas av en schackspelande AI-agent baserad på CBR, som kan använda olika fallbaser. Anledningen att ett </w:t>
+      </w:r>
+      <w:r>
+        <w:t>funktionsbibliotek</w:t>
+      </w:r>
+      <w:r>
+        <w:t xml:space="preserve"> används</w:t>
+      </w:r>
+      <w:r>
+        <w:t>,</w:t>
+      </w:r>
+      <w:r>
+        <w:t xml:space="preserve"> </w:t>
+      </w:r>
+      <w:r>
+        <w:t xml:space="preserve">är att det skulle vara för tidskrävande </w:t>
+      </w:r>
+      <w:r>
+        <w:t>att för hand analysera den stora mängden expertdata som AI-agenten kommer använda och dra slutsatser om AI-agentens prestation med en given fallbas.</w:t>
+      </w:r>
+    </w:p>
+    <w:p>
+      <w:r>
+        <w:t>För att undersöka om AI-agentens</w:t>
+      </w:r>
+      <w:r>
+        <w:t xml:space="preserve"> skicklighet är relativ till</w:t>
+      </w:r>
+      <w:r>
+        <w:t xml:space="preserve"> skickligheten av experten som dess fallbas är baserad på, </w:t>
+      </w:r>
+      <w:r>
+        <w:t xml:space="preserve">ska </w:t>
+      </w:r>
+      <w:r>
+        <w:t xml:space="preserve">olika </w:t>
+      </w:r>
+      <w:r>
+        <w:t>beteenden</w:t>
+      </w:r>
+      <w:r>
+        <w:t xml:space="preserve"> tävla</w:t>
+      </w:r>
+      <w:r>
+        <w:t xml:space="preserve"> mot</w:t>
+      </w:r>
+      <w:r>
+        <w:t xml:space="preserve"> varandra</w:t>
+      </w:r>
+      <w:r>
+        <w:t>.</w:t>
+      </w:r>
+      <w:r>
+        <w:t xml:space="preserve"> Här </w:t>
+      </w:r>
+      <w:r>
+        <w:t xml:space="preserve">används ordet beteende för att mena hur AI-agenten agerar med en viss fallbas; AI-agenten ska alltså tävla mot sig själv med olika fallbaser. </w:t>
+      </w:r>
+      <w:r>
+        <w:t xml:space="preserve">Om </w:t>
+      </w:r>
+      <w:r>
+        <w:t>ett beteenden vinner över ett annat</w:t>
+      </w:r>
+      <w:r>
+        <w:t xml:space="preserve"> ska</w:t>
+      </w:r>
+      <w:r>
+        <w:t xml:space="preserve"> det vinnande beteendet</w:t>
+      </w:r>
+      <w:r>
+        <w:t xml:space="preserve"> tilldelas</w:t>
+      </w:r>
+      <w:r>
+        <w:t xml:space="preserve"> ett poäng. Om</w:t>
+      </w:r>
+      <w:r>
+        <w:t xml:space="preserve"> det blir lika ska</w:t>
+      </w:r>
+      <w:r>
+        <w:t xml:space="preserve"> båda</w:t>
+      </w:r>
+      <w:r>
+        <w:t xml:space="preserve"> få</w:t>
+      </w:r>
+      <w:r>
+        <w:t xml:space="preserve"> ett halvt poäng. När</w:t>
+      </w:r>
+      <w:r>
+        <w:t xml:space="preserve"> </w:t>
+      </w:r>
+      <w:r>
+        <w:t>varje beteende har spelat mot varje annat beteende</w:t>
+      </w:r>
+      <w:r>
+        <w:t xml:space="preserve"> ett antal gånger</w:t>
+      </w:r>
+      <w:r>
+        <w:t xml:space="preserve"> ska </w:t>
+      </w:r>
+      <w:r>
+        <w:t>beteendena</w:t>
+      </w:r>
+      <w:r>
+        <w:t xml:space="preserve"> graderas i relation till varandra baserat på hur många poäng de fick. </w:t>
+      </w:r>
+      <w:r>
+        <w:t>Detta liknar round-robin-tävlingar som</w:t>
+      </w:r>
+      <w:r>
+        <w:t xml:space="preserve"> tidigare</w:t>
+      </w:r>
+      <w:r>
+        <w:t xml:space="preserve"> har anordnats av FIDE (2011). </w:t>
+      </w:r>
+      <w:r>
+        <w:t xml:space="preserve">Om de högre rankade </w:t>
+      </w:r>
+      <w:r>
+        <w:t>spelarna</w:t>
+      </w:r>
+      <w:r>
+        <w:t>s</w:t>
+      </w:r>
+      <w:r>
+        <w:t xml:space="preserve"> respektive</w:t>
+      </w:r>
+      <w:r>
+        <w:t xml:space="preserve"> beteenden</w:t>
+      </w:r>
+      <w:r>
+        <w:t xml:space="preserve"> generellt </w:t>
+      </w:r>
+      <w:r>
+        <w:t>får</w:t>
+      </w:r>
+      <w:r>
+        <w:t xml:space="preserve"> högre rank</w:t>
+      </w:r>
+      <w:r>
+        <w:t>n</w:t>
+      </w:r>
+      <w:r>
+        <w:t>ing, skulle det visa att AI-agenten presterar bättre med bättre expertdata.</w:t>
+      </w:r>
+    </w:p>
+    <w:p>
+      <w:r>
+        <w:t xml:space="preserve">Expertdata från olika experter </w:t>
+      </w:r>
+      <w:r>
+        <w:t>ska komma</w:t>
+      </w:r>
+      <w:r>
+        <w:t xml:space="preserve"> från drag som experten utfört i olika lägen i tidigare</w:t>
+      </w:r>
+      <w:r>
+        <w:t xml:space="preserve"> partier</w:t>
+      </w:r>
+      <w:r>
+        <w:t>. E</w:t>
+      </w:r>
+      <w:r>
+        <w:t>xperter</w:t>
+      </w:r>
+      <w:r>
+        <w:t xml:space="preserve"> kommer</w:t>
+      </w:r>
+      <w:r>
+        <w:t xml:space="preserve"> rankas efter deras Elo</w:t>
+      </w:r>
+      <w:r>
+        <w:t>-rankning, så att bättre experter har högre rankning.</w:t>
+      </w:r>
+      <w:r>
+        <w:t xml:space="preserve"> En allmänt tillgänglig databas av sparade schack</w:t>
+      </w:r>
+      <w:r>
+        <w:t>partier</w:t>
+      </w:r>
+      <w:r>
+        <w:t xml:space="preserve"> ska användas som källa för</w:t>
+      </w:r>
+      <w:r>
+        <w:t xml:space="preserve"> </w:t>
+      </w:r>
+      <w:r>
+        <w:t>expertdata</w:t>
+      </w:r>
+      <w:r>
+        <w:t>.</w:t>
+      </w:r>
+    </w:p>
+    <w:p>
+      <w:r>
+        <w:t>Ett möjligt problem</w:t>
+      </w:r>
+      <w:r>
+        <w:t xml:space="preserve"> med </w:t>
+      </w:r>
+      <w:r>
+        <w:t>undersökningen</w:t>
+      </w:r>
+      <w:r>
+        <w:t xml:space="preserve"> är att det inte är säkert att en delmängd av en spelares historik av</w:t>
+      </w:r>
+      <w:r>
+        <w:t xml:space="preserve"> spe</w:t>
+      </w:r>
+      <w:r>
+        <w:t>lade schack</w:t>
+      </w:r>
+      <w:r>
+        <w:t>partier</w:t>
+      </w:r>
+      <w:r>
+        <w:t xml:space="preserve"> visar hur den</w:t>
+      </w:r>
+      <w:r>
+        <w:t xml:space="preserve"> fick sin rankning. </w:t>
+      </w:r>
+      <w:r>
+        <w:t xml:space="preserve">Om en större andel av de </w:t>
+      </w:r>
+      <w:r>
+        <w:t>parti</w:t>
+      </w:r>
+      <w:r>
+        <w:t xml:space="preserve">er som experten vunnit gentemot </w:t>
+      </w:r>
+      <w:r>
+        <w:t xml:space="preserve">de </w:t>
+      </w:r>
+      <w:r>
+        <w:t>parti</w:t>
+      </w:r>
+      <w:r>
+        <w:t>er som den förlorat</w:t>
+      </w:r>
+      <w:r>
+        <w:t xml:space="preserve"> skulle</w:t>
+      </w:r>
+      <w:r>
+        <w:t xml:space="preserve"> finn</w:t>
+      </w:r>
+      <w:r>
+        <w:t>a</w:t>
+      </w:r>
+      <w:r>
+        <w:t xml:space="preserve">s tillgängliga </w:t>
+      </w:r>
+      <w:r>
+        <w:t>kan AI-agenten spela bättre än förväntat med expertens fallbas.</w:t>
+      </w:r>
+      <w:r>
+        <w:t xml:space="preserve"> Motsatsen är lika möjlig. Det </w:t>
+      </w:r>
+      <w:r>
+        <w:t>finns</w:t>
+      </w:r>
+      <w:r>
+        <w:t xml:space="preserve"> även en risk att olika experter har olika många sparade partier procentuellt gentemot hur många partier de spelat för</w:t>
+      </w:r>
+      <w:r>
+        <w:t xml:space="preserve"> att ha</w:t>
+      </w:r>
+      <w:r>
+        <w:t xml:space="preserve"> få</w:t>
+      </w:r>
+      <w:r>
+        <w:t>tt</w:t>
+      </w:r>
+      <w:r>
+        <w:t xml:space="preserve"> sin rankning</w:t>
+      </w:r>
+      <w:r>
+        <w:t>. Detta</w:t>
+      </w:r>
+      <w:r>
+        <w:t xml:space="preserve"> </w:t>
+      </w:r>
+      <w:r>
+        <w:t xml:space="preserve">skulle kunna </w:t>
+      </w:r>
+      <w:r>
+        <w:t>ge</w:t>
+      </w:r>
+      <w:r>
+        <w:t xml:space="preserve"> dem en oproportionerligt mindre</w:t>
+      </w:r>
+      <w:r>
+        <w:t xml:space="preserve"> </w:t>
+      </w:r>
+      <w:r>
+        <w:t>fallbas gentemot andra än de teoretiskt skulle kunna haft</w:t>
+      </w:r>
+      <w:r>
+        <w:t>,</w:t>
+      </w:r>
+      <w:r>
+        <w:t xml:space="preserve"> än</w:t>
+      </w:r>
+      <w:r>
+        <w:t xml:space="preserve"> om alla deras partier varit tillgängliga </w:t>
+      </w:r>
+      <w:r>
+        <w:t xml:space="preserve">i </w:t>
+      </w:r>
+      <w:r>
+        <w:t>databasen.</w:t>
+      </w:r>
+    </w:p>
+    <w:p>
+      <w:r>
+        <w:t>Det finns en risk att det kan ta för lång tid att samla in tillräckligt mycket information i undersökningen för att dra en pålitlig slutsats. Ett alternativt sätt att utföra undersökningen är att låta experter observera några få partier spelade av respektive beteende och ranka dem efter experternas utlåtanden. Denna metod har dock nackdelen att det kan vara svårt att göra expertutlåtanden baserat på så lite information.</w:t>
+      </w:r>
+    </w:p>
+    <w:p>
+      <w:pPr>
+        <w:rPr>
+          <w:b/>
+        </w:rPr>
+      </w:pPr>
+      <w:r>
+        <w:t xml:space="preserve">Att bara ta hänsyn till resultatet av </w:t>
+      </w:r>
+      <w:r>
+        <w:t>partierna</w:t>
+      </w:r>
+      <w:r>
+        <w:t xml:space="preserve"> kan ge en falsk bild av hur väl ett beteende presterar. Det går att basera beteendens rankning på fler viktiga aspekter som hur bra pjäsbyten den gör (om den offrar en bonde för en drottning t.ex.), hur snabbt den avancerar </w:t>
+      </w:r>
       <w:r>
         <w:lastRenderedPageBreak/>
-        <w:t>Det går teoretiskt redan att skapa en AI-agent med tidigare beprövade tekniker som spelar schack perfekt; problemet är att det skulle ta flera år att beräkna vilket drag som bör utföras i varje läge. För att CBR ska vara av användning måste därför AI-agent</w:t>
-      </w:r>
-      <w:r>
-        <w:t>en</w:t>
-      </w:r>
-      <w:r>
-        <w:t xml:space="preserve"> kunna implementeras</w:t>
-      </w:r>
-      <w:r>
-        <w:t xml:space="preserve"> på</w:t>
-      </w:r>
-      <w:r>
-        <w:t xml:space="preserve"> konsumenthårdvara och utföra drag under tidspress</w:t>
-      </w:r>
-      <w:r>
-        <w:t xml:space="preserve"> likt dagens schackmotorer</w:t>
-      </w:r>
-      <w:r>
-        <w:t>. I FIDE-tävlingar får en schackspelare 90 minuter på sig att utföra sina första 40 drag (FIDE 2014b), vilket är det tidskrav som AI-agenten förväntas följa.</w:t>
-      </w:r>
-    </w:p>
-    <w:p>
-      <w:pPr>
-        <w:pStyle w:val="Rubrik2"/>
-      </w:pPr>
-      <w:bookmarkStart w:id="31" w:name="_Toc414552448"/>
-      <w:r>
-        <w:t>Metodbeskrivning</w:t>
-      </w:r>
-      <w:bookmarkEnd w:id="31"/>
-    </w:p>
-    <w:p>
-      <w:r>
-        <w:t>Ett program ska skapas av en schackspelande AI-agent baserad på CBR, som kan använda olika fallbaser. Anledningen att ett program används</w:t>
-      </w:r>
-      <w:r>
-        <w:t>,</w:t>
+        <w:t>sin armé eller hur bra den spelar i öppningar, mittspel och slutspel.</w:t>
       </w:r>
       <w:r>
         <w:t xml:space="preserve"> </w:t>
       </w:r>
       <w:r>
-        <w:t xml:space="preserve">är att det skulle vara för tidskrävande </w:t>
-      </w:r>
-      <w:r>
-        <w:t>att för hand analysera den stora mängden expertdata som AI-agenten kommer använda och dra slutsatser om AI-agentens prestation med en given fallbas.</w:t>
-      </w:r>
-    </w:p>
-    <w:p>
-      <w:r>
-        <w:t>För att undersöka om AI-agentens</w:t>
-      </w:r>
-      <w:r>
-        <w:t xml:space="preserve"> skicklighet är relativ till</w:t>
-      </w:r>
-      <w:r>
-        <w:t xml:space="preserve"> skickligheten av experten som dess fallbas är baserad på, </w:t>
-      </w:r>
-      <w:r>
-        <w:t xml:space="preserve">ska </w:t>
-      </w:r>
-      <w:r>
-        <w:t xml:space="preserve">olika </w:t>
-      </w:r>
-      <w:r>
-        <w:t>beteenden</w:t>
-      </w:r>
-      <w:r>
-        <w:t xml:space="preserve"> tävla</w:t>
-      </w:r>
-      <w:r>
-        <w:t xml:space="preserve"> mot</w:t>
-      </w:r>
-      <w:r>
-        <w:t xml:space="preserve"> varandra</w:t>
-      </w:r>
-      <w:r>
-        <w:t>.</w:t>
-      </w:r>
-      <w:r>
-        <w:t xml:space="preserve"> Här </w:t>
-      </w:r>
-      <w:r>
-        <w:t xml:space="preserve">används ordet beteende för att mena hur AI-agenten agerar med en viss fallbas; AI-agenten ska alltså tävla mot sig själv med olika fallbaser. </w:t>
-      </w:r>
-      <w:r>
-        <w:t xml:space="preserve">Om </w:t>
-      </w:r>
-      <w:r>
-        <w:t>ett beteenden vinner över ett annat</w:t>
-      </w:r>
-      <w:r>
-        <w:t xml:space="preserve"> ska</w:t>
-      </w:r>
-      <w:r>
-        <w:t xml:space="preserve"> det vinnande beteendet</w:t>
-      </w:r>
-      <w:r>
-        <w:t xml:space="preserve"> tilldelas</w:t>
-      </w:r>
-      <w:r>
-        <w:t xml:space="preserve"> ett poäng. Om</w:t>
-      </w:r>
-      <w:r>
-        <w:t xml:space="preserve"> det blir lika ska</w:t>
-      </w:r>
-      <w:r>
-        <w:t xml:space="preserve"> båda</w:t>
-      </w:r>
-      <w:r>
-        <w:t xml:space="preserve"> få</w:t>
-      </w:r>
-      <w:r>
-        <w:t xml:space="preserve"> ett halvt poäng. När</w:t>
-      </w:r>
-      <w:r>
-        <w:t xml:space="preserve"> </w:t>
-      </w:r>
-      <w:r>
-        <w:t>varje beteende har spelat mot varje annat beteende</w:t>
-      </w:r>
-      <w:r>
-        <w:t xml:space="preserve"> ett antal gånger</w:t>
-      </w:r>
-      <w:r>
-        <w:t xml:space="preserve"> ska </w:t>
-      </w:r>
-      <w:r>
-        <w:t>beteendena</w:t>
-      </w:r>
-      <w:r>
-        <w:t xml:space="preserve"> graderas i relation till varandra baserat på hur många poäng de fick. </w:t>
-      </w:r>
-      <w:r>
-        <w:t>Detta liknar round-robin-tävlingar som</w:t>
-      </w:r>
-      <w:r>
-        <w:t xml:space="preserve"> tidigare</w:t>
-      </w:r>
-      <w:r>
-        <w:t xml:space="preserve"> har anordnats av FIDE (2011). </w:t>
-      </w:r>
-      <w:r>
-        <w:t xml:space="preserve">Om de högre rankade </w:t>
-      </w:r>
-      <w:r>
-        <w:t>spelarna</w:t>
-      </w:r>
-      <w:r>
-        <w:t>s</w:t>
-      </w:r>
-      <w:r>
-        <w:t xml:space="preserve"> respektive</w:t>
-      </w:r>
-      <w:r>
-        <w:t xml:space="preserve"> beteenden</w:t>
-      </w:r>
-      <w:r>
-        <w:t xml:space="preserve"> generellt </w:t>
-      </w:r>
-      <w:r>
-        <w:t>får</w:t>
-      </w:r>
-      <w:r>
-        <w:t xml:space="preserve"> högre rank</w:t>
-      </w:r>
-      <w:r>
-        <w:t>n</w:t>
-      </w:r>
-      <w:r>
-        <w:t>ing, skulle det visa att AI-agenten presterar bättre med bättre expertdata.</w:t>
-      </w:r>
-    </w:p>
-    <w:p>
-      <w:r>
-        <w:t xml:space="preserve">Expertdata från olika experter </w:t>
-      </w:r>
-      <w:r>
-        <w:t>ska komma</w:t>
-      </w:r>
-      <w:r>
-        <w:t xml:space="preserve"> från drag som experten utfört i olika lägen i tidigare matcher</w:t>
-      </w:r>
-      <w:r>
-        <w:t>. E</w:t>
-      </w:r>
-      <w:r>
-        <w:t>xperter</w:t>
-      </w:r>
-      <w:r>
-        <w:t xml:space="preserve"> kommer</w:t>
-      </w:r>
-      <w:r>
-        <w:t xml:space="preserve"> rankas efter deras Elo</w:t>
-      </w:r>
-      <w:r>
-        <w:t>-rankning, så att bättre experter har högre rankning.</w:t>
-      </w:r>
-      <w:r>
-        <w:t xml:space="preserve"> En allmänt tillgänglig databas av sparade schackmatcher ska användas som källa för</w:t>
-      </w:r>
-      <w:r>
-        <w:t xml:space="preserve"> </w:t>
-      </w:r>
-      <w:r>
-        <w:t>expertdata</w:t>
-      </w:r>
-      <w:r>
-        <w:t>.</w:t>
-      </w:r>
-    </w:p>
-    <w:p>
-      <w:r>
-        <w:t>Ett möjligt problem</w:t>
-      </w:r>
-      <w:r>
-        <w:t xml:space="preserve"> med </w:t>
-      </w:r>
-      <w:r>
-        <w:t>undersökningen</w:t>
-      </w:r>
-      <w:r>
-        <w:t xml:space="preserve"> är att det inte är säkert att en delmängd av en spelares historik av</w:t>
-      </w:r>
-      <w:r>
-        <w:t xml:space="preserve"> spe</w:t>
-      </w:r>
-      <w:r>
-        <w:t>lade schackmatcher visar hur den</w:t>
-      </w:r>
-      <w:r>
-        <w:t xml:space="preserve"> fick sin rankning. </w:t>
-      </w:r>
-      <w:r>
-        <w:t xml:space="preserve">Om en större andel av de matcher som experten vunnit gentemot </w:t>
-      </w:r>
-      <w:r>
-        <w:t>de matcher som den förlorat</w:t>
-      </w:r>
-      <w:r>
-        <w:t xml:space="preserve"> skulle</w:t>
-      </w:r>
-      <w:r>
-        <w:t xml:space="preserve"> finn</w:t>
-      </w:r>
-      <w:r>
-        <w:t>a</w:t>
-      </w:r>
-      <w:r>
-        <w:t xml:space="preserve">s tillgängliga </w:t>
-      </w:r>
-      <w:r>
-        <w:t>kan AI-agenten spela bättre än förväntat med expertens fallbas.</w:t>
-      </w:r>
-      <w:r>
-        <w:t xml:space="preserve"> Motsatsen är lika möjlig. Det </w:t>
-      </w:r>
-      <w:r>
-        <w:t>finns</w:t>
-      </w:r>
-      <w:r>
-        <w:t xml:space="preserve"> även en risk att olika experter har olika många sparade partier procentuellt gentemot hur många partier de spelat för</w:t>
-      </w:r>
-      <w:r>
-        <w:t xml:space="preserve"> att ha</w:t>
-      </w:r>
-      <w:r>
-        <w:t xml:space="preserve"> få</w:t>
-      </w:r>
-      <w:r>
-        <w:t>tt</w:t>
-      </w:r>
-      <w:r>
-        <w:t xml:space="preserve"> sin rankning</w:t>
-      </w:r>
-      <w:r>
-        <w:t>. Detta</w:t>
-      </w:r>
-      <w:r>
-        <w:t xml:space="preserve"> </w:t>
-      </w:r>
-      <w:r>
-        <w:t xml:space="preserve">skulle kunna </w:t>
-      </w:r>
-      <w:r>
-        <w:t>ge</w:t>
-      </w:r>
-      <w:r>
-        <w:t xml:space="preserve"> dem en oproportionerligt mindre</w:t>
-      </w:r>
-      <w:r>
-        <w:t xml:space="preserve"> </w:t>
-      </w:r>
-      <w:r>
-        <w:t>fallbas gentemot andra än de teoretiskt skulle kunna haft</w:t>
-      </w:r>
-      <w:r>
-        <w:t>,</w:t>
-      </w:r>
-      <w:r>
-        <w:t xml:space="preserve"> än</w:t>
-      </w:r>
-      <w:r>
-        <w:t xml:space="preserve"> om alla deras partier varit tillgängliga </w:t>
-      </w:r>
-      <w:r>
-        <w:t xml:space="preserve">i </w:t>
-      </w:r>
-      <w:r>
-        <w:t>databasen.</w:t>
-      </w:r>
-    </w:p>
-    <w:p>
-      <w:r>
-        <w:t xml:space="preserve">Det finns en risk att det </w:t>
-      </w:r>
-      <w:r>
-        <w:t>kan ta för lång tid att samla in tillräckligt mycket information</w:t>
-      </w:r>
-      <w:r>
-        <w:t xml:space="preserve"> i undersökningen</w:t>
-      </w:r>
-      <w:r>
-        <w:t xml:space="preserve"> för att dra en pålitlig slutsats. Ett alternativt sätt att utföra undersökningen är att låta experter observera några få partier spelade av respektive beteende och ranka dem efter experternas utlåtanden. Denna metod har dock </w:t>
-      </w:r>
-      <w:r>
-        <w:t>nackdelen</w:t>
-      </w:r>
-      <w:r>
-        <w:t xml:space="preserve"> att det kan vara svårt att göra expertutlåtanden baserat på så lite information.</w:t>
-      </w:r>
-    </w:p>
-    <w:p>
-      <w:pPr>
         <w:rPr>
           <w:b/>
         </w:rPr>
-      </w:pPr>
-      <w:r>
-        <w:t>Att bara ta hänsyn till resultatet av matcherna kan ge en falsk bild av hur väl ett beteende presterar. Det går att basera beteendens rankning på fler viktiga aspekter som hur bra pjäsbyten den gör (om den offrar en bonde för en drottning t.ex.), hur snabbt den avancerar sin armé eller hur bra den spelar i öppningar, mittspel och slutspel.</w:t>
-      </w:r>
-      <w:r>
-        <w:t xml:space="preserve"> </w:t>
-      </w:r>
-      <w:r>
-        <w:rPr>
-          <w:b/>
-        </w:rPr>
-        <w:t>(Längre metoddiskussion med de två föregående paragraferna</w:t>
-      </w:r>
-      <w:bookmarkStart w:id="32" w:name="_GoBack"/>
-      <w:bookmarkEnd w:id="32"/>
-      <w:r>
-        <w:rPr>
-          <w:b/>
-        </w:rPr>
-        <w:t>).</w:t>
-      </w:r>
-    </w:p>
-    <w:p>
-      <w:r>
-        <w:lastRenderedPageBreak/>
+        <w:t>(Längre metoddiskussion med de två föregående paragraferna).</w:t>
+      </w:r>
+      <w:r>
         <w:br w:type="page"/>
       </w:r>
     </w:p>
@@ -6737,12 +6958,40 @@
     </w:p>
     <w:p>
       <w:r>
-        <w:t>AI-agenten har implementerats som en schackprogram. Givet en fallbas, ett läge och vilken färg den spelar, kan den besluta vilket drag som ska utföras.</w:t>
-      </w:r>
-    </w:p>
-    <w:p>
-      <w:r>
-        <w:t>Två huvudområden inom implementationen är relevanta att diskutera: schackimplementationen och CBR-implementationen.</w:t>
+        <w:t>AI-agenten h</w:t>
+      </w:r>
+      <w:r>
+        <w:t>ar implementerats som ett</w:t>
+      </w:r>
+      <w:r>
+        <w:t xml:space="preserve"> </w:t>
+      </w:r>
+      <w:r>
+        <w:t>funktionsbibliotek skrivet i C# 4.0 och kompilerat mot plattformen .NET 4.5</w:t>
+      </w:r>
+      <w:r>
+        <w:t xml:space="preserve">. </w:t>
+      </w:r>
+      <w:r>
+        <w:t>Den innehåller en funktion som tar en fallbas, ett lä</w:t>
+      </w:r>
+      <w:r>
+        <w:t>ge och färgen den spelar och producerar</w:t>
+      </w:r>
+      <w:r>
+        <w:t xml:space="preserve"> det drag som AI-agenten </w:t>
+      </w:r>
+      <w:r>
+        <w:t>beslutar att göra</w:t>
+      </w:r>
+      <w:r>
+        <w:t>.</w:t>
+      </w:r>
+      <w:r>
+        <w:t xml:space="preserve"> Funktionsbiblioteket har två huvuddelar som är relevanta att diskutera:</w:t>
+      </w:r>
+      <w:r>
+        <w:t xml:space="preserve"> schackimplementationen och CBR-implementationen.</w:t>
       </w:r>
     </w:p>
     <w:p>
@@ -6836,7 +7085,13 @@
         <w:t>Det verkade även mindre troligt att detta skulle ha en lika stor påverkan som i andra vanliga schackspelande AI</w:t>
       </w:r>
       <w:r>
-        <w:t>-agenter, eftersom deras flaskhals är generering och utförande av drag i sökträd, medan det förväntades att arbetets flaskhals skulle vara hämtningen av fall från fallbasen.</w:t>
+        <w:t>-agenter, eftersom deras flaskhals är generering och utförande av drag i sökträd, medan det förväntades att</w:t>
+      </w:r>
+      <w:r>
+        <w:t xml:space="preserve"> implementationens</w:t>
+      </w:r>
+      <w:r>
+        <w:t xml:space="preserve"> flaskhals skulle vara hämtningen av fall från fallbasen.</w:t>
       </w:r>
       <w:r>
         <w:t xml:space="preserve"> Ytterligare en anledning att använda enkla datastrukturer och algoritmer var tidigare erfarenheter med dem.</w:t>
@@ -6844,7 +7099,19 @@
     </w:p>
     <w:p>
       <w:r>
-        <w:t xml:space="preserve">Ett läge i schack representerades med information om vilka pjäser som fanns på brädet och diverse bokföringsinformation för att avgöra om speciella drag kan utföras liksom när en match är oavgjord för att samma läge upprepat sig eller att en bonde inte rört sig på länge. </w:t>
+        <w:t>Ett läge i schack representerades med information om vilka pjäser som fanns på brädet och diverse bokföringsinformation för att avgöra om speciell</w:t>
+      </w:r>
+      <w:r>
+        <w:t>a drag kan utföras liksom när ett</w:t>
+      </w:r>
+      <w:r>
+        <w:t xml:space="preserve"> </w:t>
+      </w:r>
+      <w:r>
+        <w:t>parti är oavgjort</w:t>
+      </w:r>
+      <w:r>
+        <w:t xml:space="preserve"> för att samma läge upprepat sig eller att en bonde inte rört sig på länge. </w:t>
       </w:r>
       <w:r>
         <w:t>För at</w:t>
@@ -6969,13 +7236,28 @@
         <w:t>att spelarens kung kan fångas på motståndarens nästa drag.</w:t>
       </w:r>
       <w:r>
-        <w:t xml:space="preserve"> </w:t>
-      </w:r>
-      <w:r>
-        <w:rPr>
-          <w:b/>
-        </w:rPr>
-        <w:t>(För mycket implementationsdetaljer? Ska jag förenkla det och säga ”Ett drag kan antingen representera en förflyttning, en passent eller rockad”, och inte nämna fullösningen?)</w:t>
+        <w:t xml:space="preserve"> Att låta rockad och </w:t>
+      </w:r>
+      <w:r>
+        <w:t xml:space="preserve">en passent dela representation med förflyttningar har haft fördelen att förenkla likhet mellan drag, vilket används inom anpassningsfunktionen i sektion </w:t>
+      </w:r>
+      <w:r>
+        <w:fldChar w:fldCharType="begin"/>
+      </w:r>
+      <w:r>
+        <w:instrText xml:space="preserve"> REF _Ref415843476 \r \h </w:instrText>
+      </w:r>
+      <w:r>
+        <w:fldChar w:fldCharType="separate"/>
+      </w:r>
+      <w:r>
+        <w:t>4.2.2</w:t>
+      </w:r>
+      <w:r>
+        <w:fldChar w:fldCharType="end"/>
+      </w:r>
+      <w:r>
+        <w:t>.</w:t>
       </w:r>
     </w:p>
     <w:p>
@@ -7211,7 +7493,13 @@
         <w:t xml:space="preserve"> pjäserna </w:t>
       </w:r>
       <w:r>
-        <w:t>inte finns (tomma rutor)</w:t>
+        <w:t>inte finns (</w:t>
+      </w:r>
+      <w:r>
+        <w:t>rutorna är tomma</w:t>
+      </w:r>
+      <w:r>
+        <w:t>)</w:t>
       </w:r>
       <w:r>
         <w:t xml:space="preserve"> eller om pjäserna</w:t>
@@ -7256,13 +7544,19 @@
         </w:numPr>
       </w:pPr>
       <w:r>
-        <w:t xml:space="preserve">0,5 om en </w:t>
-      </w:r>
-      <w:r>
-        <w:t xml:space="preserve">pjäs </w:t>
-      </w:r>
-      <w:r>
-        <w:t>in finns</w:t>
+        <w:t>0,5 om</w:t>
+      </w:r>
+      <w:r>
+        <w:t xml:space="preserve"> bara</w:t>
+      </w:r>
+      <w:r>
+        <w:t xml:space="preserve"> en </w:t>
+      </w:r>
+      <w:r>
+        <w:t>pjäs</w:t>
+      </w:r>
+      <w:r>
+        <w:t xml:space="preserve"> finns</w:t>
       </w:r>
       <w:r>
         <w:t>.</w:t>
@@ -7306,16 +7600,88 @@
     </w:p>
     <w:p>
       <w:r>
-        <w:t>Tanken med denna definition av likhet är att identiska problem är 100 % lika och problem som skiljer sig med bara några få flyttade pjäser fortfarande är lika. Det förväntas att lösningarna för problemen är passande att applicera på liknande problem med denna definition av likhet.</w:t>
+        <w:t xml:space="preserve">Tanken med denna definition av likhet är att identiska problem är 100 % lika och problem som skiljer sig med bara några få flyttade pjäser fortfarande är lika. </w:t>
+      </w:r>
+      <w:r>
+        <w:t>Problem är även lika om det finns pjäser av samma färg på</w:t>
+      </w:r>
+      <w:r>
+        <w:t xml:space="preserve"> i</w:t>
+      </w:r>
+      <w:r>
+        <w:t xml:space="preserve"> stort sätt sa</w:t>
+      </w:r>
+      <w:r>
+        <w:t>mma platser. Detta innebär att</w:t>
+      </w:r>
+      <w:r>
+        <w:t xml:space="preserve"> lösningar</w:t>
+      </w:r>
+      <w:r>
+        <w:t xml:space="preserve"> i fall har en större chans att vara giltiga</w:t>
+      </w:r>
+      <w:r>
+        <w:t xml:space="preserve"> för det nya problemet</w:t>
+      </w:r>
+      <w:r>
+        <w:t>, för att det är en större chans att källrutan har en pjäs med samma färg</w:t>
+      </w:r>
+      <w:r>
+        <w:t xml:space="preserve"> och typ</w:t>
+      </w:r>
+      <w:r>
+        <w:t>, att rutorna på vägen är tomma</w:t>
+      </w:r>
+      <w:r>
+        <w:t xml:space="preserve"> och destinationsrutan har den förväntade färgen, alternativt att den är tom</w:t>
+      </w:r>
+      <w:r>
+        <w:t xml:space="preserve"> i båda problemen</w:t>
+      </w:r>
+      <w:r>
+        <w:t xml:space="preserve">. I ett fall där en drottning fångar en motståndarlöpare ökar sannolikheten att hämta fallet om drottningen och löparen står på samma rutor i </w:t>
+      </w:r>
+      <w:r>
+        <w:t>respektive</w:t>
+      </w:r>
+      <w:r>
+        <w:t xml:space="preserve"> problem</w:t>
+      </w:r>
+      <w:r>
+        <w:t xml:space="preserve"> </w:t>
+      </w:r>
+      <w:r>
+        <w:t>och</w:t>
+      </w:r>
+      <w:r>
+        <w:t xml:space="preserve"> om</w:t>
+      </w:r>
+      <w:r>
+        <w:t xml:space="preserve"> rutorna mella</w:t>
+      </w:r>
+      <w:r>
+        <w:t>n dem är tomma i respektive problem</w:t>
+      </w:r>
+      <w:r>
+        <w:t>.</w:t>
+      </w:r>
+      <w:r>
+        <w:t xml:space="preserve"> Något som liknelsefunktionen inte tar hänsyn till, </w:t>
+      </w:r>
+      <w:r>
+        <w:t>är likheter mellan förskjutna lägen, dvs. lägen där en eller flera pjäser i respektive problem inte är på samma rutor, men på närliggande rutor. Denna likhet är dock mycket mer prestandatung; istället för att bara jämföra innehållet på respektive ruta kräver denna likhet en sökning efter en liknande pjäs för varje ruta.</w:t>
       </w:r>
     </w:p>
     <w:p>
       <w:pPr>
         <w:pStyle w:val="Rubrik3"/>
       </w:pPr>
-      <w:r>
+      <w:bookmarkStart w:id="32" w:name="_Ref415843476"/>
+      <w:r>
+        <w:lastRenderedPageBreak/>
         <w:t>Anpassning</w:t>
       </w:r>
+      <w:bookmarkEnd w:id="32"/>
     </w:p>
     <w:p>
       <w:r>
@@ -7334,21 +7700,113 @@
         <w:t xml:space="preserve"> till det nuvarande problemet. </w:t>
       </w:r>
       <w:r>
-        <w:t>Eftersom antalet giltiga drag alltid är mycket mindre än antalet drag som kan representeras</w:t>
+        <w:t xml:space="preserve">Eftersom antalet giltiga </w:t>
+      </w:r>
+      <w:r>
+        <w:t>lösningar</w:t>
+      </w:r>
+      <w:r>
+        <w:t xml:space="preserve"> alltid är mycket mindre än antalet </w:t>
+      </w:r>
+      <w:r>
+        <w:t>lösningar</w:t>
+      </w:r>
+      <w:r>
+        <w:t xml:space="preserve"> som kan representeras</w:t>
       </w:r>
       <w:r>
         <w:t>,</w:t>
       </w:r>
       <w:r>
-        <w:t xml:space="preserve"> så anpassas lösningen till det giltiga drag som det liknar mest. Om draget istället anpassades oberoende av </w:t>
-      </w:r>
-      <w:r>
-        <w:t>de giltiga dragen, skulle det producerade draget med största sannolikhet vara ogiltigt och behöva anpassas om och om igen tills det blivit giltigt.</w:t>
-      </w:r>
-    </w:p>
-    <w:p>
-      <w:r>
-        <w:lastRenderedPageBreak/>
+        <w:t xml:space="preserve"> så </w:t>
+      </w:r>
+      <w:r>
+        <w:t>väljs den giltiga lösning som är mest lik fallets lösning.</w:t>
+      </w:r>
+      <w:r>
+        <w:t xml:space="preserve"> </w:t>
+      </w:r>
+      <w:r>
+        <w:t>Det kan vara fördelaktigt att</w:t>
+      </w:r>
+      <w:r>
+        <w:t xml:space="preserve"> delvis</w:t>
+      </w:r>
+      <w:r>
+        <w:t xml:space="preserve"> </w:t>
+      </w:r>
+      <w:r>
+        <w:t>anpassa lösningen baserat på identifierade skillnader i problemen</w:t>
+      </w:r>
+      <w:r>
+        <w:t xml:space="preserve">, innan det jämförs med de giltiga </w:t>
+      </w:r>
+      <w:r>
+        <w:t>lösningarna</w:t>
+      </w:r>
+      <w:r>
+        <w:t xml:space="preserve">. </w:t>
+      </w:r>
+      <w:r>
+        <w:t xml:space="preserve">Det </w:t>
+      </w:r>
+      <w:r>
+        <w:t>är</w:t>
+      </w:r>
+      <w:r>
+        <w:t xml:space="preserve"> dock</w:t>
+      </w:r>
+      <w:r>
+        <w:t xml:space="preserve"> </w:t>
+      </w:r>
+      <w:r>
+        <w:t xml:space="preserve">svårt att </w:t>
+      </w:r>
+      <w:r>
+        <w:t xml:space="preserve">argumentera för vilka skillnader som är relevanta för att anpassningen ska ge en så passande lösning som möjligt. </w:t>
+      </w:r>
+      <w:r>
+        <w:t>O</w:t>
+      </w:r>
+      <w:r>
+        <w:t>m problemen</w:t>
+      </w:r>
+      <w:r>
+        <w:t xml:space="preserve"> t.ex.</w:t>
+      </w:r>
+      <w:r>
+        <w:t xml:space="preserve"> skiljer sig för att pjäsen som fångas i det tidigare fallet </w:t>
+      </w:r>
+      <w:r>
+        <w:t>är förskjuten,</w:t>
+      </w:r>
+      <w:r>
+        <w:t xml:space="preserve"> </w:t>
+      </w:r>
+      <w:r>
+        <w:t>bör</w:t>
+      </w:r>
+      <w:r>
+        <w:t xml:space="preserve"> den fångade pjäsen fortfarande fångas, eller </w:t>
+      </w:r>
+      <w:r>
+        <w:t xml:space="preserve">hängde </w:t>
+      </w:r>
+      <w:r>
+        <w:t>draget</w:t>
+      </w:r>
+      <w:r>
+        <w:t>s relevans på</w:t>
+      </w:r>
+      <w:r>
+        <w:t xml:space="preserve"> att den specifika destinationsrutan ockuperades?</w:t>
+      </w:r>
+      <w:r>
+        <w:t xml:space="preserve"> Av denna anledning används ingen föranpassning.</w:t>
+      </w:r>
+    </w:p>
+    <w:p>
+      <w:r>
         <w:t>Drag liknar varandra efter två olika liknelser: inverterat</w:t>
       </w:r>
       <w:r>
@@ -7703,6 +8161,8 @@
       <w:r>
         <w:t>.</w:t>
       </w:r>
+      <w:bookmarkStart w:id="33" w:name="_GoBack"/>
+      <w:bookmarkEnd w:id="33"/>
     </w:p>
     <w:p>
       <w:r>
@@ -8569,23 +9029,10 @@
     </w:p>
     <w:p>
       <w:r>
-        <w:t>AI-agenten återanvänder inte fall i implementationen. Anledningen är att det inte ska undersökas om AI-agenten kan utvecklas dynamiskt efter att ha spelat flera partier. I det flesta fall skulle även resultatet av framtida hämtningar vara oförändrade såvida inte ett nytt problem uppstår som är mest likt det återanvända problemet, men inte identiskt. Om det är identiskt kan det härledas från det fall det ursprungligen baserades på.</w:t>
-      </w:r>
-    </w:p>
-    <w:p>
-      <w:pPr>
-        <w:pStyle w:val="Rubrik2"/>
-      </w:pPr>
-      <w:r>
-        <w:t>Pilotstudie</w:t>
-      </w:r>
-    </w:p>
-    <w:p>
-      <w:r>
-        <w:t xml:space="preserve">Implementationen har färdigställts och en pilotstudie har begåtts med fallbaser baserade på rankade spelare. Resultatet talar för att </w:t>
-      </w:r>
-      <w:r>
-        <w:t>studien kan utföras inom ett par timmar, så länge som bara ett fåtal matcher spelas mellan varje par spelare och bara ett ental spelare används i studien.</w:t>
+        <w:t>AI-agenten återanvänder inte fall i implementationen. Anledningen är att det inte ska undersökas om AI-agenten kan utvecklas dynamiskt efter att ha spelat flera partier. I det flesta fall skulle även resultatet av framtida hämtningar vara oförändrade såvida inte ett nytt problem uppstår som är mest likt det återanvända problemet.</w:t>
+      </w:r>
+      <w:r>
+        <w:t xml:space="preserve"> Detta anses vara väldigt osannolikt för att antalet totala fall som kommer uppstå under studien beräknas vara mycket lägre än antal fall i de ursprungliga fallbaserna.</w:t>
       </w:r>
     </w:p>
     <w:p>
@@ -8595,13 +9042,13 @@
           <w:lang w:val="en-US"/>
         </w:rPr>
       </w:pPr>
-      <w:bookmarkStart w:id="33" w:name="_Toc181172235"/>
-      <w:bookmarkStart w:id="34" w:name="_Toc181172567"/>
-      <w:bookmarkStart w:id="35" w:name="_Toc181173118"/>
-      <w:bookmarkStart w:id="36" w:name="_Toc181173288"/>
-      <w:bookmarkStart w:id="37" w:name="_Toc185664441"/>
-      <w:bookmarkStart w:id="38" w:name="_Toc219475274"/>
-      <w:bookmarkStart w:id="39" w:name="_Toc414552449"/>
+      <w:bookmarkStart w:id="34" w:name="_Toc181172235"/>
+      <w:bookmarkStart w:id="35" w:name="_Toc181172567"/>
+      <w:bookmarkStart w:id="36" w:name="_Toc181173118"/>
+      <w:bookmarkStart w:id="37" w:name="_Toc181173288"/>
+      <w:bookmarkStart w:id="38" w:name="_Toc185664441"/>
+      <w:bookmarkStart w:id="39" w:name="_Toc219475274"/>
+      <w:bookmarkStart w:id="40" w:name="_Toc414552449"/>
       <w:r>
         <w:rPr>
           <w:lang w:val="en-US"/>
@@ -8609,13 +9056,13 @@
         <w:lastRenderedPageBreak/>
         <w:t>Referenser</w:t>
       </w:r>
-      <w:bookmarkEnd w:id="33"/>
       <w:bookmarkEnd w:id="34"/>
       <w:bookmarkEnd w:id="35"/>
       <w:bookmarkEnd w:id="36"/>
       <w:bookmarkEnd w:id="37"/>
       <w:bookmarkEnd w:id="38"/>
       <w:bookmarkEnd w:id="39"/>
+      <w:bookmarkEnd w:id="40"/>
     </w:p>
     <w:p>
       <w:pPr>
@@ -10669,7 +11116,7 @@
         <w:rStyle w:val="Sidnummer"/>
         <w:noProof/>
       </w:rPr>
-      <w:t>19</w:t>
+      <w:t>16</w:t>
     </w:r>
     <w:r>
       <w:rPr>
@@ -14032,7 +14479,7 @@
 </file>
 
 <file path=customXml/itemProps1.xml><?xml version="1.0" encoding="utf-8"?>
-<ds:datastoreItem xmlns:ds="http://schemas.openxmlformats.org/officeDocument/2006/customXml" ds:itemID="{220F3F52-9803-4E85-BD18-1A2AA631DF5C}">
+<ds:datastoreItem xmlns:ds="http://schemas.openxmlformats.org/officeDocument/2006/customXml" ds:itemID="{237ABB3F-D1E9-4690-850C-FBD0823E8AEF}">
   <ds:schemaRefs>
     <ds:schemaRef ds:uri="http://schemas.openxmlformats.org/officeDocument/2006/bibliography"/>
   </ds:schemaRefs>

</xml_diff>

<commit_message>
Better implementation performance, better study code, finished presentation.
</commit_message>
<xml_diff>
--- a/Part2/a12johqv_projektarbete.docx
+++ b/Part2/a12johqv_projektarbete.docx
@@ -118,7 +118,7 @@
                         <a:effectLst/>
                         <a:extLst>
                           <a:ext uri="{C572A759-6A51-4108-AA02-DFA0A04FC94B}">
-                            <ma14:wrappingTextBoxFlag xmlns="" xmlns:mo="http://schemas.microsoft.com/office/mac/office/2008/main" xmlns:mv="urn:schemas-microsoft-com:mac:vml" xmlns:o="urn:schemas-microsoft-com:office:office" xmlns:v="urn:schemas-microsoft-com:vml" xmlns:w10="urn:schemas-microsoft-com:office:word" xmlns:w="http://schemas.openxmlformats.org/wordprocessingml/2006/main" xmlns:ma14="http://schemas.microsoft.com/office/mac/drawingml/2011/main"/>
+                            <ma14:wrappingTextBoxFlag xmlns:ma14="http://schemas.microsoft.com/office/mac/drawingml/2011/main" xmlns:w="http://schemas.openxmlformats.org/wordprocessingml/2006/main" xmlns:w10="urn:schemas-microsoft-com:office:word" xmlns:v="urn:schemas-microsoft-com:vml" xmlns:o="urn:schemas-microsoft-com:office:office" xmlns:mv="urn:schemas-microsoft-com:mac:vml" xmlns:mo="http://schemas.microsoft.com/office/mac/office/2008/main" xmlns=""/>
                           </a:ext>
                         </a:extLst>
                       </wps:spPr>
@@ -144,8 +144,13 @@
                               <w:jc w:val="left"/>
                             </w:pPr>
                             <w:r>
-                              <w:t>En schack AI baserad på case-baseD Reasoning</w:t>
+                              <w:t>En schack AI baserad på case-baseD Reasoning med grundlig likhet</w:t>
                             </w:r>
+                          </w:p>
+                          <w:p>
+                            <w:pPr>
+                              <w:pStyle w:val="Subtitel"/>
+                            </w:pPr>
                           </w:p>
                           <w:p>
                             <w:pPr>
@@ -181,6 +186,12 @@
                                 <w:lang w:val="en-US"/>
                               </w:rPr>
                               <w:t>chess AI</w:t>
+                            </w:r>
+                            <w:r>
+                              <w:rPr>
+                                <w:lang w:val="en-US"/>
+                              </w:rPr>
+                              <w:t xml:space="preserve"> using shallow similarity</w:t>
                             </w:r>
                           </w:p>
                           <w:p>
@@ -302,8 +313,13 @@
                         <w:jc w:val="left"/>
                       </w:pPr>
                       <w:r>
-                        <w:t>En schack AI baserad på case-baseD Reasoning</w:t>
+                        <w:t>En schack AI baserad på case-baseD Reasoning med grundlig likhet</w:t>
                       </w:r>
+                    </w:p>
+                    <w:p>
+                      <w:pPr>
+                        <w:pStyle w:val="Subtitel"/>
+                      </w:pPr>
                     </w:p>
                     <w:p>
                       <w:pPr>
@@ -339,6 +355,12 @@
                           <w:lang w:val="en-US"/>
                         </w:rPr>
                         <w:t>chess AI</w:t>
+                      </w:r>
+                      <w:r>
+                        <w:rPr>
+                          <w:lang w:val="en-US"/>
+                        </w:rPr>
+                        <w:t xml:space="preserve"> using shallow similarity</w:t>
                       </w:r>
                     </w:p>
                     <w:p>
@@ -469,7 +491,7 @@
                         <a:effectLst/>
                         <a:extLst>
                           <a:ext uri="{C572A759-6A51-4108-AA02-DFA0A04FC94B}">
-                            <ma14:wrappingTextBoxFlag xmlns="" xmlns:mo="http://schemas.microsoft.com/office/mac/office/2008/main" xmlns:mv="urn:schemas-microsoft-com:mac:vml" xmlns:o="urn:schemas-microsoft-com:office:office" xmlns:v="urn:schemas-microsoft-com:vml" xmlns:w10="urn:schemas-microsoft-com:office:word" xmlns:w="http://schemas.openxmlformats.org/wordprocessingml/2006/main" xmlns:ma14="http://schemas.microsoft.com/office/mac/drawingml/2011/main"/>
+                            <ma14:wrappingTextBoxFlag xmlns:ma14="http://schemas.microsoft.com/office/mac/drawingml/2011/main" xmlns:w="http://schemas.openxmlformats.org/wordprocessingml/2006/main" xmlns:w10="urn:schemas-microsoft-com:office:word" xmlns:v="urn:schemas-microsoft-com:vml" xmlns:o="urn:schemas-microsoft-com:office:office" xmlns:mv="urn:schemas-microsoft-com:mac:vml" xmlns:mo="http://schemas.microsoft.com/office/mac/office/2008/main" xmlns=""/>
                           </a:ext>
                         </a:extLst>
                       </wps:spPr>
@@ -2000,7 +2022,7 @@
                 <w:noProof/>
                 <w:webHidden/>
               </w:rPr>
-              <w:t>11</w:t>
+              <w:t>12</w:t>
             </w:r>
             <w:r>
               <w:rPr>
@@ -2075,7 +2097,7 @@
                 <w:noProof/>
                 <w:webHidden/>
               </w:rPr>
-              <w:t>16</w:t>
+              <w:t>18</w:t>
             </w:r>
             <w:r>
               <w:rPr>
@@ -2283,13 +2305,31 @@
         <w:t xml:space="preserve">I det här arbetet ska lämpligheten att </w:t>
       </w:r>
       <w:r>
-        <w:t xml:space="preserve">använda CBR för att utveckla </w:t>
-      </w:r>
-      <w:r>
-        <w:t>schackspelande AI-agenter utvärderas genom</w:t>
-      </w:r>
-      <w:r>
-        <w:t xml:space="preserve"> att skapa ett program av en CBR-baserad schackspelande AI-agent. AI-agenten kommer</w:t>
+        <w:t>använda CBR</w:t>
+      </w:r>
+      <w:r>
+        <w:t xml:space="preserve"> med så kallad grund liknelse</w:t>
+      </w:r>
+      <w:r>
+        <w:t xml:space="preserve"> för att utveckla </w:t>
+      </w:r>
+      <w:r>
+        <w:t>schackspelande AI-agenter utvärderas</w:t>
+      </w:r>
+      <w:r>
+        <w:t xml:space="preserve"> </w:t>
+      </w:r>
+      <w:r>
+        <w:t>genom</w:t>
+      </w:r>
+      <w:r>
+        <w:t xml:space="preserve"> att skapa ett </w:t>
+      </w:r>
+      <w:r>
+        <w:t>funktionsbibliotek</w:t>
+      </w:r>
+      <w:r>
+        <w:t xml:space="preserve"> av en CBR-baserad schackspelande AI-agent. AI-agenten kommer</w:t>
       </w:r>
       <w:r>
         <w:t xml:space="preserve"> kunna</w:t>
@@ -2425,7 +2465,13 @@
         <w:t xml:space="preserve"> </w:t>
       </w:r>
       <w:r>
-        <w:t>För att använda CBR måste en samling testfall med problem och deras respektive lösningar samlas in.</w:t>
+        <w:t>För att använda CBR måste en samling testfall med problem och deras respektive lösningar</w:t>
+      </w:r>
+      <w:r>
+        <w:t xml:space="preserve"> först</w:t>
+      </w:r>
+      <w:r>
+        <w:t xml:space="preserve"> samlas in.</w:t>
       </w:r>
       <w:r>
         <w:t xml:space="preserve"> Hur</w:t>
@@ -2625,7 +2671,7 @@
           <v:shape id="_x0000_i1025" type="#_x0000_t75" style="width:300.1pt;height:214.25pt" o:ole="">
             <v:imagedata r:id="rId10" o:title=""/>
           </v:shape>
-          <o:OLEObject Type="Embed" ProgID="Visio.Drawing.15" ShapeID="_x0000_i1025" DrawAspect="Content" ObjectID="_1489591602" r:id="rId11"/>
+          <o:OLEObject Type="Embed" ProgID="Visio.Drawing.15" ShapeID="_x0000_i1025" DrawAspect="Content" ObjectID="_1490962148" r:id="rId11"/>
         </w:object>
       </w:r>
     </w:p>
@@ -2717,7 +2763,10 @@
         <w:t xml:space="preserve">Som exempel kan det finnas en AI-agent </w:t>
       </w:r>
       <w:r>
-        <w:t>utvecklat för att estimera priset på begagnade bilar baserat på priset av tidigare sålda begagnade bilar.</w:t>
+        <w:t>utvecklad</w:t>
+      </w:r>
+      <w:r>
+        <w:t xml:space="preserve"> för att estimera priset på begagnade bilar baserat på priset av tidigare sålda begagnade bilar.</w:t>
       </w:r>
       <w:r>
         <w:t xml:space="preserve"> En bil kan ha flera attribut men vissa attribut </w:t>
@@ -2738,11 +2787,11 @@
         <w:t xml:space="preserve">. T.ex. </w:t>
       </w:r>
       <w:r>
-        <w:t xml:space="preserve">kan en bil </w:t>
+        <w:t xml:space="preserve">kan en </w:t>
       </w:r>
       <w:r>
         <w:lastRenderedPageBreak/>
-        <w:t>representeras med</w:t>
+        <w:t>bil representeras med</w:t>
       </w:r>
       <w:r>
         <w:t xml:space="preserve"> attributen </w:t>
@@ -3026,7 +3075,13 @@
         <w:t xml:space="preserve"> inte exakt, utan en grad på en skala. </w:t>
       </w:r>
       <w:r>
-        <w:t>Ett problem kan vara sammansatt av flera värden och det finns olika sätt att beräkna likhet mellan sammansatta värden och icke-sammansatta värden.</w:t>
+        <w:t xml:space="preserve">Ett problem kan vara sammansatt av flera värden och det finns olika sätt att beräkna likhet mellan sammansatta värden och </w:t>
+      </w:r>
+      <w:r>
+        <w:t>primitiva</w:t>
+      </w:r>
+      <w:r>
+        <w:t xml:space="preserve"> värden.</w:t>
       </w:r>
     </w:p>
     <w:p>
@@ -3049,7 +3104,13 @@
         <w:t xml:space="preserve"> likhet</w:t>
       </w:r>
       <w:r>
-        <w:t xml:space="preserve"> mellan icke-sammansatta värden</w:t>
+        <w:t xml:space="preserve"> mellan </w:t>
+      </w:r>
+      <w:r>
+        <w:t>primitiva</w:t>
+      </w:r>
+      <w:r>
+        <w:t xml:space="preserve"> värden</w:t>
       </w:r>
       <w:r>
         <w:t xml:space="preserve"> är</w:t>
@@ -3231,7 +3292,10 @@
         <w:t>ämta lösningen</w:t>
       </w:r>
       <w:r>
-        <w:t xml:space="preserve"> används en hämtningsmetod</w:t>
+        <w:t xml:space="preserve"> används en hämtnings</w:t>
+      </w:r>
+      <w:r>
+        <w:t>funktion</w:t>
       </w:r>
       <w:r>
         <w:t>, vars krav</w:t>
@@ -3586,7 +3650,13 @@
         <w:t>Reglerna i schack har utvecklats genom åren</w:t>
       </w:r>
       <w:r>
-        <w:t xml:space="preserve"> och än idag spelas tävlingar med små variationer. Reglerna i denna sektion är baserade på Kenneths (1967) beskrivningar. </w:t>
+        <w:t xml:space="preserve"> och än idag spelas tävlingar med små variationer. </w:t>
+      </w:r>
+      <w:r>
+        <w:t>Reglerna i denna sektion är baserade på reglerna för FIDE-tävlingar (World Chess Federation 2014c).</w:t>
+      </w:r>
+      <w:r>
+        <w:t xml:space="preserve"> </w:t>
       </w:r>
       <w:r>
         <w:t>Schack är ett turbaserat brädspel för två spelare där målet är att besegra sin motståndare. Spelet utspelar sig på en 8x8-rutors spelplan, där varje spelare kontrollerar varsin armé</w:t>
@@ -4593,15 +4663,30 @@
         <w:t xml:space="preserve"> är ett sätt att ranka schackspelare relativt till varandra</w:t>
       </w:r>
       <w:r>
-        <w:t xml:space="preserve">, namngett efter dess skapare Arpad Elo (Elo, 1978). Rankningssystemet har sedan dess används </w:t>
-      </w:r>
-      <w:r>
-        <w:t>av schackorganisationer som FIDE (</w:t>
+        <w:t>, namngett ef</w:t>
+      </w:r>
+      <w:r>
+        <w:t>ter dess skapare Arpad Elo (Elo</w:t>
+      </w:r>
+      <w:r>
+        <w:t xml:space="preserve"> 1978). Rankningssystemet har sedan dess används </w:t>
+      </w:r>
+      <w:r>
+        <w:t>av schackorganisationer som</w:t>
+      </w:r>
+      <w:r>
+        <w:t xml:space="preserve"> </w:t>
       </w:r>
       <w:r>
         <w:t>FIDE</w:t>
       </w:r>
       <w:r>
+        <w:t xml:space="preserve"> (</w:t>
+      </w:r>
+      <w:r>
+        <w:t>World Chess Federation</w:t>
+      </w:r>
+      <w:r>
         <w:t xml:space="preserve"> 2014a). </w:t>
       </w:r>
       <w:r>
@@ -4695,7 +4780,13 @@
         <w:t>+800</w:t>
       </w:r>
       <w:r>
-        <w:t xml:space="preserve"> (FIDE 2014a)</w:t>
+        <w:t xml:space="preserve"> (</w:t>
+      </w:r>
+      <w:r>
+        <w:t>World Chess Federation</w:t>
+      </w:r>
+      <w:r>
+        <w:t xml:space="preserve"> 2014a)</w:t>
       </w:r>
       <w:r>
         <w:t xml:space="preserve">. </w:t>
@@ -4819,7 +4910,7 @@
         <w:t xml:space="preserve"> Om en spelare gör remi med en motståndare med högre rankning går spelaren upp i rankning och motståndaren ner, vilket </w:t>
       </w:r>
       <w:r>
-        <w:t>innebär</w:t>
+        <w:t>leder</w:t>
       </w:r>
       <w:r>
         <w:t xml:space="preserve"> till att de närmar sig samma rankning om det kontinuerligt gör remi mot varandra.</w:t>
@@ -5925,7 +6016,10 @@
         <w:t xml:space="preserve"> som deltagare</w:t>
       </w:r>
       <w:r>
-        <w:t xml:space="preserve"> (Chess News, 2009). </w:t>
+        <w:t xml:space="preserve"> (Chess News</w:t>
+      </w:r>
+      <w:r>
+        <w:t xml:space="preserve"> 2009). </w:t>
       </w:r>
       <w:r>
         <w:t>Varje år hålls World Computer Chess Championship (WCCC) av International Computer Game Association (ICGA)</w:t>
@@ -6039,7 +6133,13 @@
         <w:t xml:space="preserve">-rankning av 2865 </w:t>
       </w:r>
       <w:r>
-        <w:t>(FIDE 2015)</w:t>
+        <w:t>(</w:t>
+      </w:r>
+      <w:r>
+        <w:t>World Chess Federation</w:t>
+      </w:r>
+      <w:r>
+        <w:t xml:space="preserve"> 2015)</w:t>
       </w:r>
       <w:r>
         <w:t>.</w:t>
@@ -6067,10 +6167,12 @@
         <w:pStyle w:val="Rubrik2"/>
       </w:pPr>
       <w:bookmarkStart w:id="30" w:name="_Toc414552447"/>
+      <w:bookmarkStart w:id="31" w:name="_Ref416366425"/>
       <w:r>
         <w:t>Problemformulering</w:t>
       </w:r>
       <w:bookmarkEnd w:id="30"/>
+      <w:bookmarkEnd w:id="31"/>
     </w:p>
     <w:p>
       <w:r>
@@ -6101,7 +6203,13 @@
         <w:t>värt att undersöka hur väl alternativa AI tekniker kan appliceras på schack, i hopp om att närma sig lösningen.</w:t>
       </w:r>
       <w:r>
-        <w:t xml:space="preserve"> Det finns flera saker som tyder på att CBR kan vara lämpligt för utvecklandet av schackspelande AI-agenter. CBR</w:t>
+        <w:t xml:space="preserve"> Det finns flera saker som tyder p</w:t>
+      </w:r>
+      <w:r>
+        <w:t>å att CBR kan vara lämpligt för en schackspelande AI-agents beslutstagande</w:t>
+      </w:r>
+      <w:r>
+        <w:t>. CBR</w:t>
       </w:r>
       <w:r>
         <w:t xml:space="preserve"> är baserat på att</w:t>
@@ -6204,31 +6312,35 @@
       </w:r>
     </w:p>
     <w:p>
-      <w:pPr>
-        <w:rPr>
-          <w:b/>
-        </w:rPr>
-      </w:pPr>
-      <w:r>
-        <w:t>I detta arbete kommer det undersökas hur väl CBR kan appliceras för utveckling av schackspelande AI-agenter</w:t>
-      </w:r>
-      <w:r>
-        <w:t xml:space="preserve"> med så kallad </w:t>
-      </w:r>
-      <w:r>
-        <w:t>grundlig (i motsatt till djup)</w:t>
-      </w:r>
-      <w:r>
-        <w:t xml:space="preserve"> liknelse</w:t>
-      </w:r>
-      <w:r>
-        <w:t xml:space="preserve"> och anpassning</w:t>
-      </w:r>
-      <w:r>
-        <w:t>.</w:t>
-      </w:r>
-      <w:r>
-        <w:t xml:space="preserve"> Med </w:t>
+      <w:r>
+        <w:t xml:space="preserve">I detta arbete kommer det undersökas </w:t>
+      </w:r>
+      <w:r>
+        <w:t>till vilken grad</w:t>
+      </w:r>
+      <w:r>
+        <w:t xml:space="preserve"> CBR</w:t>
+      </w:r>
+      <w:r>
+        <w:t xml:space="preserve"> med</w:t>
+      </w:r>
+      <w:r>
+        <w:t xml:space="preserve"> </w:t>
+      </w:r>
+      <w:r>
+        <w:t xml:space="preserve">grundlig (i motsatt till djup) liknelse och anpassning </w:t>
+      </w:r>
+      <w:r>
+        <w:t>passar för en schackspelande AI-agents beslutstagande.</w:t>
+      </w:r>
+      <w:r>
+        <w:t xml:space="preserve"> </w:t>
+      </w:r>
+      <w:r>
+        <w:t xml:space="preserve"> </w:t>
+      </w:r>
+      <w:r>
+        <w:t xml:space="preserve">Med </w:t>
       </w:r>
       <w:r>
         <w:t>grundlig</w:t>
@@ -6237,13 +6349,28 @@
         <w:t xml:space="preserve"> menas att implementationen av liknelse och anpassning inte kräver kunskaper om strategier som används i schack. </w:t>
       </w:r>
       <w:r>
-        <w:t xml:space="preserve">Ett exempel på </w:t>
-      </w:r>
-      <w:r>
-        <w:t>denna definition av grundlig</w:t>
-      </w:r>
-      <w:r>
-        <w:t xml:space="preserve"> liknelse är om två lägen är lika om det innehåller i stort sätt samma pjäser på samma platser. </w:t>
+        <w:t>Ett exempel på</w:t>
+      </w:r>
+      <w:r>
+        <w:t xml:space="preserve"> grundlig</w:t>
+      </w:r>
+      <w:r>
+        <w:t xml:space="preserve"> liknelse är om t</w:t>
+      </w:r>
+      <w:r>
+        <w:t>vå lägen är lika om de</w:t>
+      </w:r>
+      <w:r>
+        <w:t xml:space="preserve"> generellt</w:t>
+      </w:r>
+      <w:r>
+        <w:t xml:space="preserve"> innehåller samma pjäser på samma </w:t>
+      </w:r>
+      <w:r>
+        <w:t>rutor</w:t>
+      </w:r>
+      <w:r>
+        <w:t xml:space="preserve">. </w:t>
       </w:r>
       <w:r>
         <w:t xml:space="preserve">Ett exempel på en </w:t>
@@ -6252,7 +6379,13 @@
         <w:t xml:space="preserve">strategi </w:t>
       </w:r>
       <w:r>
-        <w:t>är skolmatt, där en spelare gör matt under mittspelet genom försöka fånga motspelarens kung när den gjort rockad. Två lägen skulle kunna anses lika om de båda liknar</w:t>
+        <w:t>är skolmatt, där en spelare gör matt under mittspelet genom försöka fånga motspelarens kung när den gjort rockad. Två lägen skulle</w:t>
+      </w:r>
+      <w:r>
+        <w:t xml:space="preserve"> med djup liknelse</w:t>
+      </w:r>
+      <w:r>
+        <w:t xml:space="preserve"> kunna anses lika om de båda liknar</w:t>
       </w:r>
       <w:r>
         <w:t xml:space="preserve"> uppbyggnad mot</w:t>
@@ -6267,7 +6400,19 @@
         <w:t xml:space="preserve"> skulle ske </w:t>
       </w:r>
       <w:r>
-        <w:t xml:space="preserve">så att AI-agenten försöker göra skolmatt. Problemet med att använda denna sorts likhet är att det finns så många olika strategier i schack som kan användas för att avgöra likhet och anpassning. Det begränsar även datorn till strategier som tidigare upptäckts och identifierats. Hsu </w:t>
+        <w:t xml:space="preserve">så att AI-agenten försöker göra skolmatt. Problemet med att använda denna sorts likhet är att det finns så många olika strategier i schack som kan användas för att avgöra likhet och anpassning. Det begränsar även </w:t>
+      </w:r>
+      <w:r>
+        <w:t>AI-agenten</w:t>
+      </w:r>
+      <w:r>
+        <w:t xml:space="preserve"> till strategier som tidigare upptäckts och </w:t>
+      </w:r>
+      <w:r>
+        <w:t>definierats</w:t>
+      </w:r>
+      <w:r>
+        <w:t xml:space="preserve">. Hsu </w:t>
       </w:r>
       <w:r>
         <w:rPr>
@@ -6385,563 +6530,561 @@
         </w:rPr>
         <w:t>.</w:t>
       </w:r>
-      <w:r>
-        <w:rPr>
-          <w:lang w:eastAsia="sv-SE"/>
-        </w:rPr>
+    </w:p>
+    <w:p>
+      <w:r>
+        <w:t xml:space="preserve">I arbetet ska en CBR-baserad, schackspelande AI-agent utvecklas som kan basera sina drag på olika fallbaser från olika mänskliga experter. För att ta reda på </w:t>
+      </w:r>
+      <w:r>
+        <w:t>till vilken grad det är passande att basera en schackspelande AI-agents beslutstagande på</w:t>
+      </w:r>
+      <w:r>
+        <w:t xml:space="preserve"> CBR</w:t>
+      </w:r>
+      <w:r>
+        <w:t xml:space="preserve"> med </w:t>
+      </w:r>
+      <w:r>
+        <w:t>grundlig</w:t>
+      </w:r>
+      <w:r>
+        <w:t xml:space="preserve"> likhet</w:t>
+      </w:r>
+      <w:r>
+        <w:t>, ska det undersökas till vilken grad</w:t>
+      </w:r>
+      <w:r>
+        <w:t xml:space="preserve"> AI-agenten spelar bättre med en fallbas baserad på en bättre spelare</w:t>
+      </w:r>
+      <w:r>
+        <w:t>, mot en sämre spelares fallbas</w:t>
+      </w:r>
+      <w:r>
+        <w:t xml:space="preserve">. Här anses en spelare spela bättre om den har en </w:t>
+      </w:r>
+      <w:r>
+        <w:t>högre</w:t>
+      </w:r>
+      <w:r>
+        <w:t xml:space="preserve"> Elo</w:t>
+      </w:r>
+      <w:r>
+        <w:t>-rankning. D</w:t>
+      </w:r>
+      <w:r>
+        <w:t xml:space="preserve">et </w:t>
+      </w:r>
+      <w:r>
+        <w:t>kommer</w:t>
+      </w:r>
+      <w:r>
+        <w:t xml:space="preserve"> inte undersökas hur bra AI-agenten skulle kunna spela med </w:t>
+      </w:r>
+      <w:r>
+        <w:t>olika</w:t>
+      </w:r>
+      <w:r>
+        <w:t xml:space="preserve"> fallbas</w:t>
+      </w:r>
+      <w:r>
+        <w:t>er</w:t>
+      </w:r>
+      <w:r>
+        <w:t xml:space="preserve"> mot mänskliga spelare</w:t>
+      </w:r>
+      <w:r>
+        <w:t>.</w:t>
+      </w:r>
+    </w:p>
+    <w:p>
+      <w:r>
+        <w:t xml:space="preserve">Det </w:t>
+      </w:r>
+      <w:r>
+        <w:t>finns det flera tänkbara förbättringar för AI-agenten. För att kunna hantera större mängder fall kan alternativa fallrepresentationer och mer effektiva hämtningsmetoder undersökas. Förbättringar av liknelsemetoden och anpassningsmetoden kan leda till att mer passande drag utförs i olika lägen. Alternativa sätt att skapa fallbaser kan även undersökas</w:t>
+      </w:r>
+      <w:r>
+        <w:t>, som att handplocka specifika fall</w:t>
+      </w:r>
+      <w:r>
+        <w:t xml:space="preserve"> baserat på olika kriterier</w:t>
+      </w:r>
+      <w:r>
+        <w:t>, använda fall från olika experter i en fallbas,</w:t>
+      </w:r>
+      <w:r>
+        <w:t xml:space="preserve"> eller</w:t>
+      </w:r>
+      <w:r>
+        <w:t xml:space="preserve"> att</w:t>
+      </w:r>
+      <w:r>
+        <w:t xml:space="preserve"> generera fall</w:t>
+      </w:r>
+      <w:r>
+        <w:t xml:space="preserve"> iställe</w:t>
+      </w:r>
+      <w:r>
+        <w:t>t för att basera dem på expertdata</w:t>
+      </w:r>
+      <w:r>
+        <w:t>.</w:t>
+      </w:r>
+      <w:r>
+        <w:t xml:space="preserve"> Den </w:t>
+      </w:r>
+      <w:r>
+        <w:t>grundliga</w:t>
+      </w:r>
+      <w:r>
+        <w:t xml:space="preserve"> liknelse</w:t>
+      </w:r>
+      <w:r>
+        <w:t>n</w:t>
+      </w:r>
+      <w:r>
+        <w:t xml:space="preserve"> kan</w:t>
+      </w:r>
+      <w:r>
+        <w:t xml:space="preserve"> även</w:t>
+      </w:r>
+      <w:r>
+        <w:t xml:space="preserve"> komp</w:t>
+      </w:r>
+      <w:r>
+        <w:t>l</w:t>
+      </w:r>
+      <w:r>
+        <w:t xml:space="preserve">etteras med eller vägas mot djup </w:t>
+      </w:r>
+      <w:r>
+        <w:t>liknelse.</w:t>
+      </w:r>
+    </w:p>
+    <w:p>
+      <w:r>
+        <w:lastRenderedPageBreak/>
+        <w:t>Det går teoretiskt redan att skapa en AI-agent med tidigare beprövade tekniker som spelar schack perfekt; problemet är att det skulle ta flera år att beräkna vilket drag som bör utföras i varje läge. För att CBR ska vara av användning måste därför AI-agent</w:t>
+      </w:r>
+      <w:r>
+        <w:t>en</w:t>
+      </w:r>
+      <w:r>
+        <w:t xml:space="preserve"> kunna implementeras</w:t>
+      </w:r>
+      <w:r>
+        <w:t xml:space="preserve"> på</w:t>
+      </w:r>
+      <w:r>
+        <w:t xml:space="preserve"> konsumenthårdvara och utföra drag under tidspress</w:t>
+      </w:r>
+      <w:r>
+        <w:t xml:space="preserve"> likt dagens schackmotorer</w:t>
+      </w:r>
+      <w:r>
+        <w:t xml:space="preserve">. </w:t>
+      </w:r>
+      <w:r>
+        <w:t xml:space="preserve">Tidskravet som AI-agenten förväntas följa är samma som spelare i FIDE-tävlingar förväntas följa. </w:t>
+      </w:r>
+      <w:r>
+        <w:t>I FIDE-tävlingar får en schackspelare 90 minuter på sig att utföra sina första 40 drag (</w:t>
+      </w:r>
+      <w:r>
+        <w:t>World Chess Federation</w:t>
+      </w:r>
+      <w:r>
+        <w:t xml:space="preserve"> 2014b), vilket är det tidskrav som AI-agenten förväntas följa.</w:t>
+      </w:r>
+    </w:p>
+    <w:p>
+      <w:pPr>
+        <w:pStyle w:val="Rubrik2"/>
+      </w:pPr>
+      <w:bookmarkStart w:id="32" w:name="_Toc414552448"/>
+      <w:r>
+        <w:t>Metodbeskrivning</w:t>
+      </w:r>
+      <w:bookmarkEnd w:id="32"/>
+    </w:p>
+    <w:p>
+      <w:r>
+        <w:t>Ett funktionsbibliotek</w:t>
+      </w:r>
+      <w:r>
+        <w:t xml:space="preserve"> ska skapas av en schackspelande AI-agent baserad på CBR, som kan använda olika fallbaser. Anledningen att ett </w:t>
+      </w:r>
+      <w:r>
+        <w:t>funktionsbibliotek</w:t>
+      </w:r>
+      <w:r>
+        <w:t xml:space="preserve"> används</w:t>
+      </w:r>
+      <w:r>
+        <w:t>,</w:t>
+      </w:r>
+      <w:r>
         <w:t xml:space="preserve"> </w:t>
       </w:r>
       <w:r>
-        <w:rPr>
-          <w:b/>
-          <w:lang w:eastAsia="sv-SE"/>
-        </w:rPr>
-        <w:t>(ny sektion)</w:t>
-      </w:r>
-    </w:p>
-    <w:p>
-      <w:r>
-        <w:t>I arbetet ska en grundläggande, CBR-baserad, schackspelande AI-agent utvecklas som kan basera sina drag på olika fallbaser från olika mänskliga experter. För att ta reda på om CBR</w:t>
+        <w:t xml:space="preserve">är att det skulle vara för tidskrävande </w:t>
+      </w:r>
+      <w:r>
+        <w:t>att för hand analysera den stora mängden expertdata som AI-agenten kommer använda och dra slutsatser om AI-agentens prestation med en given fallbas.</w:t>
+      </w:r>
+    </w:p>
+    <w:p>
+      <w:r>
+        <w:t>För att undersöka om AI-agentens</w:t>
+      </w:r>
+      <w:r>
+        <w:t xml:space="preserve"> skicklighet är relativ till</w:t>
+      </w:r>
+      <w:r>
+        <w:t xml:space="preserve"> skickligheten av experten som dess fallbas är baserad på, </w:t>
+      </w:r>
+      <w:r>
+        <w:t xml:space="preserve">ska </w:t>
+      </w:r>
+      <w:r>
+        <w:t xml:space="preserve">olika </w:t>
+      </w:r>
+      <w:r>
+        <w:t>beteenden</w:t>
+      </w:r>
+      <w:r>
+        <w:t xml:space="preserve"> tävla</w:t>
+      </w:r>
+      <w:r>
+        <w:t xml:space="preserve"> mot</w:t>
+      </w:r>
+      <w:r>
+        <w:t xml:space="preserve"> varandra</w:t>
+      </w:r>
+      <w:r>
+        <w:t>.</w:t>
+      </w:r>
+      <w:r>
+        <w:t xml:space="preserve"> Här </w:t>
+      </w:r>
+      <w:r>
+        <w:t xml:space="preserve">används ordet beteende för att mena hur AI-agenten agerar med en viss fallbas; AI-agenten ska alltså tävla mot sig själv med olika fallbaser. </w:t>
+      </w:r>
+      <w:r>
+        <w:t xml:space="preserve">Om </w:t>
+      </w:r>
+      <w:r>
+        <w:t>ett beteenden vinner över ett annat</w:t>
+      </w:r>
+      <w:r>
+        <w:t xml:space="preserve"> ska</w:t>
+      </w:r>
+      <w:r>
+        <w:t xml:space="preserve"> det vinnande beteendet</w:t>
+      </w:r>
+      <w:r>
+        <w:t xml:space="preserve"> tilldelas</w:t>
+      </w:r>
+      <w:r>
+        <w:t xml:space="preserve"> ett poäng. Om</w:t>
+      </w:r>
+      <w:r>
+        <w:t xml:space="preserve"> det blir lika ska</w:t>
+      </w:r>
+      <w:r>
+        <w:t xml:space="preserve"> båda</w:t>
+      </w:r>
+      <w:r>
+        <w:t xml:space="preserve"> få</w:t>
+      </w:r>
+      <w:r>
+        <w:t xml:space="preserve"> ett halvt poäng. När</w:t>
+      </w:r>
+      <w:r>
+        <w:t xml:space="preserve"> </w:t>
+      </w:r>
+      <w:r>
+        <w:t>varje beteende har spelat mot varje annat beteende</w:t>
+      </w:r>
+      <w:r>
+        <w:t xml:space="preserve"> ett antal gånger</w:t>
+      </w:r>
+      <w:r>
+        <w:t xml:space="preserve"> ska </w:t>
+      </w:r>
+      <w:r>
+        <w:t>beteendena</w:t>
+      </w:r>
+      <w:r>
+        <w:t xml:space="preserve"> graderas i relation till varandra baserat på hur många poäng de fick. </w:t>
+      </w:r>
+      <w:r>
+        <w:t>Alla deras partier ska även dokumenteras för analys.</w:t>
+      </w:r>
+    </w:p>
+    <w:p>
+      <w:r>
+        <w:t xml:space="preserve">Detta liknar </w:t>
+      </w:r>
+      <w:r>
+        <w:rPr>
+          <w:i/>
+        </w:rPr>
+        <w:t>round-robin</w:t>
+      </w:r>
+      <w:r>
+        <w:t>-tävlingar</w:t>
+      </w:r>
+      <w:r>
+        <w:t>, där varje tävla</w:t>
+      </w:r>
+      <w:r>
+        <w:t xml:space="preserve">nde möter varje annan tävlande och </w:t>
+      </w:r>
+      <w:r>
+        <w:t>en spelares förlust inte innebär eliminering</w:t>
+      </w:r>
+      <w:r>
+        <w:t xml:space="preserve"> </w:t>
+      </w:r>
+      <w:r>
+        <w:t>(</w:t>
+      </w:r>
+      <w:r>
+        <w:t>Oxford Dictionaries</w:t>
+      </w:r>
+      <w:r>
+        <w:t xml:space="preserve"> </w:t>
+      </w:r>
+      <w:r>
+        <w:t>2010)</w:t>
+      </w:r>
+      <w:r>
+        <w:t>.</w:t>
+      </w:r>
+      <w:r>
+        <w:t xml:space="preserve"> Round-robin tävlingar är en av de sorts tävlingar som FIDE anordnar (World Chess Federation 2011).</w:t>
+      </w:r>
+    </w:p>
+    <w:p>
+      <w:r>
+        <w:t xml:space="preserve"> </w:t>
+      </w:r>
+      <w:r>
+        <w:t xml:space="preserve">Om de högre rankade </w:t>
+      </w:r>
+      <w:r>
+        <w:t>spelarna</w:t>
+      </w:r>
+      <w:r>
+        <w:t>s</w:t>
+      </w:r>
+      <w:r>
+        <w:t xml:space="preserve"> respektive</w:t>
+      </w:r>
+      <w:r>
+        <w:t xml:space="preserve"> beteenden</w:t>
+      </w:r>
+      <w:r>
+        <w:t xml:space="preserve"> generellt </w:t>
+      </w:r>
+      <w:r>
+        <w:t>får</w:t>
+      </w:r>
+      <w:r>
+        <w:t xml:space="preserve"> högre rank</w:t>
+      </w:r>
+      <w:r>
+        <w:t>n</w:t>
+      </w:r>
+      <w:r>
+        <w:t>ing, skulle det visa att AI-agenten presterar bättre med bättre expertdata.</w:t>
+      </w:r>
+    </w:p>
+    <w:p>
+      <w:r>
+        <w:t xml:space="preserve">Expertdata från olika experter </w:t>
+      </w:r>
+      <w:r>
+        <w:t>ska komma</w:t>
+      </w:r>
+      <w:r>
+        <w:t xml:space="preserve"> från drag som experten utfört i olika lägen i tidigare</w:t>
+      </w:r>
+      <w:r>
+        <w:t xml:space="preserve"> partier</w:t>
+      </w:r>
+      <w:r>
+        <w:t>. E</w:t>
+      </w:r>
+      <w:r>
+        <w:t>xperter</w:t>
+      </w:r>
+      <w:r>
+        <w:t xml:space="preserve"> kommer</w:t>
+      </w:r>
+      <w:r>
+        <w:t xml:space="preserve"> rankas efter deras Elo</w:t>
+      </w:r>
+      <w:r>
+        <w:t>-rankning, så att bättre experter har högre rankning.</w:t>
+      </w:r>
+      <w:r>
+        <w:t xml:space="preserve"> En allmänt tillgänglig databas av sparade schack</w:t>
+      </w:r>
+      <w:r>
+        <w:t>partier</w:t>
+      </w:r>
+      <w:r>
+        <w:t xml:space="preserve"> ska användas som källa för</w:t>
+      </w:r>
+      <w:r>
+        <w:t xml:space="preserve"> </w:t>
+      </w:r>
+      <w:r>
+        <w:t>expertdata</w:t>
+      </w:r>
+      <w:r>
+        <w:t>.</w:t>
+      </w:r>
+    </w:p>
+    <w:p>
+      <w:r>
+        <w:t>Ett möjligt problem</w:t>
       </w:r>
       <w:r>
         <w:t xml:space="preserve"> med </w:t>
       </w:r>
       <w:r>
-        <w:t>grundlig</w:t>
-      </w:r>
-      <w:r>
-        <w:t xml:space="preserve"> likhet är passande</w:t>
-      </w:r>
-      <w:r>
-        <w:t xml:space="preserve"> för </w:t>
-      </w:r>
-      <w:r>
-        <w:t>schack AI, ska det undersökas till vilken grad</w:t>
-      </w:r>
-      <w:r>
-        <w:t xml:space="preserve"> AI-agenten spelar bättre med en fallbas baserad på en bättre spelare</w:t>
-      </w:r>
-      <w:r>
-        <w:t>, mot en sämre spelares fallbas</w:t>
-      </w:r>
-      <w:r>
-        <w:t xml:space="preserve">. Här anses en spelare spela bättre om den har en </w:t>
-      </w:r>
-      <w:r>
-        <w:t>högre</w:t>
-      </w:r>
-      <w:r>
-        <w:t xml:space="preserve"> Elo</w:t>
-      </w:r>
-      <w:r>
-        <w:t>-rankning. D</w:t>
-      </w:r>
-      <w:r>
-        <w:t xml:space="preserve">et </w:t>
-      </w:r>
-      <w:r>
-        <w:t>kommer</w:t>
-      </w:r>
-      <w:r>
-        <w:t xml:space="preserve"> inte undersökas hur bra AI-agenten skulle kunna spela med </w:t>
-      </w:r>
-      <w:r>
-        <w:t>olika</w:t>
-      </w:r>
-      <w:r>
-        <w:t xml:space="preserve"> fallbas</w:t>
-      </w:r>
-      <w:r>
-        <w:t>er</w:t>
-      </w:r>
-      <w:r>
-        <w:t xml:space="preserve"> mot mänskliga spelare</w:t>
-      </w:r>
-      <w:r>
-        <w:t xml:space="preserve">, dvs. vad </w:t>
-      </w:r>
-      <w:r>
-        <w:t>AI-agentens</w:t>
-      </w:r>
-      <w:r>
-        <w:t xml:space="preserve"> Elo</w:t>
-      </w:r>
-      <w:r>
-        <w:t>-rankning skulle vara</w:t>
-      </w:r>
-      <w:r>
-        <w:t xml:space="preserve"> med respektive fallbas</w:t>
-      </w:r>
-      <w:r>
-        <w:t>, för att det skulle vara väldigt tidskrävande att spela</w:t>
-      </w:r>
-      <w:r>
-        <w:t xml:space="preserve"> så</w:t>
-      </w:r>
-      <w:r>
-        <w:t xml:space="preserve"> många </w:t>
+        <w:t>undersökningen</w:t>
+      </w:r>
+      <w:r>
+        <w:t xml:space="preserve"> är att det inte är säkert att en delmängd av en spelares historik av</w:t>
+      </w:r>
+      <w:r>
+        <w:t xml:space="preserve"> spe</w:t>
+      </w:r>
+      <w:r>
+        <w:t>lade schack</w:t>
       </w:r>
       <w:r>
         <w:t>partier</w:t>
       </w:r>
       <w:r>
-        <w:t xml:space="preserve"> som krävs för att få en rimlig estimering</w:t>
-      </w:r>
-      <w:r>
-        <w:t>.</w:t>
-      </w:r>
-    </w:p>
-    <w:p>
-      <w:r>
-        <w:t xml:space="preserve">Det </w:t>
-      </w:r>
-      <w:r>
-        <w:t>finns det flera tänkbara förbättringar för AI-agenten. För att kunna hantera större mängder fall kan alternativa fallrepresentationer och mer effektiva hämtningsmetoder undersökas. Förbättringar av liknelsemetoden och anpassningsmetoden kan leda till att mer passande drag utförs i olika lägen. Alternativa sätt att skapa fallbaser kan även undersökas</w:t>
-      </w:r>
-      <w:r>
-        <w:t>, som att handplocka specifika fall</w:t>
-      </w:r>
-      <w:r>
-        <w:t xml:space="preserve"> baserat på olika kriterier</w:t>
-      </w:r>
-      <w:r>
-        <w:t xml:space="preserve">, använda fall från olika experter i </w:t>
-      </w:r>
+        <w:t xml:space="preserve"> visar hur den</w:t>
+      </w:r>
+      <w:r>
+        <w:t xml:space="preserve"> fick sin rankning. </w:t>
+      </w:r>
+      <w:r>
+        <w:t xml:space="preserve">Om en större andel av de </w:t>
+      </w:r>
+      <w:r>
+        <w:t>parti</w:t>
+      </w:r>
+      <w:r>
+        <w:t xml:space="preserve">er som experten vunnit gentemot </w:t>
+      </w:r>
+      <w:r>
+        <w:t xml:space="preserve">de </w:t>
+      </w:r>
+      <w:r>
+        <w:t>parti</w:t>
+      </w:r>
+      <w:r>
+        <w:t>er som den förlorat</w:t>
+      </w:r>
+      <w:r>
+        <w:t xml:space="preserve"> skulle</w:t>
+      </w:r>
+      <w:r>
+        <w:t xml:space="preserve"> finn</w:t>
+      </w:r>
+      <w:r>
+        <w:t>a</w:t>
+      </w:r>
+      <w:r>
+        <w:t xml:space="preserve">s tillgängliga </w:t>
+      </w:r>
+      <w:r>
+        <w:t>kan AI-agenten spela bättre än förväntat med expertens fallbas.</w:t>
+      </w:r>
+      <w:r>
+        <w:t xml:space="preserve"> Motsatsen är lika möjlig. Det </w:t>
+      </w:r>
+      <w:r>
+        <w:t>finns</w:t>
+      </w:r>
+      <w:r>
+        <w:t xml:space="preserve"> även en risk att olika experter har olika många sparade partier procentuellt gentemot hur många partier de spelat för</w:t>
+      </w:r>
+      <w:r>
+        <w:t xml:space="preserve"> att ha</w:t>
+      </w:r>
+      <w:r>
+        <w:t xml:space="preserve"> få</w:t>
+      </w:r>
+      <w:r>
+        <w:t>tt</w:t>
+      </w:r>
+      <w:r>
+        <w:t xml:space="preserve"> sin rankning</w:t>
+      </w:r>
+      <w:r>
+        <w:t>. Detta</w:t>
+      </w:r>
+      <w:r>
+        <w:t xml:space="preserve"> </w:t>
+      </w:r>
+      <w:r>
+        <w:t xml:space="preserve">skulle kunna </w:t>
+      </w:r>
+      <w:r>
+        <w:t>ge</w:t>
+      </w:r>
+      <w:r>
+        <w:t xml:space="preserve"> dem en oproportionerligt mindre</w:t>
+      </w:r>
+      <w:r>
+        <w:t xml:space="preserve"> </w:t>
+      </w:r>
+      <w:r>
+        <w:t>fallbas gentemot andra än de teoretiskt skulle kunna haft</w:t>
+      </w:r>
+      <w:r>
+        <w:t>,</w:t>
+      </w:r>
+      <w:r>
+        <w:t xml:space="preserve"> än</w:t>
+      </w:r>
+      <w:r>
+        <w:t xml:space="preserve"> om alla deras partier varit tillgängliga </w:t>
+      </w:r>
+      <w:r>
+        <w:t xml:space="preserve">i </w:t>
+      </w:r>
+      <w:r>
+        <w:t>databasen.</w:t>
+      </w:r>
+    </w:p>
+    <w:p>
+      <w:r>
+        <w:t>Det finns en risk att det kan ta för lång tid att samla in tillräckligt mycket information i undersökningen för att dra en pålitlig slutsats. Ett alternativt sätt att utföra undersökningen är att låta experter observera några få partier spelade av respektive beteende och ranka dem efter experternas utlåtanden. Denna metod har dock nackdelen att det kan vara svårt att göra expertutlåtanden baserat på så lite information.</w:t>
+      </w:r>
+    </w:p>
+    <w:p>
       <w:r>
         <w:lastRenderedPageBreak/>
-        <w:t>en fallbas,</w:t>
-      </w:r>
-      <w:r>
-        <w:t xml:space="preserve"> eller</w:t>
-      </w:r>
-      <w:r>
-        <w:t xml:space="preserve"> att</w:t>
-      </w:r>
-      <w:r>
-        <w:t xml:space="preserve"> generera fall</w:t>
-      </w:r>
-      <w:r>
-        <w:t xml:space="preserve"> iställe</w:t>
-      </w:r>
-      <w:r>
-        <w:t>t för att basera dem på expertdata</w:t>
-      </w:r>
-      <w:r>
-        <w:t>.</w:t>
-      </w:r>
-      <w:r>
-        <w:t xml:space="preserve"> Den </w:t>
-      </w:r>
-      <w:r>
-        <w:t>grundliga</w:t>
-      </w:r>
-      <w:r>
-        <w:t xml:space="preserve"> liknelse</w:t>
-      </w:r>
-      <w:r>
-        <w:t>n</w:t>
-      </w:r>
-      <w:r>
-        <w:t xml:space="preserve"> kan</w:t>
-      </w:r>
-      <w:r>
-        <w:t xml:space="preserve"> även</w:t>
-      </w:r>
-      <w:r>
-        <w:t xml:space="preserve"> komp</w:t>
-      </w:r>
-      <w:r>
-        <w:t>l</w:t>
-      </w:r>
-      <w:r>
-        <w:t xml:space="preserve">etteras med eller vägas mot djup </w:t>
-      </w:r>
-      <w:r>
-        <w:t>liknelse.</w:t>
-      </w:r>
-    </w:p>
-    <w:p>
-      <w:r>
-        <w:t>Det går teoretiskt redan att skapa en AI-agent med tidigare beprövade tekniker som spelar schack perfekt; problemet är att det skulle ta flera år att beräkna vilket drag som bör utföras i varje läge. För att CBR ska vara av användning måste därför AI-agent</w:t>
-      </w:r>
-      <w:r>
-        <w:t>en</w:t>
-      </w:r>
-      <w:r>
-        <w:t xml:space="preserve"> kunna implementeras</w:t>
-      </w:r>
-      <w:r>
-        <w:t xml:space="preserve"> på</w:t>
-      </w:r>
-      <w:r>
-        <w:t xml:space="preserve"> konsumenthårdvara och utföra drag under tidspress</w:t>
-      </w:r>
-      <w:r>
-        <w:t xml:space="preserve"> likt dagens schackmotorer</w:t>
-      </w:r>
-      <w:r>
-        <w:t>. I FIDE-tävlingar får en schackspelare 90 minuter på sig att utföra sina första 40 drag (FIDE 2014b), vilket är det tidskrav som AI-agenten förväntas följa.</w:t>
-      </w:r>
-    </w:p>
-    <w:p>
-      <w:pPr>
-        <w:pStyle w:val="Rubrik2"/>
-      </w:pPr>
-      <w:bookmarkStart w:id="31" w:name="_Toc414552448"/>
-      <w:r>
-        <w:t>Metodbeskrivning</w:t>
-      </w:r>
-      <w:bookmarkEnd w:id="31"/>
-    </w:p>
-    <w:p>
-      <w:r>
-        <w:t>Ett funktionsbibliotek</w:t>
-      </w:r>
-      <w:r>
-        <w:t xml:space="preserve"> ska skapas av en schackspelande AI-agent baserad på CBR, som kan använda olika fallbaser. Anledningen att ett </w:t>
-      </w:r>
-      <w:r>
-        <w:t>funktionsbibliotek</w:t>
-      </w:r>
-      <w:r>
-        <w:t xml:space="preserve"> används</w:t>
-      </w:r>
-      <w:r>
-        <w:t>,</w:t>
-      </w:r>
-      <w:r>
-        <w:t xml:space="preserve"> </w:t>
-      </w:r>
-      <w:r>
-        <w:t xml:space="preserve">är att det skulle vara för tidskrävande </w:t>
-      </w:r>
-      <w:r>
-        <w:t>att för hand analysera den stora mängden expertdata som AI-agenten kommer använda och dra slutsatser om AI-agentens prestation med en given fallbas.</w:t>
-      </w:r>
-    </w:p>
-    <w:p>
-      <w:r>
-        <w:t>För att undersöka om AI-agentens</w:t>
-      </w:r>
-      <w:r>
-        <w:t xml:space="preserve"> skicklighet är relativ till</w:t>
-      </w:r>
-      <w:r>
-        <w:t xml:space="preserve"> skickligheten av experten som dess fallbas är baserad på, </w:t>
-      </w:r>
-      <w:r>
-        <w:t xml:space="preserve">ska </w:t>
-      </w:r>
-      <w:r>
-        <w:t xml:space="preserve">olika </w:t>
-      </w:r>
-      <w:r>
-        <w:t>beteenden</w:t>
-      </w:r>
-      <w:r>
-        <w:t xml:space="preserve"> tävla</w:t>
-      </w:r>
-      <w:r>
-        <w:t xml:space="preserve"> mot</w:t>
-      </w:r>
-      <w:r>
-        <w:t xml:space="preserve"> varandra</w:t>
-      </w:r>
-      <w:r>
-        <w:t>.</w:t>
-      </w:r>
-      <w:r>
-        <w:t xml:space="preserve"> Här </w:t>
-      </w:r>
-      <w:r>
-        <w:t xml:space="preserve">används ordet beteende för att mena hur AI-agenten agerar med en viss fallbas; AI-agenten ska alltså tävla mot sig själv med olika fallbaser. </w:t>
-      </w:r>
-      <w:r>
-        <w:t xml:space="preserve">Om </w:t>
-      </w:r>
-      <w:r>
-        <w:t>ett beteenden vinner över ett annat</w:t>
-      </w:r>
-      <w:r>
-        <w:t xml:space="preserve"> ska</w:t>
-      </w:r>
-      <w:r>
-        <w:t xml:space="preserve"> det vinnande beteendet</w:t>
-      </w:r>
-      <w:r>
-        <w:t xml:space="preserve"> tilldelas</w:t>
-      </w:r>
-      <w:r>
-        <w:t xml:space="preserve"> ett poäng. Om</w:t>
-      </w:r>
-      <w:r>
-        <w:t xml:space="preserve"> det blir lika ska</w:t>
-      </w:r>
-      <w:r>
-        <w:t xml:space="preserve"> båda</w:t>
-      </w:r>
-      <w:r>
-        <w:t xml:space="preserve"> få</w:t>
-      </w:r>
-      <w:r>
-        <w:t xml:space="preserve"> ett halvt poäng. När</w:t>
-      </w:r>
-      <w:r>
-        <w:t xml:space="preserve"> </w:t>
-      </w:r>
-      <w:r>
-        <w:t>varje beteende har spelat mot varje annat beteende</w:t>
-      </w:r>
-      <w:r>
-        <w:t xml:space="preserve"> ett antal gånger</w:t>
-      </w:r>
-      <w:r>
-        <w:t xml:space="preserve"> ska </w:t>
-      </w:r>
-      <w:r>
-        <w:t>beteendena</w:t>
-      </w:r>
-      <w:r>
-        <w:t xml:space="preserve"> graderas i relation till varandra baserat på hur många poäng de fick. </w:t>
-      </w:r>
-      <w:r>
-        <w:t>Detta liknar round-robin-tävlingar som</w:t>
-      </w:r>
-      <w:r>
-        <w:t xml:space="preserve"> tidigare</w:t>
-      </w:r>
-      <w:r>
-        <w:t xml:space="preserve"> har anordnats av FIDE (2011). </w:t>
-      </w:r>
-      <w:r>
-        <w:t xml:space="preserve">Om de högre rankade </w:t>
-      </w:r>
-      <w:r>
-        <w:t>spelarna</w:t>
-      </w:r>
-      <w:r>
-        <w:t>s</w:t>
-      </w:r>
-      <w:r>
-        <w:t xml:space="preserve"> respektive</w:t>
-      </w:r>
-      <w:r>
-        <w:t xml:space="preserve"> beteenden</w:t>
-      </w:r>
-      <w:r>
-        <w:t xml:space="preserve"> generellt </w:t>
-      </w:r>
-      <w:r>
-        <w:t>får</w:t>
-      </w:r>
-      <w:r>
-        <w:t xml:space="preserve"> högre rank</w:t>
-      </w:r>
-      <w:r>
-        <w:t>n</w:t>
-      </w:r>
-      <w:r>
-        <w:t>ing, skulle det visa att AI-agenten presterar bättre med bättre expertdata.</w:t>
-      </w:r>
-    </w:p>
-    <w:p>
-      <w:r>
-        <w:t xml:space="preserve">Expertdata från olika experter </w:t>
-      </w:r>
-      <w:r>
-        <w:t>ska komma</w:t>
-      </w:r>
-      <w:r>
-        <w:t xml:space="preserve"> från drag som experten utfört i olika lägen i tidigare</w:t>
-      </w:r>
-      <w:r>
-        <w:t xml:space="preserve"> partier</w:t>
-      </w:r>
-      <w:r>
-        <w:t>. E</w:t>
-      </w:r>
-      <w:r>
-        <w:t>xperter</w:t>
-      </w:r>
-      <w:r>
-        <w:t xml:space="preserve"> kommer</w:t>
-      </w:r>
-      <w:r>
-        <w:t xml:space="preserve"> rankas efter deras Elo</w:t>
-      </w:r>
-      <w:r>
-        <w:t>-rankning, så att bättre experter har högre rankning.</w:t>
-      </w:r>
-      <w:r>
-        <w:t xml:space="preserve"> En allmänt tillgänglig databas av sparade schack</w:t>
-      </w:r>
-      <w:r>
-        <w:t>partier</w:t>
-      </w:r>
-      <w:r>
-        <w:t xml:space="preserve"> ska användas som källa för</w:t>
-      </w:r>
-      <w:r>
-        <w:t xml:space="preserve"> </w:t>
-      </w:r>
-      <w:r>
-        <w:t>expertdata</w:t>
-      </w:r>
-      <w:r>
-        <w:t>.</w:t>
-      </w:r>
-    </w:p>
-    <w:p>
-      <w:r>
-        <w:t>Ett möjligt problem</w:t>
-      </w:r>
-      <w:r>
-        <w:t xml:space="preserve"> med </w:t>
-      </w:r>
-      <w:r>
-        <w:t>undersökningen</w:t>
-      </w:r>
-      <w:r>
-        <w:t xml:space="preserve"> är att det inte är säkert att en delmängd av en spelares historik av</w:t>
-      </w:r>
-      <w:r>
-        <w:t xml:space="preserve"> spe</w:t>
-      </w:r>
-      <w:r>
-        <w:t>lade schack</w:t>
-      </w:r>
-      <w:r>
-        <w:t>partier</w:t>
-      </w:r>
-      <w:r>
-        <w:t xml:space="preserve"> visar hur den</w:t>
-      </w:r>
-      <w:r>
-        <w:t xml:space="preserve"> fick sin rankning. </w:t>
-      </w:r>
-      <w:r>
-        <w:t xml:space="preserve">Om en större andel av de </w:t>
-      </w:r>
-      <w:r>
-        <w:t>parti</w:t>
-      </w:r>
-      <w:r>
-        <w:t xml:space="preserve">er som experten vunnit gentemot </w:t>
-      </w:r>
-      <w:r>
-        <w:t xml:space="preserve">de </w:t>
-      </w:r>
-      <w:r>
-        <w:t>parti</w:t>
-      </w:r>
-      <w:r>
-        <w:t>er som den förlorat</w:t>
-      </w:r>
-      <w:r>
-        <w:t xml:space="preserve"> skulle</w:t>
-      </w:r>
-      <w:r>
-        <w:t xml:space="preserve"> finn</w:t>
-      </w:r>
-      <w:r>
-        <w:t>a</w:t>
-      </w:r>
-      <w:r>
-        <w:t xml:space="preserve">s tillgängliga </w:t>
-      </w:r>
-      <w:r>
-        <w:t>kan AI-agenten spela bättre än förväntat med expertens fallbas.</w:t>
-      </w:r>
-      <w:r>
-        <w:t xml:space="preserve"> Motsatsen är lika möjlig. Det </w:t>
-      </w:r>
-      <w:r>
-        <w:t>finns</w:t>
-      </w:r>
-      <w:r>
-        <w:t xml:space="preserve"> även en risk att olika experter har olika många sparade partier procentuellt gentemot hur många partier de spelat för</w:t>
-      </w:r>
-      <w:r>
-        <w:t xml:space="preserve"> att ha</w:t>
-      </w:r>
-      <w:r>
-        <w:t xml:space="preserve"> få</w:t>
-      </w:r>
-      <w:r>
-        <w:t>tt</w:t>
-      </w:r>
-      <w:r>
-        <w:t xml:space="preserve"> sin rankning</w:t>
-      </w:r>
-      <w:r>
-        <w:t>. Detta</w:t>
-      </w:r>
-      <w:r>
-        <w:t xml:space="preserve"> </w:t>
-      </w:r>
-      <w:r>
-        <w:t xml:space="preserve">skulle kunna </w:t>
-      </w:r>
-      <w:r>
-        <w:t>ge</w:t>
-      </w:r>
-      <w:r>
-        <w:t xml:space="preserve"> dem en oproportionerligt mindre</w:t>
-      </w:r>
-      <w:r>
-        <w:t xml:space="preserve"> </w:t>
-      </w:r>
-      <w:r>
-        <w:t>fallbas gentemot andra än de teoretiskt skulle kunna haft</w:t>
-      </w:r>
-      <w:r>
-        <w:t>,</w:t>
-      </w:r>
-      <w:r>
-        <w:t xml:space="preserve"> än</w:t>
-      </w:r>
-      <w:r>
-        <w:t xml:space="preserve"> om alla deras partier varit tillgängliga </w:t>
-      </w:r>
-      <w:r>
-        <w:t xml:space="preserve">i </w:t>
-      </w:r>
-      <w:r>
-        <w:t>databasen.</w:t>
-      </w:r>
-    </w:p>
-    <w:p>
-      <w:r>
-        <w:t>Det finns en risk att det kan ta för lång tid att samla in tillräckligt mycket information i undersökningen för att dra en pålitlig slutsats. Ett alternativt sätt att utföra undersökningen är att låta experter observera några få partier spelade av respektive beteende och ranka dem efter experternas utlåtanden. Denna metod har dock nackdelen att det kan vara svårt att göra expertutlåtanden baserat på så lite information.</w:t>
-      </w:r>
-    </w:p>
-    <w:p>
-      <w:pPr>
-        <w:rPr>
-          <w:b/>
-        </w:rPr>
-      </w:pPr>
-      <w:r>
         <w:t xml:space="preserve">Att bara ta hänsyn till resultatet av </w:t>
       </w:r>
       <w:r>
         <w:t>partierna</w:t>
       </w:r>
       <w:r>
-        <w:t xml:space="preserve"> kan ge en falsk bild av hur väl ett beteende presterar. Det går att basera beteendens rankning på fler viktiga aspekter som hur bra pjäsbyten den gör (om den offrar en bonde för en drottning t.ex.), hur snabbt den avancerar </w:t>
-      </w:r>
-      <w:r>
-        <w:lastRenderedPageBreak/>
-        <w:t>sin armé eller hur bra den spelar i öppningar, mittspel och slutspel.</w:t>
-      </w:r>
-      <w:r>
-        <w:t xml:space="preserve"> </w:t>
-      </w:r>
-      <w:r>
-        <w:rPr>
-          <w:b/>
-        </w:rPr>
-        <w:t>(Längre metoddiskussion med de två föregående paragraferna).</w:t>
+        <w:t xml:space="preserve"> kan ge en falsk bild av hur väl ett beteende presterar. Det går att basera beteendens rankning på fler viktiga aspekter som hur bra pjäsbyten den gör (om den offrar en bonde för en drottning t.ex.), hur snabbt den avancerar sin armé eller hur bra den spelar i öppningar, mittspel och slutspel.</w:t>
+      </w:r>
+      <w:r>
+        <w:t xml:space="preserve"> Av denna anledning kommer flera partier analyseras för att upptäcka mönster i hur AI-agenten beter sig och varför.</w:t>
       </w:r>
       <w:r>
         <w:br w:type="page"/>
@@ -6973,7 +7116,13 @@
         <w:t xml:space="preserve">. </w:t>
       </w:r>
       <w:r>
-        <w:t>Den innehåller en funktion som tar en fallbas, ett lä</w:t>
+        <w:t xml:space="preserve">Den innehåller </w:t>
+      </w:r>
+      <w:r>
+        <w:t>essentiellt en</w:t>
+      </w:r>
+      <w:r>
+        <w:t xml:space="preserve"> funktion som tar en fallbas, ett lä</w:t>
       </w:r>
       <w:r>
         <w:t>ge och färgen den spelar och producerar</w:t>
@@ -6991,16 +7140,60 @@
         <w:t xml:space="preserve"> Funktionsbiblioteket har två huvuddelar som är relevanta att diskutera:</w:t>
       </w:r>
       <w:r>
-        <w:t xml:space="preserve"> schackimplementationen och CBR-implementationen.</w:t>
+        <w:t xml:space="preserve"> schackimplementationen</w:t>
+      </w:r>
+      <w:r>
+        <w:t xml:space="preserve"> som beskrivs i sektion </w:t>
+      </w:r>
+      <w:r>
+        <w:fldChar w:fldCharType="begin"/>
+      </w:r>
+      <w:r>
+        <w:instrText xml:space="preserve"> REF _Ref416082191 \r \h </w:instrText>
+      </w:r>
+      <w:r>
+        <w:fldChar w:fldCharType="separate"/>
+      </w:r>
+      <w:r>
+        <w:t>4.1</w:t>
+      </w:r>
+      <w:r>
+        <w:fldChar w:fldCharType="end"/>
+      </w:r>
+      <w:r>
+        <w:t xml:space="preserve"> och CBR-implementationen</w:t>
+      </w:r>
+      <w:r>
+        <w:t xml:space="preserve"> som beskrivs i sektion </w:t>
+      </w:r>
+      <w:r>
+        <w:fldChar w:fldCharType="begin"/>
+      </w:r>
+      <w:r>
+        <w:instrText xml:space="preserve"> REF _Ref416082201 \r \h </w:instrText>
+      </w:r>
+      <w:r>
+        <w:fldChar w:fldCharType="separate"/>
+      </w:r>
+      <w:r>
+        <w:t>4.2</w:t>
+      </w:r>
+      <w:r>
+        <w:fldChar w:fldCharType="end"/>
+      </w:r>
+      <w:r>
+        <w:t>.</w:t>
       </w:r>
     </w:p>
     <w:p>
       <w:pPr>
         <w:pStyle w:val="Rubrik2"/>
       </w:pPr>
+      <w:bookmarkStart w:id="33" w:name="_Ref416082191"/>
       <w:r>
         <w:t>Schack</w:t>
       </w:r>
+      <w:bookmarkEnd w:id="33"/>
     </w:p>
     <w:p>
       <w:r>
@@ -7010,472 +7203,16 @@
         <w:t>behövde</w:t>
       </w:r>
       <w:r>
-        <w:t xml:space="preserve"> datastrukturer och algoritmer om schack väljas och implementeras. Implementationen </w:t>
-      </w:r>
-      <w:r>
-        <w:t>behövde</w:t>
-      </w:r>
-      <w:r>
-        <w:t xml:space="preserve"> fungera och följa reglerna i sektion </w:t>
-      </w:r>
-      <w:r>
-        <w:fldChar w:fldCharType="begin"/>
-      </w:r>
-      <w:r>
-        <w:instrText xml:space="preserve"> REF _Ref415485924 \r \h </w:instrText>
-      </w:r>
-      <w:r>
-        <w:fldChar w:fldCharType="separate"/>
-      </w:r>
-      <w:r>
-        <w:t>2.2.1</w:t>
-      </w:r>
-      <w:r>
-        <w:fldChar w:fldCharType="end"/>
-      </w:r>
-      <w:r>
-        <w:t xml:space="preserve"> perfekt</w:t>
-      </w:r>
-      <w:r>
-        <w:t>,</w:t>
-      </w:r>
-      <w:r>
-        <w:t xml:space="preserve"> för att </w:t>
-      </w:r>
-      <w:r>
-        <w:t>det skulle vara möjligt att</w:t>
-      </w:r>
-      <w:r>
-        <w:t xml:space="preserve"> utvärdera </w:t>
-      </w:r>
-      <w:r>
-        <w:t>hur bra AI-agenten kan spela schack</w:t>
-      </w:r>
-      <w:r>
-        <w:t xml:space="preserve">. Det </w:t>
-      </w:r>
-      <w:r>
-        <w:t>var</w:t>
-      </w:r>
-      <w:r>
-        <w:t xml:space="preserve"> därför endast </w:t>
-      </w:r>
-      <w:r>
-        <w:t xml:space="preserve">två olika kriterier som vägdes mot varandra när valet av datastrukturer och algoritmer gjordes: enkelhet och prestanda. </w:t>
-      </w:r>
-      <w:r>
-        <w:t xml:space="preserve">Enkelhet för att minska tiden att utveckla AI-agenten och prestanda för att uppfylla dess prestandakrav. </w:t>
-      </w:r>
-      <w:r>
-        <w:t>Efter att ha läst Laramées (2000</w:t>
-      </w:r>
-      <w:r>
-        <w:t>a; 2000b; 2000c; 2000d; 2000e</w:t>
-      </w:r>
-      <w:r>
-        <w:t>) artikelserie</w:t>
-      </w:r>
-      <w:r>
-        <w:t xml:space="preserve"> om att implementera en schackspelande AI-agent beslutades det att luta åt enkelhet och endast utvärdera mer komplicerade datastrukturer och algoritmer om AI-age</w:t>
-      </w:r>
-      <w:r>
-        <w:t xml:space="preserve">nten utförde drag för långsamt. </w:t>
-      </w:r>
-      <w:r>
-        <w:t>Det verkade även mindre troligt att detta skulle ha en lika stor påverkan som i andra vanliga schackspelande AI</w:t>
-      </w:r>
-      <w:r>
-        <w:t>-agenter, eftersom deras flaskhals är generering och utförande av drag i sökträd, medan det förväntades att</w:t>
-      </w:r>
-      <w:r>
-        <w:t xml:space="preserve"> implementationens</w:t>
-      </w:r>
-      <w:r>
-        <w:t xml:space="preserve"> flaskhals skulle vara hämtningen av fall från fallbasen.</w:t>
-      </w:r>
-      <w:r>
-        <w:t xml:space="preserve"> Ytterligare en anledning att använda enkla datastrukturer och algoritmer var tidigare erfarenheter med dem.</w:t>
-      </w:r>
-    </w:p>
-    <w:p>
-      <w:r>
-        <w:t>Ett läge i schack representerades med information om vilka pjäser som fanns på brädet och diverse bokföringsinformation för att avgöra om speciell</w:t>
-      </w:r>
-      <w:r>
-        <w:t>a drag kan utföras liksom när ett</w:t>
-      </w:r>
-      <w:r>
-        <w:t xml:space="preserve"> </w:t>
-      </w:r>
-      <w:r>
-        <w:t>parti är oavgjort</w:t>
-      </w:r>
-      <w:r>
-        <w:t xml:space="preserve"> för att samma läge upprepat sig eller att en bonde inte rört sig på länge. </w:t>
-      </w:r>
-      <w:r>
-        <w:t>För at</w:t>
-      </w:r>
-      <w:r>
-        <w:t>t representera pjäserna på brädet</w:t>
-      </w:r>
-      <w:r>
-        <w:t xml:space="preserve"> </w:t>
-      </w:r>
-      <w:r>
-        <w:t>användes</w:t>
-      </w:r>
-      <w:r>
-        <w:t xml:space="preserve"> en 64-elementslista av symboler, där </w:t>
-      </w:r>
-      <w:r>
-        <w:t>varje element i listan indikerade</w:t>
-      </w:r>
-      <w:r>
-        <w:t xml:space="preserve"> vilk</w:t>
-      </w:r>
-      <w:r>
-        <w:t>en sort pjäs, om någon, som står</w:t>
-      </w:r>
-      <w:r>
-        <w:t xml:space="preserve"> på respektive ruta. Denna representation har mycket i liknelse med Shannons (1950)</w:t>
-      </w:r>
-      <w:r>
-        <w:t xml:space="preserve"> representation;</w:t>
-      </w:r>
-      <w:r>
-        <w:t xml:space="preserve"> </w:t>
-      </w:r>
-      <w:r>
-        <w:t>Shannon</w:t>
-      </w:r>
-      <w:r>
-        <w:t xml:space="preserve"> använde en lista med heltal, där olika värden representerade olika sorters pjäser av olika färg</w:t>
-      </w:r>
-      <w:r>
-        <w:t>.</w:t>
-      </w:r>
-      <w:r>
-        <w:t xml:space="preserve"> I den här representationen kan en symbol</w:t>
-      </w:r>
-      <w:r>
-        <w:t xml:space="preserve"> anta någon utav värdena ”Ingen pjäs”, ”Vit Bonde”, ”Svart Bonde”, ”Vit springare” osv..</w:t>
-      </w:r>
-    </w:p>
-    <w:p>
-      <w:pPr>
-        <w:rPr>
-          <w:b/>
-        </w:rPr>
-      </w:pPr>
-      <w:r>
-        <w:t xml:space="preserve">Ett drag representerades med två index, det första för att identifiera rutan på brädet för den pjäs som skulle flytta och det andra för att identifiera rutan som pjäsen skulle flytta till. Utöver det kunde ett drag innehålla en symbol som indikerade vilken pjästyp som en bonde </w:t>
-      </w:r>
-      <w:r>
-        <w:t>skulle omvandlas</w:t>
-      </w:r>
-      <w:r>
-        <w:t xml:space="preserve"> till när den nådde sista raden. </w:t>
-      </w:r>
-      <w:r>
-        <w:t>Denna representation täcker upp vanliga förflyttningar och fångande drag, men inte rockad</w:t>
-      </w:r>
-      <w:r>
-        <w:t xml:space="preserve"> eller en passent</w:t>
-      </w:r>
-      <w:r>
-        <w:t xml:space="preserve">. Rockad och en passent använder </w:t>
-      </w:r>
-      <w:r>
-        <w:t>två index likt</w:t>
-      </w:r>
-      <w:r>
-        <w:t xml:space="preserve"> andra drag, som gör dem unikt identifierbara</w:t>
-      </w:r>
-      <w:r>
-        <w:t xml:space="preserve"> som rockad och en passent</w:t>
-      </w:r>
-      <w:r>
-        <w:t xml:space="preserve"> i</w:t>
-      </w:r>
-      <w:r>
-        <w:t xml:space="preserve"> ett</w:t>
-      </w:r>
-      <w:r>
-        <w:t xml:space="preserve"> specifikt läge.</w:t>
-      </w:r>
-      <w:r>
-        <w:t xml:space="preserve"> </w:t>
-      </w:r>
-      <w:r>
-        <w:t xml:space="preserve">En passant representeras som en förflyttning för bonden till den passerade rutan. </w:t>
-      </w:r>
-      <w:r>
-        <w:t xml:space="preserve">Rockad representeras </w:t>
-      </w:r>
-      <w:r>
-        <w:t>som</w:t>
-      </w:r>
-      <w:r>
-        <w:t xml:space="preserve"> en förflyttning av kungen två steg åt vänster eller höger för lång respektive kort rockad. Eftersom kungen kan flytta på sig </w:t>
-      </w:r>
-      <w:r>
-        <w:t>och ersättas med en annan pjäs på dess ursprungliga ruta, kan samma drag vara rockad i ett läge och en vanlig förflyttning i ett annat. T.ex. om den vita kungen är på e1 kan den göra rockad med draget e1c1; i ett annat läge där det står en vit drottning på e1, tolkas draget istället som en förflyttning av drottningen</w:t>
-      </w:r>
-      <w:r>
-        <w:t xml:space="preserve"> till c1</w:t>
-      </w:r>
-      <w:r>
-        <w:t>.</w:t>
-      </w:r>
-      <w:r>
-        <w:t xml:space="preserve"> Giltiga drag genererades genom att generera alla möjliga drag som den nuvarande spelaren kan utföra med varje individuell pjäs och sålla bort de drag som leder till </w:t>
-      </w:r>
-      <w:r>
-        <w:lastRenderedPageBreak/>
-        <w:t>att spelarens kung kan fångas på motståndarens nästa drag.</w:t>
-      </w:r>
-      <w:r>
-        <w:t xml:space="preserve"> Att låta rockad och </w:t>
-      </w:r>
-      <w:r>
-        <w:t xml:space="preserve">en passent dela representation med förflyttningar har haft fördelen att förenkla likhet mellan drag, vilket används inom anpassningsfunktionen i sektion </w:t>
-      </w:r>
-      <w:r>
-        <w:fldChar w:fldCharType="begin"/>
-      </w:r>
-      <w:r>
-        <w:instrText xml:space="preserve"> REF _Ref415843476 \r \h </w:instrText>
-      </w:r>
-      <w:r>
-        <w:fldChar w:fldCharType="separate"/>
-      </w:r>
-      <w:r>
-        <w:t>4.2.2</w:t>
-      </w:r>
-      <w:r>
-        <w:fldChar w:fldCharType="end"/>
-      </w:r>
-      <w:r>
-        <w:t>.</w:t>
-      </w:r>
-    </w:p>
-    <w:p>
-      <w:pPr>
-        <w:pStyle w:val="Rubrik2"/>
-      </w:pPr>
-      <w:r>
-        <w:t>CBR</w:t>
-      </w:r>
-    </w:p>
-    <w:p>
-      <w:r>
-        <w:t xml:space="preserve">Den CBR-baserade AI-agenten använder algoritmer och datastrukturer </w:t>
-      </w:r>
-      <w:r>
-        <w:t>presenterade</w:t>
-      </w:r>
-      <w:r>
-        <w:t xml:space="preserve"> av</w:t>
-      </w:r>
-      <w:r>
-        <w:t xml:space="preserve"> Richter och Weber (2013)</w:t>
-      </w:r>
-      <w:r>
-        <w:t>.</w:t>
-      </w:r>
-      <w:r>
-        <w:t xml:space="preserve"> </w:t>
-      </w:r>
-      <w:r>
-        <w:t xml:space="preserve">En viktig aspekt inom CBR - likhet - </w:t>
-      </w:r>
-      <w:r>
-        <w:t>har</w:t>
-      </w:r>
-      <w:r>
-        <w:t xml:space="preserve"> implementerat</w:t>
-      </w:r>
-      <w:r>
-        <w:t>s</w:t>
-      </w:r>
-      <w:r>
-        <w:t xml:space="preserve"> utan hänsyn till mål och strategier i schack, utan bara dess regler.</w:t>
-      </w:r>
-      <w:r>
-        <w:t xml:space="preserve"> </w:t>
-      </w:r>
-      <w:r>
-        <w:rPr>
-          <w:b/>
-        </w:rPr>
-        <w:t>(Tillräckligt tydligt? Har svårt att kortfattat och tydligt säga ”deras likhet beror inte på att de både liknar en viss strategi som ’skolmatt’ eller ’drottningens öppning’”)</w:t>
-      </w:r>
-      <w:r>
-        <w:t xml:space="preserve"> </w:t>
-      </w:r>
-      <w:r>
-        <w:t xml:space="preserve">Den bakomliggande motivationen </w:t>
-      </w:r>
-      <w:r>
-        <w:t>var</w:t>
-      </w:r>
-      <w:r>
-        <w:t xml:space="preserve"> att Richter och Weber (2013)</w:t>
-      </w:r>
-      <w:r>
-        <w:t xml:space="preserve"> </w:t>
-      </w:r>
-      <w:r>
-        <w:t>har beskrivit</w:t>
-      </w:r>
-      <w:r>
-        <w:t xml:space="preserve"> CBR som en</w:t>
-      </w:r>
-      <w:r>
-        <w:t xml:space="preserve"> användbar</w:t>
-      </w:r>
-      <w:r>
-        <w:t xml:space="preserve"> teknik för att lösa problem utan mycket kunskap om domänen.</w:t>
-      </w:r>
-      <w:r>
-        <w:t xml:space="preserve"> Likaså har</w:t>
-      </w:r>
-      <w:r>
-        <w:t xml:space="preserve"> </w:t>
-      </w:r>
-      <w:r>
-        <w:rPr>
-          <w:lang w:eastAsia="sv-SE"/>
-        </w:rPr>
-        <w:t xml:space="preserve">Hsu (1991) berättat att hårdkodade strategier ibland varit skadligt för utvecklandet av </w:t>
-      </w:r>
-      <w:r>
-        <w:rPr>
-          <w:lang w:eastAsia="sv-SE"/>
-        </w:rPr>
-        <w:t xml:space="preserve">schack-AI. </w:t>
-      </w:r>
-      <w:r>
-        <w:rPr>
-          <w:lang w:eastAsia="sv-SE"/>
-        </w:rPr>
-        <w:t xml:space="preserve">Tidigare </w:t>
-      </w:r>
-      <w:r>
-        <w:rPr>
-          <w:lang w:eastAsia="sv-SE"/>
-        </w:rPr>
-        <w:t>AI-agenter</w:t>
-      </w:r>
-      <w:r>
-        <w:rPr>
-          <w:lang w:eastAsia="sv-SE"/>
-        </w:rPr>
-        <w:t xml:space="preserve"> har</w:t>
-      </w:r>
-      <w:r>
-        <w:rPr>
-          <w:lang w:eastAsia="sv-SE"/>
-        </w:rPr>
-        <w:t xml:space="preserve"> i många fall presterat bättre när de naturligt utvecklat och applicerat strategier bara genom av att leta efter det bästa draget</w:t>
-      </w:r>
-      <w:r>
-        <w:rPr>
-          <w:lang w:eastAsia="sv-SE"/>
-        </w:rPr>
-        <w:t xml:space="preserve"> i sökträd</w:t>
-      </w:r>
-      <w:r>
-        <w:rPr>
-          <w:lang w:eastAsia="sv-SE"/>
-        </w:rPr>
-        <w:t>.</w:t>
-      </w:r>
-      <w:r>
-        <w:rPr>
-          <w:lang w:eastAsia="sv-SE"/>
-        </w:rPr>
-        <w:t xml:space="preserve"> </w:t>
-      </w:r>
-      <w:r>
-        <w:rPr>
-          <w:lang w:eastAsia="sv-SE"/>
-        </w:rPr>
-        <w:t xml:space="preserve">I tron om att denna teori håller </w:t>
-      </w:r>
-      <w:r>
-        <w:rPr>
-          <w:lang w:eastAsia="sv-SE"/>
-        </w:rPr>
-        <w:t xml:space="preserve">även när CBR </w:t>
-      </w:r>
-      <w:r>
-        <w:rPr>
-          <w:lang w:eastAsia="sv-SE"/>
-        </w:rPr>
-        <w:t>appliceras</w:t>
-      </w:r>
-      <w:r>
-        <w:rPr>
-          <w:lang w:eastAsia="sv-SE"/>
-        </w:rPr>
-        <w:t xml:space="preserve"> så </w:t>
-      </w:r>
-      <w:r>
-        <w:rPr>
-          <w:lang w:eastAsia="sv-SE"/>
-        </w:rPr>
-        <w:t>används in</w:t>
-      </w:r>
-      <w:r>
-        <w:rPr>
-          <w:lang w:eastAsia="sv-SE"/>
-        </w:rPr>
-        <w:t>te hårdkodade schackstrategier och mål för liknelse</w:t>
-      </w:r>
-      <w:r>
-        <w:rPr>
-          <w:lang w:eastAsia="sv-SE"/>
-        </w:rPr>
-        <w:t>.</w:t>
-      </w:r>
-    </w:p>
-    <w:p>
-      <w:pPr>
-        <w:pStyle w:val="Rubrik3"/>
-      </w:pPr>
-      <w:r>
-        <w:t>Fallrepresentation och hämtning</w:t>
-      </w:r>
-    </w:p>
-    <w:p>
-      <w:r>
-        <w:t xml:space="preserve">Ett fall representeras som ett problem och lösningen på problemet. I arbetet är problemet ett läge och lösningen ett drag att utföra i läget. </w:t>
-      </w:r>
-      <w:r>
-        <w:t>Fall</w:t>
-      </w:r>
-      <w:r>
-        <w:t xml:space="preserve"> representeras med tvåelementst</w:t>
-      </w:r>
-      <w:r>
-        <w:t xml:space="preserve">uplar av problem och lösningar och lagras sekventiellt som en lista i en fallbas. Under hämtning </w:t>
-      </w:r>
-      <w:r>
-        <w:t>söks fallbasen</w:t>
-      </w:r>
-      <w:r>
-        <w:t xml:space="preserve"> igenom sekventiellt, för att hitta det läge vars problem är mest likt det problem som ska lösas. Om det finns flera fall vars problem är mest lika problemet som ska lösas väljs ett av dessa fall ut slumpmässigt. Likhet mellan problem definieras</w:t>
-      </w:r>
-      <w:r>
-        <w:t xml:space="preserve"> som den genomsnittliga likheten mellan eventuella pjäser på respektive problems bräde</w:t>
-      </w:r>
-      <w:r>
-        <w:t>n</w:t>
-      </w:r>
-      <w:r>
-        <w:t>. Likhet mellan eventuella pjäser är som följer:</w:t>
+        <w:t xml:space="preserve"> datastrukturer och algoritmer </w:t>
+      </w:r>
+      <w:r>
+        <w:t>inom</w:t>
+      </w:r>
+      <w:r>
+        <w:t xml:space="preserve"> schack väljas och implementeras. </w:t>
+      </w:r>
+      <w:r>
+        <w:t>Följande måste implementeras för att utvärdera CBR-modellen:</w:t>
       </w:r>
     </w:p>
     <w:p>
@@ -7483,32 +7220,11 @@
         <w:pStyle w:val="Liststycke"/>
         <w:numPr>
           <w:ilvl w:val="0"/>
-          <w:numId w:val="13"/>
+          <w:numId w:val="14"/>
         </w:numPr>
       </w:pPr>
       <w:r>
-        <w:t>1,0 om båda</w:t>
-      </w:r>
-      <w:r>
-        <w:t xml:space="preserve"> pjäserna </w:t>
-      </w:r>
-      <w:r>
-        <w:t>inte finns (</w:t>
-      </w:r>
-      <w:r>
-        <w:t>rutorna är tomma</w:t>
-      </w:r>
-      <w:r>
-        <w:t>)</w:t>
-      </w:r>
-      <w:r>
-        <w:t xml:space="preserve"> eller om pjäserna</w:t>
-      </w:r>
-      <w:r>
-        <w:t xml:space="preserve"> finns och</w:t>
-      </w:r>
-      <w:r>
-        <w:t xml:space="preserve"> har samma färg och typ.</w:t>
+        <w:t>En algoritm för att skapa det ursprungliga läget i schack.</w:t>
       </w:r>
     </w:p>
     <w:p>
@@ -7516,23 +7232,11 @@
         <w:pStyle w:val="Liststycke"/>
         <w:numPr>
           <w:ilvl w:val="0"/>
-          <w:numId w:val="13"/>
+          <w:numId w:val="14"/>
         </w:numPr>
       </w:pPr>
       <w:r>
-        <w:t>0,75 om pjäserna</w:t>
-      </w:r>
-      <w:r>
-        <w:t xml:space="preserve"> finns och</w:t>
-      </w:r>
-      <w:r>
-        <w:t xml:space="preserve"> har samma färg</w:t>
-      </w:r>
-      <w:r>
-        <w:t xml:space="preserve"> men inte typ</w:t>
-      </w:r>
-      <w:r>
-        <w:t>.</w:t>
+        <w:t>En algoritm för att avgöra vilken spelare som vunnit i ett läge, om det är remi eller om partiet inte är avgjort.</w:t>
       </w:r>
     </w:p>
     <w:p>
@@ -7540,26 +7244,17 @@
         <w:pStyle w:val="Liststycke"/>
         <w:numPr>
           <w:ilvl w:val="0"/>
-          <w:numId w:val="13"/>
+          <w:numId w:val="14"/>
         </w:numPr>
       </w:pPr>
       <w:r>
-        <w:t>0,5 om</w:t>
-      </w:r>
-      <w:r>
-        <w:t xml:space="preserve"> bara</w:t>
-      </w:r>
-      <w:r>
-        <w:t xml:space="preserve"> en </w:t>
-      </w:r>
-      <w:r>
-        <w:t>pjäs</w:t>
-      </w:r>
-      <w:r>
-        <w:t xml:space="preserve"> finns</w:t>
-      </w:r>
-      <w:r>
-        <w:t>.</w:t>
+        <w:t xml:space="preserve">En algoritm </w:t>
+      </w:r>
+      <w:r>
+        <w:t>för att ta reda på</w:t>
+      </w:r>
+      <w:r>
+        <w:t xml:space="preserve"> vilka drag som är giltiga för den nuvarande spelaren att utföra.</w:t>
       </w:r>
     </w:p>
     <w:p>
@@ -7567,23 +7262,11 @@
         <w:pStyle w:val="Liststycke"/>
         <w:numPr>
           <w:ilvl w:val="0"/>
-          <w:numId w:val="13"/>
+          <w:numId w:val="14"/>
         </w:numPr>
       </w:pPr>
       <w:r>
-        <w:t>0,25 om pjäserna</w:t>
-      </w:r>
-      <w:r>
-        <w:t xml:space="preserve"> finns och</w:t>
-      </w:r>
-      <w:r>
-        <w:t xml:space="preserve"> har samma typ</w:t>
-      </w:r>
-      <w:r>
-        <w:t xml:space="preserve"> men inte färg</w:t>
-      </w:r>
-      <w:r>
-        <w:t>.</w:t>
+        <w:t>En algoritm för att utföra ett drag på ett läge.</w:t>
       </w:r>
     </w:p>
     <w:p>
@@ -7591,244 +7274,542 @@
         <w:pStyle w:val="Liststycke"/>
         <w:numPr>
           <w:ilvl w:val="0"/>
-          <w:numId w:val="13"/>
+          <w:numId w:val="14"/>
         </w:numPr>
       </w:pPr>
       <w:r>
-        <w:t>0 om pjäserna har olika färg och typ.</w:t>
-      </w:r>
-    </w:p>
-    <w:p>
-      <w:r>
-        <w:t xml:space="preserve">Tanken med denna definition av likhet är att identiska problem är 100 % lika och problem som skiljer sig med bara några få flyttade pjäser fortfarande är lika. </w:t>
-      </w:r>
-      <w:r>
-        <w:t>Problem är även lika om det finns pjäser av samma färg på</w:t>
-      </w:r>
-      <w:r>
-        <w:t xml:space="preserve"> i</w:t>
-      </w:r>
-      <w:r>
-        <w:t xml:space="preserve"> stort sätt sa</w:t>
-      </w:r>
-      <w:r>
-        <w:t>mma platser. Detta innebär att</w:t>
-      </w:r>
-      <w:r>
-        <w:t xml:space="preserve"> lösningar</w:t>
-      </w:r>
-      <w:r>
-        <w:t xml:space="preserve"> i fall har en större chans att vara giltiga</w:t>
-      </w:r>
-      <w:r>
-        <w:t xml:space="preserve"> för det nya problemet</w:t>
-      </w:r>
-      <w:r>
-        <w:t>, för att det är en större chans att källrutan har en pjäs med samma färg</w:t>
-      </w:r>
-      <w:r>
-        <w:t xml:space="preserve"> och typ</w:t>
-      </w:r>
-      <w:r>
-        <w:t>, att rutorna på vägen är tomma</w:t>
-      </w:r>
-      <w:r>
-        <w:t xml:space="preserve"> och destinationsrutan har den förväntade färgen, alternativt att den är tom</w:t>
-      </w:r>
-      <w:r>
-        <w:t xml:space="preserve"> i båda problemen</w:t>
-      </w:r>
-      <w:r>
-        <w:t xml:space="preserve">. I ett fall där en drottning fångar en motståndarlöpare ökar sannolikheten att hämta fallet om drottningen och löparen står på samma rutor i </w:t>
-      </w:r>
-      <w:r>
-        <w:t>respektive</w:t>
-      </w:r>
-      <w:r>
-        <w:t xml:space="preserve"> problem</w:t>
+        <w:t>Datastrukturer för att representera drag och lägen.</w:t>
+      </w:r>
+    </w:p>
+    <w:p>
+      <w:r>
+        <w:t xml:space="preserve">Implementationen </w:t>
+      </w:r>
+      <w:r>
+        <w:t>följer</w:t>
+      </w:r>
+      <w:r>
+        <w:t xml:space="preserve"> reglerna i sektion </w:t>
+      </w:r>
+      <w:r>
+        <w:fldChar w:fldCharType="begin"/>
+      </w:r>
+      <w:r>
+        <w:instrText xml:space="preserve"> REF _Ref415485924 \r \h </w:instrText>
+      </w:r>
+      <w:r>
+        <w:fldChar w:fldCharType="separate"/>
+      </w:r>
+      <w:r>
+        <w:t>2.2.1</w:t>
+      </w:r>
+      <w:r>
+        <w:fldChar w:fldCharType="end"/>
+      </w:r>
+      <w:r>
+        <w:t xml:space="preserve"> exakt; annars </w:t>
+      </w:r>
+      <w:r>
+        <w:t>skulle</w:t>
+      </w:r>
+      <w:r>
+        <w:t xml:space="preserve"> det inte</w:t>
+      </w:r>
+      <w:r>
+        <w:t xml:space="preserve"> vara möjligt att</w:t>
+      </w:r>
+      <w:r>
+        <w:t xml:space="preserve"> utvärdera </w:t>
+      </w:r>
+      <w:r>
+        <w:t>hur bra AI-agenten kan spela schack</w:t>
+      </w:r>
+      <w:r>
+        <w:t xml:space="preserve">. Det </w:t>
+      </w:r>
+      <w:r>
+        <w:t>är</w:t>
+      </w:r>
+      <w:r>
+        <w:t xml:space="preserve"> därför endast </w:t>
+      </w:r>
+      <w:r>
+        <w:t>två olika kriterier som är relevanta att väga</w:t>
+      </w:r>
+      <w:r>
+        <w:t xml:space="preserve"> mot varandra när valet av datastrukturer och a</w:t>
+      </w:r>
+      <w:r>
+        <w:t>lgoritmer ska göras</w:t>
+      </w:r>
+      <w:r>
+        <w:t xml:space="preserve">: enkelhet och prestanda. </w:t>
+      </w:r>
+      <w:r>
+        <w:t xml:space="preserve">Enkelhet för att minska tiden att utveckla AI-agenten och prestanda för att </w:t>
+      </w:r>
+      <w:r>
+        <w:t xml:space="preserve">med större sannolikhet </w:t>
+      </w:r>
+      <w:r>
+        <w:t>uppfylla dess prestandakrav.</w:t>
+      </w:r>
+      <w:r>
+        <w:t xml:space="preserve"> I sin artikelserie beskriver</w:t>
       </w:r>
       <w:r>
         <w:t xml:space="preserve"> </w:t>
       </w:r>
       <w:r>
-        <w:t>och</w:t>
-      </w:r>
-      <w:r>
-        <w:t xml:space="preserve"> om</w:t>
-      </w:r>
-      <w:r>
-        <w:t xml:space="preserve"> rutorna mella</w:t>
-      </w:r>
-      <w:r>
-        <w:t>n dem är tomma i respektive problem</w:t>
+        <w:t>Laramée (2000a; 2000b; 2000c; 2000d; 2000e) olika datastrukturer och algoritmer som kan användas för att implementera</w:t>
+      </w:r>
+      <w:r>
+        <w:t xml:space="preserve"> en</w:t>
+      </w:r>
+      <w:r>
+        <w:t xml:space="preserve"> schack</w:t>
+      </w:r>
+      <w:r>
+        <w:t>spelande AI-agent</w:t>
+      </w:r>
+      <w:r>
+        <w:t xml:space="preserve">. </w:t>
+      </w:r>
+      <w:r>
+        <w:t>Av hans presentation upplevdes fördelarna med enkla datastrukturer och algoritmer större än nackdelarna,</w:t>
+      </w:r>
+      <w:r>
+        <w:t xml:space="preserve"> åtminstone</w:t>
+      </w:r>
+      <w:r>
+        <w:t xml:space="preserve"> för detta arbete. Det finns en</w:t>
+      </w:r>
+      <w:r>
+        <w:t xml:space="preserve"> </w:t>
+      </w:r>
+      <w:r>
+        <w:t>risk att AI-agenten inte kan utföra drag inom de tidskrav som krävs på grund av valet av scha</w:t>
+      </w:r>
+      <w:r>
+        <w:t>ckalgoritmer och datastrukturer</w:t>
       </w:r>
       <w:r>
         <w:t>.</w:t>
       </w:r>
       <w:r>
-        <w:t xml:space="preserve"> Något som liknelsefunktionen inte tar hänsyn till, </w:t>
-      </w:r>
-      <w:r>
-        <w:t>är likheter mellan förskjutna lägen, dvs. lägen där en eller flera pjäser i respektive problem inte är på samma rutor, men på närliggande rutor. Denna likhet är dock mycket mer prestandatung; istället för att bara jämföra innehållet på respektive ruta kräver denna likhet en sökning efter en liknande pjäs för varje ruta.</w:t>
-      </w:r>
-    </w:p>
-    <w:p>
-      <w:pPr>
-        <w:pStyle w:val="Rubrik3"/>
-      </w:pPr>
-      <w:bookmarkStart w:id="32" w:name="_Ref415843476"/>
+        <w:t xml:space="preserve"> </w:t>
+      </w:r>
+      <w:r>
+        <w:t xml:space="preserve">Det </w:t>
+      </w:r>
+      <w:r>
+        <w:t>verkar</w:t>
+      </w:r>
+      <w:r>
+        <w:t xml:space="preserve"> dock</w:t>
+      </w:r>
+      <w:r>
+        <w:t xml:space="preserve"> mindre troligt att valet</w:t>
+      </w:r>
+      <w:r>
+        <w:t xml:space="preserve"> skulle ha en lika stor påverkan som i andra vanliga schackspelande AI</w:t>
+      </w:r>
+      <w:r>
+        <w:t>-agenter, eftersom deras flaskhals är generering och utförande av drag i sökträd</w:t>
+      </w:r>
+      <w:r>
+        <w:t xml:space="preserve"> </w:t>
+      </w:r>
+      <w:r>
+        <w:t>(Slate &amp; Atkin 1977)</w:t>
+      </w:r>
+      <w:r>
+        <w:t>, medan det förväntades att</w:t>
+      </w:r>
+      <w:r>
+        <w:t xml:space="preserve"> implementationens</w:t>
+      </w:r>
+      <w:r>
+        <w:t xml:space="preserve"> flaskhals är</w:t>
+      </w:r>
+      <w:r>
+        <w:t xml:space="preserve"> hämtningen av fall från fallbasen.</w:t>
+      </w:r>
+    </w:p>
+    <w:p>
+      <w:r>
+        <w:t>Ett läge i schack representerades med information om vilka pjäser som fanns på brädet och diverse bokföringsinformation</w:t>
+      </w:r>
+      <w:r>
+        <w:t xml:space="preserve"> för speciella regler</w:t>
+      </w:r>
+      <w:r>
+        <w:t xml:space="preserve">. </w:t>
+      </w:r>
+      <w:r>
+        <w:t xml:space="preserve">Det senaste draget sparas för att avgöra om en passent är giltigt. Det </w:t>
+      </w:r>
+      <w:r>
+        <w:t>hålls reda på</w:t>
+      </w:r>
+      <w:r>
+        <w:t xml:space="preserve"> om kungarna och tornen har flyttat på sig för att avgöra om rockad är giltigt. Ett heltal används för att hålla reda på antalet drag sedan en bonde flyttade sig</w:t>
+      </w:r>
+      <w:r>
+        <w:t xml:space="preserve"> för att upptäcka om ett läge är remi efter 50 drag utan en flyttad bonde</w:t>
+      </w:r>
+      <w:r>
+        <w:t>. Alla tidigare lägen sparas</w:t>
+      </w:r>
+      <w:r>
+        <w:t xml:space="preserve"> i en ordbok från lägen till antal gånger de skett under partiet</w:t>
+      </w:r>
+      <w:r>
+        <w:t xml:space="preserve"> för att upptäcka om ett läge upprepat sig tre gånger</w:t>
+      </w:r>
+      <w:r>
+        <w:t xml:space="preserve"> vilket skulle innebära remi</w:t>
+      </w:r>
+      <w:r>
+        <w:t>.</w:t>
+      </w:r>
+      <w:r>
+        <w:t xml:space="preserve"> </w:t>
+      </w:r>
+      <w:r>
+        <w:t>För at</w:t>
+      </w:r>
+      <w:r>
+        <w:t>t representera pjäserna på brädet</w:t>
+      </w:r>
+      <w:r>
+        <w:t xml:space="preserve"> </w:t>
+      </w:r>
+      <w:r>
+        <w:t>användes</w:t>
+      </w:r>
+      <w:r>
+        <w:t xml:space="preserve"> en 64-elementslista av symboler, där </w:t>
+      </w:r>
+      <w:r>
+        <w:t>varje element i listan indikerade</w:t>
+      </w:r>
+      <w:r>
+        <w:t xml:space="preserve"> vilk</w:t>
+      </w:r>
+      <w:r>
+        <w:t>en sort pjäs, om någon, som stod</w:t>
+      </w:r>
+      <w:r>
+        <w:t xml:space="preserve"> på respektive ruta. Denna representation har mycket i liknelse med Shannons (1950)</w:t>
+      </w:r>
+      <w:r>
+        <w:t xml:space="preserve"> representation;</w:t>
+      </w:r>
+      <w:r>
+        <w:t xml:space="preserve"> </w:t>
+      </w:r>
+      <w:r>
+        <w:t>Shannon</w:t>
+      </w:r>
+      <w:r>
+        <w:t xml:space="preserve"> använde en lista med heltal, där olika värden representerade olika sorters pjäser av olika färg</w:t>
+      </w:r>
+      <w:r>
+        <w:t>.</w:t>
+      </w:r>
+      <w:r>
+        <w:t xml:space="preserve"> I den här representationen </w:t>
+      </w:r>
       <w:r>
         <w:lastRenderedPageBreak/>
-        <w:t>Anpassning</w:t>
-      </w:r>
-      <w:bookmarkEnd w:id="32"/>
-    </w:p>
-    <w:p>
-      <w:r>
-        <w:t xml:space="preserve">När ett fall har hämtats </w:t>
+        <w:t>kan en symbol</w:t>
+      </w:r>
+      <w:r>
+        <w:t xml:space="preserve"> anta någon utav värdena ”Ingen pjäs”, ”Vit Bonde”, ”Svart Bonde”, ”Vit springare” osv..</w:t>
+      </w:r>
+    </w:p>
+    <w:p>
+      <w:r>
+        <w:t xml:space="preserve">Ett drag representerades med två </w:t>
+      </w:r>
+      <w:r>
+        <w:t>heltal</w:t>
+      </w:r>
+      <w:r>
+        <w:t xml:space="preserve">, det första för att identifiera rutan på brädet för den pjäs som skulle flytta och det andra för att identifiera rutan som pjäsen skulle flytta till. Utöver det </w:t>
       </w:r>
       <w:r>
         <w:t>kan</w:t>
       </w:r>
       <w:r>
-        <w:t xml:space="preserve"> det</w:t>
-      </w:r>
-      <w:r>
-        <w:t xml:space="preserve"> behöva anpassas</w:t>
-      </w:r>
-      <w:r>
-        <w:t xml:space="preserve"> till det nuvarande problemet. </w:t>
-      </w:r>
-      <w:r>
-        <w:t xml:space="preserve">Eftersom antalet giltiga </w:t>
-      </w:r>
-      <w:r>
-        <w:t>lösningar</w:t>
-      </w:r>
-      <w:r>
-        <w:t xml:space="preserve"> alltid är mycket mindre än antalet </w:t>
-      </w:r>
-      <w:r>
-        <w:t>lösningar</w:t>
-      </w:r>
-      <w:r>
-        <w:t xml:space="preserve"> som kan representeras</w:t>
+        <w:t xml:space="preserve"> ett drag innehålla en symbol som indikerade vilken pjästyp en bonde </w:t>
+      </w:r>
+      <w:r>
+        <w:t>skulle omvandlas</w:t>
+      </w:r>
+      <w:r>
+        <w:t xml:space="preserve"> till när den nådde sista raden. </w:t>
+      </w:r>
+      <w:r>
+        <w:t>Denna representation täcker upp vanliga förflyttningar och fångande drag, men inte rockad</w:t>
+      </w:r>
+      <w:r>
+        <w:t xml:space="preserve"> eller en passent</w:t>
+      </w:r>
+      <w:r>
+        <w:t xml:space="preserve">. Rockad och en passent använder </w:t>
+      </w:r>
+      <w:r>
+        <w:t xml:space="preserve">två </w:t>
+      </w:r>
+      <w:r>
+        <w:t>heltal</w:t>
+      </w:r>
+      <w:r>
+        <w:t xml:space="preserve"> likt</w:t>
+      </w:r>
+      <w:r>
+        <w:t xml:space="preserve"> andra drag, som gör dem unikt identifierbara</w:t>
+      </w:r>
+      <w:r>
+        <w:t xml:space="preserve"> som rockad och en passent</w:t>
+      </w:r>
+      <w:r>
+        <w:t xml:space="preserve"> </w:t>
+      </w:r>
+      <w:r>
+        <w:t>men bara i specifika</w:t>
+      </w:r>
+      <w:r>
+        <w:t xml:space="preserve"> läge</w:t>
+      </w:r>
+      <w:r>
+        <w:t>n</w:t>
+      </w:r>
+      <w:r>
+        <w:t>.</w:t>
+      </w:r>
+      <w:r>
+        <w:t xml:space="preserve"> </w:t>
+      </w:r>
+      <w:r>
+        <w:t>En passant representeras som en förflyttning för bonden till rutan</w:t>
+      </w:r>
+      <w:r>
+        <w:t xml:space="preserve"> som motståndarens bonde hoppade över</w:t>
+      </w:r>
+      <w:r>
+        <w:t xml:space="preserve">. </w:t>
+      </w:r>
+      <w:r>
+        <w:t xml:space="preserve">Rockad representeras </w:t>
+      </w:r>
+      <w:r>
+        <w:t>som</w:t>
+      </w:r>
+      <w:r>
+        <w:t xml:space="preserve"> en förflyttning av kungen två steg åt vänster eller höger för lång respektive kort rockad. Eftersom kungen kan flytta på sig </w:t>
+      </w:r>
+      <w:r>
+        <w:t>och ersättas med en annan pjäs på dess ursprungliga ruta, kan samma drag vara rockad i ett läge och en vanlig förflyttning</w:t>
+      </w:r>
+      <w:r>
+        <w:t xml:space="preserve"> eller fångande drag</w:t>
+      </w:r>
+      <w:r>
+        <w:t xml:space="preserve"> i ett annat. T.ex. om den vita kungen är på e1 kan den göra rockad med draget e1c1; i ett annat läge där det står en vit drottning på e1, tolkas draget istället som en förflyttning av drottningen</w:t>
+      </w:r>
+      <w:r>
+        <w:t xml:space="preserve"> till c1</w:t>
+      </w:r>
+      <w:r>
+        <w:t>.</w:t>
+      </w:r>
+      <w:r>
+        <w:t xml:space="preserve"> I den senast nämnda situationen </w:t>
+      </w:r>
+      <w:r>
+        <w:t xml:space="preserve">är rockad dock inte giltigt för att kungen flyttat på sig, så det </w:t>
+      </w:r>
+      <w:r>
+        <w:t>går att härleda att draget inte är rockad</w:t>
+      </w:r>
+      <w:r>
+        <w:t>.</w:t>
+      </w:r>
+    </w:p>
+    <w:p>
+      <w:r>
+        <w:t>Giltiga drag genererades genom att generera alla möjliga drag som den nuvarande spelaren kan utföra med varje individuell pjäs och sålla bort de drag som leder till att spelarens kung kan fångas på motståndarens nästa drag.</w:t>
+      </w:r>
+      <w:r>
+        <w:t xml:space="preserve"> Att låta rockad och </w:t>
+      </w:r>
+      <w:r>
+        <w:t>en passent dela representation med förflyttningar</w:t>
+      </w:r>
+      <w:r>
+        <w:t xml:space="preserve"> och fångande drag</w:t>
+      </w:r>
+      <w:r>
+        <w:t xml:space="preserve"> har haft fördelen att förenkla</w:t>
+      </w:r>
+      <w:r>
+        <w:t xml:space="preserve"> definitionen av</w:t>
+      </w:r>
+      <w:r>
+        <w:t xml:space="preserve"> likhet mellan drag, vilket används inom anpassningsfunktionen i sektion </w:t>
+      </w:r>
+      <w:r>
+        <w:fldChar w:fldCharType="begin"/>
+      </w:r>
+      <w:r>
+        <w:instrText xml:space="preserve"> REF _Ref415843476 \r \h </w:instrText>
+      </w:r>
+      <w:r>
+        <w:fldChar w:fldCharType="separate"/>
+      </w:r>
+      <w:r>
+        <w:t>4.2.2</w:t>
+      </w:r>
+      <w:r>
+        <w:fldChar w:fldCharType="end"/>
+      </w:r>
+      <w:r>
+        <w:t>.</w:t>
+      </w:r>
+    </w:p>
+    <w:p>
+      <w:r>
+        <w:t>För att utföra en förflyttning eller ett fångade drag</w:t>
       </w:r>
       <w:r>
         <w:t>,</w:t>
       </w:r>
       <w:r>
-        <w:t xml:space="preserve"> så </w:t>
-      </w:r>
-      <w:r>
-        <w:t>väljs den giltiga lösning som är mest lik fallets lösning.</w:t>
+        <w:t xml:space="preserve"> så töms källrutan </w:t>
+      </w:r>
+      <w:r>
+        <w:t xml:space="preserve">(symbolen byts ut av </w:t>
+      </w:r>
+      <w:r>
+        <w:t xml:space="preserve">symbolen för </w:t>
+      </w:r>
+      <w:r>
+        <w:t xml:space="preserve">ingen pjäs) och </w:t>
+      </w:r>
+      <w:r>
+        <w:t xml:space="preserve">destinationsrutan skrivs över med den symbol som </w:t>
+      </w:r>
+      <w:r>
+        <w:t xml:space="preserve">fanns på källrutan. En passent utförs likadant, förutom att rutan som den fångade bonden stod på töms. Rockad </w:t>
+      </w:r>
+      <w:r>
+        <w:t>utför</w:t>
+      </w:r>
+      <w:r>
+        <w:t>s som en förflyttning av kungen två steg till vänster och en förflyttning av tornen tre steg till höger</w:t>
+      </w:r>
+      <w:r>
+        <w:t xml:space="preserve"> för lång rockad</w:t>
+      </w:r>
+      <w:r>
+        <w:t xml:space="preserve">, eller en förflyttning av kungen två steg till höger </w:t>
+      </w:r>
+      <w:r>
+        <w:t>och en förflyttning av tornet</w:t>
+      </w:r>
+      <w:r>
+        <w:t xml:space="preserve"> två steg till höger för kort rockad.</w:t>
+      </w:r>
+    </w:p>
+    <w:p>
+      <w:pPr>
+        <w:pStyle w:val="Rubrik2"/>
+      </w:pPr>
+      <w:bookmarkStart w:id="34" w:name="_Ref416082201"/>
+      <w:r>
+        <w:t>CBR</w:t>
+      </w:r>
+      <w:bookmarkEnd w:id="34"/>
+    </w:p>
+    <w:p>
+      <w:r>
+        <w:t xml:space="preserve">Den CBR-baserade AI-agenten använder algoritmer och datastrukturer </w:t>
+      </w:r>
+      <w:r>
+        <w:t>presenterade</w:t>
+      </w:r>
+      <w:r>
+        <w:t xml:space="preserve"> av</w:t>
+      </w:r>
+      <w:r>
+        <w:t xml:space="preserve"> Richter och Weber (2013)</w:t>
+      </w:r>
+      <w:r>
+        <w:t>.</w:t>
       </w:r>
       <w:r>
         <w:t xml:space="preserve"> </w:t>
       </w:r>
       <w:r>
-        <w:t>Det kan vara fördelaktigt att</w:t>
-      </w:r>
-      <w:r>
-        <w:t xml:space="preserve"> delvis</w:t>
-      </w:r>
-      <w:r>
-        <w:t xml:space="preserve"> </w:t>
-      </w:r>
-      <w:r>
-        <w:t>anpassa lösningen baserat på identifierade skillnader i problemen</w:t>
-      </w:r>
-      <w:r>
-        <w:t xml:space="preserve">, innan det jämförs med de giltiga </w:t>
-      </w:r>
-      <w:r>
-        <w:t>lösningarna</w:t>
+        <w:t>I implementation användes grundlig liknelse och anpassning</w:t>
+      </w:r>
+      <w:r>
+        <w:t xml:space="preserve"> som beskrivet i sektion </w:t>
+      </w:r>
+      <w:r>
+        <w:fldChar w:fldCharType="begin"/>
+      </w:r>
+      <w:r>
+        <w:instrText xml:space="preserve"> REF _Ref416366425 \r \h </w:instrText>
+      </w:r>
+      <w:r>
+        <w:fldChar w:fldCharType="separate"/>
+      </w:r>
+      <w:r>
+        <w:t>3.1</w:t>
+      </w:r>
+      <w:r>
+        <w:fldChar w:fldCharType="end"/>
       </w:r>
       <w:r>
         <w:t xml:space="preserve">. </w:t>
       </w:r>
       <w:r>
-        <w:t xml:space="preserve">Det </w:t>
-      </w:r>
-      <w:r>
-        <w:t>är</w:t>
-      </w:r>
-      <w:r>
-        <w:t xml:space="preserve"> dock</w:t>
-      </w:r>
-      <w:r>
-        <w:t xml:space="preserve"> </w:t>
-      </w:r>
-      <w:r>
-        <w:t xml:space="preserve">svårt att </w:t>
-      </w:r>
-      <w:r>
-        <w:t xml:space="preserve">argumentera för vilka skillnader som är relevanta för att anpassningen ska ge en så passande lösning som möjligt. </w:t>
-      </w:r>
-      <w:r>
-        <w:t>O</w:t>
-      </w:r>
-      <w:r>
-        <w:t>m problemen</w:t>
-      </w:r>
-      <w:r>
-        <w:t xml:space="preserve"> t.ex.</w:t>
-      </w:r>
-      <w:r>
-        <w:t xml:space="preserve"> skiljer sig för att pjäsen som fångas i det tidigare fallet </w:t>
-      </w:r>
-      <w:r>
-        <w:t>är förskjuten,</w:t>
-      </w:r>
-      <w:r>
-        <w:t xml:space="preserve"> </w:t>
-      </w:r>
-      <w:r>
-        <w:t>bör</w:t>
-      </w:r>
-      <w:r>
-        <w:t xml:space="preserve"> den fångade pjäsen fortfarande fångas, eller </w:t>
-      </w:r>
-      <w:r>
-        <w:t xml:space="preserve">hängde </w:t>
-      </w:r>
-      <w:r>
-        <w:t>draget</w:t>
-      </w:r>
-      <w:r>
-        <w:t>s relevans på</w:t>
-      </w:r>
-      <w:r>
-        <w:t xml:space="preserve"> att den specifika destinationsrutan ockuperades?</w:t>
-      </w:r>
-      <w:r>
-        <w:t xml:space="preserve"> Av denna anledning används ingen föranpassning.</w:t>
-      </w:r>
-    </w:p>
-    <w:p>
-      <w:r>
-        <w:t>Drag liknar varandra efter två olika liknelser: inverterat</w:t>
-      </w:r>
-      <w:r>
-        <w:t xml:space="preserve"> </w:t>
-      </w:r>
-      <w:r>
-        <w:t>avstånd och innehåll. Den totala liknelsen är summan av de två viktade liknelserna. Om A är avståndsfunktionen</w:t>
-      </w:r>
-      <w:r>
-        <w:t>,</w:t>
-      </w:r>
-      <w:r>
-        <w:t xml:space="preserve"> I </w:t>
-      </w:r>
-      <w:r>
-        <w:t xml:space="preserve">är </w:t>
-      </w:r>
-      <w:r>
-        <w:t>innehållsfunktionen</w:t>
-      </w:r>
-      <w:r>
-        <w:t xml:space="preserve"> och </w:t>
+        <w:t>AI-agenten återanvänd</w:t>
+      </w:r>
+      <w:r>
+        <w:t>er inte fall i implementationen, med anledningen att</w:t>
+      </w:r>
+      <w:r>
+        <w:t xml:space="preserve"> det inte ska undersökas om AI-agenten kan utvecklas dynamiskt efter att ha spelat flera partier.</w:t>
+      </w:r>
+    </w:p>
+    <w:p>
+      <w:r>
+        <w:t xml:space="preserve">Flera likhetsfunktioner och distansfunktioner används i implementationen </w:t>
+      </w:r>
+      <w:r>
+        <w:t xml:space="preserve">vars målmängd är </w:t>
+      </w:r>
+      <m:oMath>
+        <m:r>
+          <w:rPr>
+            <w:rFonts w:ascii="Cambria Math" w:hAnsi="Cambria Math"/>
+          </w:rPr>
+          <m:t>[0, 1]</m:t>
+        </m:r>
+      </m:oMath>
+      <w:r>
+        <w:t xml:space="preserve">. Ett högt tal indikerar hög likhet eller hög distans (låg likhet) beroende på om funktionen är än likhetsfunktion eller en distansfunktion. </w:t>
+      </w:r>
+      <w:r>
+        <w:t xml:space="preserve">Flera av funktionerna är baserade på andra funktioner vars resultat är viktade. En lista med 6 </w:t>
+      </w:r>
+      <w:r>
+        <w:t xml:space="preserve">vikter vid namn </w:t>
       </w:r>
       <m:oMath>
         <m:r>
@@ -7839,19 +7820,515 @@
         </m:r>
       </m:oMath>
       <w:r>
+        <w:t xml:space="preserve"> kan användas för att konfigurera AI-agentens beslutstagande, så länge som funktionernas målmängder förblir delmängder av </w:t>
+      </w:r>
+      <m:oMath>
+        <m:r>
+          <w:rPr>
+            <w:rFonts w:ascii="Cambria Math" w:hAnsi="Cambria Math"/>
+          </w:rPr>
+          <m:t>[0, 1]</m:t>
+        </m:r>
+      </m:oMath>
+      <w:r>
+        <w:t>.</w:t>
+      </w:r>
+    </w:p>
+    <w:p>
+      <w:r>
+        <w:t xml:space="preserve">I denna sektion indikerar invertering att översätta från ett likhetsvärde till ett distansvärde eller tvärt om. T.ex. om likheten är 0,3 skulle distansvärdet vara 0,7 (1 - 0,3). </w:t>
+      </w:r>
+      <w:r>
+        <w:t xml:space="preserve">I sektionen </w:t>
+      </w:r>
+      <w:r>
+        <w:lastRenderedPageBreak/>
+        <w:t xml:space="preserve">betyder normalisering att överföra ett tal från ett intervall </w:t>
+      </w:r>
+      <m:oMath>
+        <m:r>
+          <w:rPr>
+            <w:rFonts w:ascii="Cambria Math" w:hAnsi="Cambria Math"/>
+          </w:rPr>
+          <m:t>[0,r]</m:t>
+        </m:r>
+      </m:oMath>
+      <w:r>
+        <w:t xml:space="preserve"> till </w:t>
+      </w:r>
+      <m:oMath>
+        <m:r>
+          <w:rPr>
+            <w:rFonts w:ascii="Cambria Math" w:hAnsi="Cambria Math"/>
+          </w:rPr>
+          <m:t>[0,1]</m:t>
+        </m:r>
+      </m:oMath>
+      <w:r>
+        <w:t xml:space="preserve"> genom att dividera </w:t>
+      </w:r>
+      <w:r>
+        <w:t>talet</w:t>
+      </w:r>
+      <w:r>
+        <w:t xml:space="preserve"> med </w:t>
+      </w:r>
+      <m:oMath>
+        <m:r>
+          <w:rPr>
+            <w:rFonts w:ascii="Cambria Math" w:hAnsi="Cambria Math"/>
+          </w:rPr>
+          <m:t>r</m:t>
+        </m:r>
+      </m:oMath>
+      <w:r>
+        <w:t>.</w:t>
+      </w:r>
+    </w:p>
+    <w:p>
+      <w:pPr>
+        <w:pStyle w:val="Rubrik3"/>
+      </w:pPr>
+      <w:bookmarkStart w:id="35" w:name="_Ref416081981"/>
+      <w:r>
+        <w:t>Fallrepresentation och hämtning</w:t>
+      </w:r>
+      <w:bookmarkEnd w:id="35"/>
+    </w:p>
+    <w:p>
+      <w:r>
+        <w:t xml:space="preserve">Ett fall representeras som ett problem och lösningen på problemet. I arbetet är problemet ett läge och lösningen ett drag att utföra i läget. </w:t>
+      </w:r>
+      <w:r>
+        <w:t>Fall</w:t>
+      </w:r>
+      <w:r>
+        <w:t xml:space="preserve"> representeras med tvåelementst</w:t>
+      </w:r>
+      <w:r>
+        <w:t xml:space="preserve">uplar av problem och lösningar och lagras sekventiellt som en lista i en fallbas. Under hämtning </w:t>
+      </w:r>
+      <w:r>
+        <w:t>söks fallbasen</w:t>
+      </w:r>
+      <w:r>
+        <w:t xml:space="preserve"> igenom sekventiellt, för att hitta det </w:t>
+      </w:r>
+      <w:r>
+        <w:t>fall</w:t>
+      </w:r>
+      <w:r>
+        <w:t xml:space="preserve"> vars problem är mest likt det problem som ska lösas. Om det finns flera fall vars problem är mest lika problemet som ska lösas väljs ett av dessa fall ut slumpmässigt. Likhet mellan problem</w:t>
+      </w:r>
+      <w:r>
+        <w:t xml:space="preserve"> dvs. lägen,</w:t>
+      </w:r>
+      <w:r>
+        <w:t xml:space="preserve"> definieras</w:t>
+      </w:r>
+      <w:r>
+        <w:t xml:space="preserve"> som den genomsnittliga likheten mellan eventuella pjäser på respektive </w:t>
+      </w:r>
+      <w:r>
+        <w:t>läges</w:t>
+      </w:r>
+      <w:r>
+        <w:t xml:space="preserve"> bräde</w:t>
+      </w:r>
+      <w:r>
+        <w:t>n</w:t>
+      </w:r>
+      <w:r>
+        <w:t>. Likhet mellan eventuella pjäser är som följer:</w:t>
+      </w:r>
+    </w:p>
+    <w:p>
+      <w:pPr>
+        <w:pStyle w:val="Liststycke"/>
+        <w:numPr>
+          <w:ilvl w:val="0"/>
+          <w:numId w:val="13"/>
+        </w:numPr>
+      </w:pPr>
+      <w:r>
+        <w:t>1,0 om båda</w:t>
+      </w:r>
+      <w:r>
+        <w:t xml:space="preserve"> pjäserna </w:t>
+      </w:r>
+      <w:r>
+        <w:t>inte finns (</w:t>
+      </w:r>
+      <w:r>
+        <w:t>rutorna är tomma</w:t>
+      </w:r>
+      <w:r>
+        <w:t>)</w:t>
+      </w:r>
+      <w:r>
+        <w:t xml:space="preserve"> eller om pjäserna</w:t>
+      </w:r>
+      <w:r>
+        <w:t xml:space="preserve"> finns och</w:t>
+      </w:r>
+      <w:r>
+        <w:t xml:space="preserve"> har samma färg och typ.</w:t>
+      </w:r>
+    </w:p>
+    <w:p>
+      <w:pPr>
+        <w:pStyle w:val="Liststycke"/>
+        <w:numPr>
+          <w:ilvl w:val="0"/>
+          <w:numId w:val="13"/>
+        </w:numPr>
+      </w:pPr>
+      <w:r>
+        <w:t>0,75 om pjäserna</w:t>
+      </w:r>
+      <w:r>
+        <w:t xml:space="preserve"> finns och</w:t>
+      </w:r>
+      <w:r>
+        <w:t xml:space="preserve"> har samma färg</w:t>
+      </w:r>
+      <w:r>
+        <w:t xml:space="preserve"> men inte typ</w:t>
+      </w:r>
+      <w:r>
+        <w:t>.</w:t>
+      </w:r>
+    </w:p>
+    <w:p>
+      <w:pPr>
+        <w:pStyle w:val="Liststycke"/>
+        <w:numPr>
+          <w:ilvl w:val="0"/>
+          <w:numId w:val="13"/>
+        </w:numPr>
+      </w:pPr>
+      <w:r>
+        <w:t>0,5 om</w:t>
+      </w:r>
+      <w:r>
+        <w:t xml:space="preserve"> bara</w:t>
+      </w:r>
+      <w:r>
+        <w:t xml:space="preserve"> en </w:t>
+      </w:r>
+      <w:r>
+        <w:t>pjäs</w:t>
+      </w:r>
+      <w:r>
+        <w:t xml:space="preserve"> finns</w:t>
+      </w:r>
+      <w:r>
+        <w:t>.</w:t>
+      </w:r>
+    </w:p>
+    <w:p>
+      <w:pPr>
+        <w:pStyle w:val="Liststycke"/>
+        <w:numPr>
+          <w:ilvl w:val="0"/>
+          <w:numId w:val="13"/>
+        </w:numPr>
+      </w:pPr>
+      <w:r>
+        <w:t>0,25 om pjäserna</w:t>
+      </w:r>
+      <w:r>
+        <w:t xml:space="preserve"> finns och</w:t>
+      </w:r>
+      <w:r>
+        <w:t xml:space="preserve"> har samma typ</w:t>
+      </w:r>
+      <w:r>
+        <w:t xml:space="preserve"> men inte färg</w:t>
+      </w:r>
+      <w:r>
+        <w:t>.</w:t>
+      </w:r>
+    </w:p>
+    <w:p>
+      <w:pPr>
+        <w:pStyle w:val="Liststycke"/>
+        <w:numPr>
+          <w:ilvl w:val="0"/>
+          <w:numId w:val="13"/>
+        </w:numPr>
+      </w:pPr>
+      <w:r>
+        <w:t>0 om pjäserna har olika färg och typ.</w:t>
+      </w:r>
+    </w:p>
+    <w:p>
+      <w:r>
+        <w:t xml:space="preserve">Tanken med denna definition av likhet är att identiska </w:t>
+      </w:r>
+      <w:r>
+        <w:t>lägen</w:t>
+      </w:r>
+      <w:r>
+        <w:t xml:space="preserve"> är 100 % lika och </w:t>
+      </w:r>
+      <w:r>
+        <w:t>lägen</w:t>
+      </w:r>
+      <w:r>
+        <w:t xml:space="preserve"> som skiljer sig med bara några få flyttade pjäser fortfarande är lika. </w:t>
+      </w:r>
+      <w:r>
+        <w:t>Lägen</w:t>
+      </w:r>
+      <w:r>
+        <w:t xml:space="preserve"> är även lika om det</w:t>
+      </w:r>
+      <w:r>
+        <w:t xml:space="preserve"> generellt men inte alltid</w:t>
+      </w:r>
+      <w:r>
+        <w:t xml:space="preserve"> finns pjäser av samma färg på</w:t>
+      </w:r>
+      <w:r>
+        <w:t xml:space="preserve"> i</w:t>
+      </w:r>
+      <w:r>
+        <w:t xml:space="preserve"> sa</w:t>
+      </w:r>
+      <w:r>
+        <w:t>mma platser. Detta innebär att</w:t>
+      </w:r>
+      <w:r>
+        <w:t xml:space="preserve"> lösningar</w:t>
+      </w:r>
+      <w:r>
+        <w:t>na, dvs. dragen,</w:t>
+      </w:r>
+      <w:r>
+        <w:t xml:space="preserve"> i fall</w:t>
+      </w:r>
+      <w:r>
+        <w:t>en</w:t>
+      </w:r>
+      <w:r>
+        <w:t xml:space="preserve"> har en större chans att vara giltiga</w:t>
+      </w:r>
+      <w:r>
+        <w:t xml:space="preserve"> för det nya </w:t>
+      </w:r>
+      <w:r>
+        <w:t>läget</w:t>
+      </w:r>
+      <w:r>
+        <w:t>, för att det är en större chans att källrutan har en pjäs med samma färg</w:t>
+      </w:r>
+      <w:r>
+        <w:t xml:space="preserve"> och typ</w:t>
+      </w:r>
+      <w:r>
+        <w:t>, att rutorna på vägen är tomma</w:t>
+      </w:r>
+      <w:r>
+        <w:t xml:space="preserve"> och destinationsrutan har den förväntade färgen, alternativt att den är tom</w:t>
+      </w:r>
+      <w:r>
+        <w:t xml:space="preserve"> i båda problemen</w:t>
+      </w:r>
+      <w:r>
+        <w:t xml:space="preserve">. I ett fall där en drottning fångar en motståndarlöpare ökar sannolikheten att hämta fallet om drottningen och löparen står på samma rutor i </w:t>
+      </w:r>
+      <w:r>
+        <w:t>respektive</w:t>
+      </w:r>
+      <w:r>
+        <w:t xml:space="preserve"> problem</w:t>
+      </w:r>
+      <w:r>
         <w:t xml:space="preserve"> </w:t>
       </w:r>
       <w:r>
+        <w:t>och</w:t>
+      </w:r>
+      <w:r>
+        <w:t xml:space="preserve"> om</w:t>
+      </w:r>
+      <w:r>
+        <w:t xml:space="preserve"> rutorna mella</w:t>
+      </w:r>
+      <w:r>
+        <w:t>n dem är tomma i respektive problem</w:t>
+      </w:r>
+      <w:r>
+        <w:t>.</w:t>
+      </w:r>
+      <w:r>
+        <w:t xml:space="preserve"> Något som liknelsefunktionen inte tar hänsyn till, </w:t>
+      </w:r>
+      <w:r>
+        <w:t>är likheter mellan förskjutna lägen, dvs. lägen där en eller flera pjäser i respektive problem inte är på samma rutor, men på närliggande rutor. Denna likhet är dock mycket mer prestandatung; istället för att bara jämföra innehållet på respektive ruta kräver denna likhet en sökning efter en liknande pjäs för varje ruta.</w:t>
+      </w:r>
+    </w:p>
+    <w:p>
+      <w:pPr>
+        <w:pStyle w:val="Rubrik3"/>
+      </w:pPr>
+      <w:bookmarkStart w:id="36" w:name="_Ref415843476"/>
+      <w:r>
+        <w:t>Anpassning</w:t>
+      </w:r>
+      <w:bookmarkEnd w:id="36"/>
+    </w:p>
+    <w:p>
+      <w:r>
+        <w:t xml:space="preserve">När ett fall har hämtats </w:t>
+      </w:r>
+      <w:r>
+        <w:t>kan</w:t>
+      </w:r>
+      <w:r>
+        <w:t xml:space="preserve"> det</w:t>
+      </w:r>
+      <w:r>
+        <w:t xml:space="preserve"> behöva anpassas</w:t>
+      </w:r>
+      <w:r>
+        <w:t xml:space="preserve"> till det nuvarande problemet. </w:t>
+      </w:r>
+      <w:r>
+        <w:t xml:space="preserve">Eftersom antalet giltiga </w:t>
+      </w:r>
+      <w:r>
+        <w:t>lösningar</w:t>
+      </w:r>
+      <w:r>
+        <w:t xml:space="preserve"> alltid är mycket mindre än antalet </w:t>
+      </w:r>
+      <w:r>
+        <w:t>lösningar</w:t>
+      </w:r>
+      <w:r>
+        <w:t xml:space="preserve"> som kan representeras</w:t>
+      </w:r>
+      <w:r>
+        <w:t>,</w:t>
+      </w:r>
+      <w:r>
+        <w:t xml:space="preserve"> så </w:t>
+      </w:r>
+      <w:r>
+        <w:t>väljs den giltiga lösning som är mest lik fallets lösning.</w:t>
+      </w:r>
+      <w:r>
+        <w:t xml:space="preserve"> </w:t>
+      </w:r>
+      <w:r>
+        <w:t>Det kan vara fördelaktigt att</w:t>
+      </w:r>
+      <w:r>
+        <w:t xml:space="preserve"> </w:t>
+      </w:r>
+      <w:r>
+        <w:t>föranpassa</w:t>
+      </w:r>
+      <w:r>
+        <w:t xml:space="preserve"> lösningen baserat på identifierade skillnader i problemen</w:t>
+      </w:r>
+      <w:r>
+        <w:t xml:space="preserve">, innan det jämförs med de giltiga </w:t>
+      </w:r>
+      <w:r>
+        <w:t>lösningarna</w:t>
+      </w:r>
+      <w:r>
+        <w:t xml:space="preserve">. </w:t>
+      </w:r>
+      <w:r>
+        <w:t xml:space="preserve">Det </w:t>
+      </w:r>
+      <w:r>
         <w:t>är</w:t>
       </w:r>
       <w:r>
-        <w:t xml:space="preserve"> en lista av</w:t>
-      </w:r>
-      <w:r>
-        <w:t xml:space="preserve"> vikter,</w:t>
-      </w:r>
-      <w:r>
-        <w:t xml:space="preserve"> kan liknelsefunktionen beskrivas som </w:t>
+        <w:t xml:space="preserve"> dock</w:t>
+      </w:r>
+      <w:r>
+        <w:t xml:space="preserve"> </w:t>
+      </w:r>
+      <w:r>
+        <w:t xml:space="preserve">svårt att </w:t>
+      </w:r>
+      <w:r>
+        <w:t xml:space="preserve">argumentera för vilka skillnader som är relevanta för att anpassningen ska ge en så passande lösning som möjligt. </w:t>
+      </w:r>
+      <w:r>
+        <w:t>O</w:t>
+      </w:r>
+      <w:r>
+        <w:t>m problemen</w:t>
+      </w:r>
+      <w:r>
+        <w:t xml:space="preserve"> t.ex.</w:t>
+      </w:r>
+      <w:r>
+        <w:t xml:space="preserve"> skiljer sig för att pjäsen som fångas i det tidigare fallet </w:t>
+      </w:r>
+      <w:r>
+        <w:t>är förskjuten,</w:t>
+      </w:r>
+      <w:r>
+        <w:t xml:space="preserve"> </w:t>
+      </w:r>
+      <w:r>
+        <w:t>bör</w:t>
+      </w:r>
+      <w:r>
+        <w:t xml:space="preserve"> den fångade pjäsen fortfarande fångas, eller </w:t>
+      </w:r>
+      <w:r>
+        <w:t xml:space="preserve">hängde </w:t>
+      </w:r>
+      <w:r>
+        <w:t>draget</w:t>
+      </w:r>
+      <w:r>
+        <w:t>s relevans på</w:t>
+      </w:r>
+      <w:r>
+        <w:t xml:space="preserve"> att den specifika destinationsrutan ockuperades?</w:t>
+      </w:r>
+      <w:r>
+        <w:t xml:space="preserve"> Av denna anledning </w:t>
+      </w:r>
+      <w:r>
+        <w:t>används</w:t>
+      </w:r>
+      <w:r>
+        <w:t xml:space="preserve"> ingen föranpassning.</w:t>
+      </w:r>
+    </w:p>
+    <w:p>
+      <w:r>
+        <w:t>Drag liknar varandra efter två olika liknelser: inverterat</w:t>
+      </w:r>
+      <w:r>
+        <w:t xml:space="preserve"> </w:t>
+      </w:r>
+      <w:r>
+        <w:t>avstånd och innehåll. Den totala liknelsen är summan av de två viktade liknelserna. Om A är avståndsfunktionen</w:t>
+      </w:r>
+      <w:r>
+        <w:t xml:space="preserve"> och</w:t>
+      </w:r>
+      <w:r>
+        <w:t xml:space="preserve"> I </w:t>
+      </w:r>
+      <w:r>
+        <w:t xml:space="preserve">är </w:t>
+      </w:r>
+      <w:r>
+        <w:lastRenderedPageBreak/>
+        <w:t xml:space="preserve">innehållsfunktionen kan liknelsefunktionen beskrivas som </w:t>
       </w:r>
       <w:r>
         <w:t xml:space="preserve">följande: </w:t>
@@ -8161,8 +8638,6 @@
       <w:r>
         <w:t>.</w:t>
       </w:r>
-      <w:bookmarkStart w:id="33" w:name="_GoBack"/>
-      <w:bookmarkEnd w:id="33"/>
     </w:p>
     <w:p>
       <w:r>
@@ -8193,13 +8668,32 @@
         <w:t xml:space="preserve"> till.</w:t>
       </w:r>
       <w:r>
-        <w:t xml:space="preserve"> Manhattanavståndet mellan två rutor är antal rader adderat med antalet kolumner som måste korsas för att nå den ena rutan från den andra. </w:t>
-      </w:r>
-      <w:r>
-        <w:t>Normaliseringen av manhattanavståndet är en division med det största manhattanavståndet. På så vis är det normaliserade manhattanavståndet alltid mellan 0 och 1.</w:t>
-      </w:r>
-      <w:r>
-        <w:t xml:space="preserve"> </w:t>
+        <w:t xml:space="preserve"> Manhattanavståndet mellan två rutor är antal rader adderat med antalet kolumner som måste korsas för att nå den ena rutan från den andra. Manhattanavståndet har alltså målmängden [</w:t>
+      </w:r>
+      <m:oMath>
+        <m:r>
+          <w:rPr>
+            <w:rFonts w:ascii="Cambria Math" w:hAnsi="Cambria Math"/>
+          </w:rPr>
+          <m:t>0, 14]</m:t>
+        </m:r>
+      </m:oMath>
+      <w:r>
+        <w:t>, för att 14 är det största manhattanavståndet i schack.</w:t>
+      </w:r>
+      <w:r>
+        <w:t xml:space="preserve"> Att normalisera manhattanavståndet gör målmängden till </w:t>
+      </w:r>
+      <m:oMath>
+        <m:r>
+          <w:rPr>
+            <w:rFonts w:ascii="Cambria Math" w:hAnsi="Cambria Math"/>
+          </w:rPr>
+          <m:t>[0, 1]</m:t>
+        </m:r>
+      </m:oMath>
+      <w:r>
+        <w:t xml:space="preserve">. </w:t>
       </w:r>
       <w:r>
         <w:t xml:space="preserve">Om M är det normaliserade manhattanavståndet, K ger ett drags källruta och D ger ett drags destinationsruta kan avståndsfunktionen skrivas så här: </w:t>
@@ -8564,7 +9058,37 @@
         <w:t>e och</w:t>
       </w:r>
       <w:r>
-        <w:t xml:space="preserve"> fångad pjäs. Likheten mellan pjäser är samma som används under hämtning. Om</w:t>
+        <w:t xml:space="preserve"> eventuellt</w:t>
+      </w:r>
+      <w:r>
+        <w:t xml:space="preserve"> fångad</w:t>
+      </w:r>
+      <w:r>
+        <w:t>e</w:t>
+      </w:r>
+      <w:r>
+        <w:t xml:space="preserve"> pjäs. Likheten mellan pjäser är samma som </w:t>
+      </w:r>
+      <w:r>
+        <w:t xml:space="preserve">beskrevs i sektion </w:t>
+      </w:r>
+      <w:r>
+        <w:fldChar w:fldCharType="begin"/>
+      </w:r>
+      <w:r>
+        <w:instrText xml:space="preserve"> REF _Ref416081981 \r \h </w:instrText>
+      </w:r>
+      <w:r>
+        <w:fldChar w:fldCharType="separate"/>
+      </w:r>
+      <w:r>
+        <w:t>4.2.1</w:t>
+      </w:r>
+      <w:r>
+        <w:fldChar w:fldCharType="end"/>
+      </w:r>
+      <w:r>
+        <w:t>. Om</w:t>
       </w:r>
       <w:r>
         <w:t xml:space="preserve"> S är pjäslikhetsfunktionen,</w:t>
@@ -8573,8 +9097,15 @@
         <w:t xml:space="preserve"> n är det nya problemets bräde och p är</w:t>
       </w:r>
       <w:r>
-        <w:t xml:space="preserve"> det hämtade fallets problems bräde, kan funktionen definieras på följande vis: </w:t>
-      </w:r>
+        <w:t xml:space="preserve"> det hämtade fallets problems bräde, definieras</w:t>
+      </w:r>
+      <w:r>
+        <w:t xml:space="preserve"> funktionen</w:t>
+      </w:r>
+      <w:r>
+        <w:t xml:space="preserve"> på följande vis: </w:t>
+      </w:r>
+      <w:bookmarkStart w:id="37" w:name="_GoBack"/>
       <m:oMath>
         <m:r>
           <w:rPr>
@@ -8680,7 +9211,7 @@
               <w:rPr>
                 <w:rFonts w:ascii="Cambria Math" w:hAnsi="Cambria Math"/>
               </w:rPr>
-              <m:t>4</m:t>
+              <m:t>5</m:t>
             </m:r>
           </m:sub>
         </m:sSub>
@@ -8864,7 +9395,7 @@
               <w:rPr>
                 <w:rFonts w:ascii="Cambria Math" w:hAnsi="Cambria Math"/>
               </w:rPr>
-              <m:t>5</m:t>
+              <m:t>6</m:t>
             </m:r>
           </m:sub>
         </m:sSub>
@@ -9015,24 +9546,29 @@
           <m:t>)</m:t>
         </m:r>
       </m:oMath>
+      <w:bookmarkEnd w:id="37"/>
       <w:r>
         <w:t>.</w:t>
       </w:r>
     </w:p>
     <w:p>
-      <w:pPr>
-        <w:pStyle w:val="Rubrik3"/>
-      </w:pPr>
-      <w:r>
-        <w:t>Återanvändning</w:t>
-      </w:r>
-    </w:p>
-    <w:p>
-      <w:r>
-        <w:t>AI-agenten återanvänder inte fall i implementationen. Anledningen är att det inte ska undersökas om AI-agenten kan utvecklas dynamiskt efter att ha spelat flera partier. I det flesta fall skulle även resultatet av framtida hämtningar vara oförändrade såvida inte ett nytt problem uppstår som är mest likt det återanvända problemet.</w:t>
-      </w:r>
-      <w:r>
-        <w:t xml:space="preserve"> Detta anses vara väldigt osannolikt för att antalet totala fall som kommer uppstå under studien beräknas vara mycket lägre än antal fall i de ursprungliga fallbaserna.</w:t>
+      <w:r>
+        <w:t>Tanken</w:t>
+      </w:r>
+      <w:r>
+        <w:t xml:space="preserve"> med denna definition av draglikhet</w:t>
+      </w:r>
+      <w:r>
+        <w:t xml:space="preserve"> är att försöka identifiera vilket drag som har ett syfte så likt fallets drag som möjligt. Ett drag kan vara viktigt för att en viss pjäs på en viss ruta eller närliggande ruta flyttades, att den flyttades till en viss ruta eller i närheten av en viss ruta, att den flyttade pjäsen var av en viss typ, att den fångade pjäsen var av en viss typ eller någon kombination av dessa kriterier. Likhetsfunktionen ökar</w:t>
+      </w:r>
+      <w:r>
+        <w:t xml:space="preserve"> därför</w:t>
+      </w:r>
+      <w:r>
+        <w:t xml:space="preserve"> chansen att </w:t>
+      </w:r>
+      <w:r>
+        <w:t>ge högre likhet för drag som har liknande syfte.</w:t>
       </w:r>
     </w:p>
     <w:p>
@@ -9042,13 +9578,13 @@
           <w:lang w:val="en-US"/>
         </w:rPr>
       </w:pPr>
-      <w:bookmarkStart w:id="34" w:name="_Toc181172235"/>
-      <w:bookmarkStart w:id="35" w:name="_Toc181172567"/>
-      <w:bookmarkStart w:id="36" w:name="_Toc181173118"/>
-      <w:bookmarkStart w:id="37" w:name="_Toc181173288"/>
-      <w:bookmarkStart w:id="38" w:name="_Toc185664441"/>
-      <w:bookmarkStart w:id="39" w:name="_Toc219475274"/>
-      <w:bookmarkStart w:id="40" w:name="_Toc414552449"/>
+      <w:bookmarkStart w:id="38" w:name="_Toc181172235"/>
+      <w:bookmarkStart w:id="39" w:name="_Toc181172567"/>
+      <w:bookmarkStart w:id="40" w:name="_Toc181173118"/>
+      <w:bookmarkStart w:id="41" w:name="_Toc181173288"/>
+      <w:bookmarkStart w:id="42" w:name="_Toc185664441"/>
+      <w:bookmarkStart w:id="43" w:name="_Toc219475274"/>
+      <w:bookmarkStart w:id="44" w:name="_Toc414552449"/>
       <w:r>
         <w:rPr>
           <w:lang w:val="en-US"/>
@@ -9056,13 +9592,13 @@
         <w:lastRenderedPageBreak/>
         <w:t>Referenser</w:t>
       </w:r>
-      <w:bookmarkEnd w:id="34"/>
-      <w:bookmarkEnd w:id="35"/>
-      <w:bookmarkEnd w:id="36"/>
-      <w:bookmarkEnd w:id="37"/>
       <w:bookmarkEnd w:id="38"/>
       <w:bookmarkEnd w:id="39"/>
       <w:bookmarkEnd w:id="40"/>
+      <w:bookmarkEnd w:id="41"/>
+      <w:bookmarkEnd w:id="42"/>
+      <w:bookmarkEnd w:id="43"/>
+      <w:bookmarkEnd w:id="44"/>
     </w:p>
     <w:p>
       <w:pPr>
@@ -9615,6 +10151,33 @@
       </w:pPr>
       <w:r>
         <w:rPr>
+          <w:lang w:val="en-US"/>
+        </w:rPr>
+        <w:t xml:space="preserve">Harkness, K. (1973). </w:t>
+      </w:r>
+      <w:r>
+        <w:rPr>
+          <w:i/>
+          <w:lang w:val="en-US"/>
+        </w:rPr>
+        <w:t>Official Chess Handbook</w:t>
+      </w:r>
+      <w:r>
+        <w:rPr>
+          <w:lang w:val="en-US"/>
+        </w:rPr>
+        <w:t>. New York: David McKay Co.</w:t>
+      </w:r>
+    </w:p>
+    <w:p>
+      <w:pPr>
+        <w:pStyle w:val="Referens"/>
+        <w:rPr>
+          <w:lang w:val="en-US" w:eastAsia="sv-SE"/>
+        </w:rPr>
+      </w:pPr>
+      <w:r>
+        <w:rPr>
           <w:lang w:val="en-US" w:eastAsia="sv-SE"/>
         </w:rPr>
         <w:t>Heinz, E.</w:t>
@@ -9875,57 +10438,6 @@
         <w:rPr>
           <w:lang w:val="en-US"/>
         </w:rPr>
-        <w:t>Laramée, F. D. (2000</w:t>
-      </w:r>
-      <w:r>
-        <w:rPr>
-          <w:lang w:val="en-US"/>
-        </w:rPr>
-        <w:t>c</w:t>
-      </w:r>
-      <w:r>
-        <w:rPr>
-          <w:lang w:val="en-US"/>
-        </w:rPr>
-        <w:t xml:space="preserve">). </w:t>
-      </w:r>
-      <w:r>
-        <w:rPr>
-          <w:i/>
-          <w:lang w:val="en-US"/>
-        </w:rPr>
-        <w:t>Chess Programming Part III: Move Generation</w:t>
-      </w:r>
-      <w:r>
-        <w:rPr>
-          <w:lang w:val="en-US"/>
-        </w:rPr>
-        <w:t xml:space="preserve">. </w:t>
-      </w:r>
-      <w:r>
-        <w:rPr>
-          <w:lang w:val="en-US"/>
-        </w:rPr>
-        <w:t>http://www.gamedev.net/page/resources/_/technical/artificial-intelligence/chess-programming-part-iii-move-generation-r1126</w:t>
-      </w:r>
-      <w:r>
-        <w:rPr>
-          <w:lang w:val="en-US"/>
-        </w:rPr>
-        <w:t xml:space="preserve"> [2015-03-30] </w:t>
-      </w:r>
-    </w:p>
-    <w:p>
-      <w:pPr>
-        <w:pStyle w:val="Referens"/>
-        <w:rPr>
-          <w:lang w:val="en-US"/>
-        </w:rPr>
-      </w:pPr>
-      <w:r>
-        <w:rPr>
-          <w:lang w:val="en-US"/>
-        </w:rPr>
         <w:lastRenderedPageBreak/>
         <w:t>Laramée, F. D. (2000</w:t>
       </w:r>
@@ -9933,6 +10445,57 @@
         <w:rPr>
           <w:lang w:val="en-US"/>
         </w:rPr>
+        <w:t>c</w:t>
+      </w:r>
+      <w:r>
+        <w:rPr>
+          <w:lang w:val="en-US"/>
+        </w:rPr>
+        <w:t xml:space="preserve">). </w:t>
+      </w:r>
+      <w:r>
+        <w:rPr>
+          <w:i/>
+          <w:lang w:val="en-US"/>
+        </w:rPr>
+        <w:t>Chess Programming Part III: Move Generation</w:t>
+      </w:r>
+      <w:r>
+        <w:rPr>
+          <w:lang w:val="en-US"/>
+        </w:rPr>
+        <w:t xml:space="preserve">. </w:t>
+      </w:r>
+      <w:r>
+        <w:rPr>
+          <w:lang w:val="en-US"/>
+        </w:rPr>
+        <w:t>http://www.gamedev.net/page/resources/_/technical/artificial-intelligence/chess-programming-part-iii-move-generation-r1126</w:t>
+      </w:r>
+      <w:r>
+        <w:rPr>
+          <w:lang w:val="en-US"/>
+        </w:rPr>
+        <w:t xml:space="preserve"> [2015-03-30] </w:t>
+      </w:r>
+    </w:p>
+    <w:p>
+      <w:pPr>
+        <w:pStyle w:val="Referens"/>
+        <w:rPr>
+          <w:lang w:val="en-US"/>
+        </w:rPr>
+      </w:pPr>
+      <w:r>
+        <w:rPr>
+          <w:lang w:val="en-US"/>
+        </w:rPr>
+        <w:t>Laramée, F. D. (2000</w:t>
+      </w:r>
+      <w:r>
+        <w:rPr>
+          <w:lang w:val="en-US"/>
+        </w:rPr>
         <w:t>d</w:t>
       </w:r>
       <w:r>
@@ -10255,7 +10818,7 @@
         <w:rPr>
           <w:lang w:val="en-US"/>
         </w:rPr>
-        <w:t xml:space="preserve"> ss. 227-237. New York: Springer Verlag.</w:t>
+        <w:t xml:space="preserve"> ss. 227-237. New York: Springer.</w:t>
       </w:r>
     </w:p>
     <w:p>
@@ -10307,28 +10870,70 @@
       <w:pPr>
         <w:pStyle w:val="Referens"/>
         <w:rPr>
-          <w:b/>
-          <w:lang w:val="en-US"/>
-        </w:rPr>
-      </w:pPr>
-      <w:r>
-        <w:rPr>
-          <w:lang w:val="en-US"/>
-        </w:rPr>
-        <w:t xml:space="preserve">Harkness, K. (1973). </w:t>
+          <w:lang w:val="en-US"/>
+        </w:rPr>
+      </w:pPr>
+      <w:r>
+        <w:rPr>
+          <w:lang w:val="en-US"/>
+        </w:rPr>
+        <w:t>Oxford Dictionaries</w:t>
+      </w:r>
+      <w:r>
+        <w:rPr>
+          <w:lang w:val="en-US"/>
+        </w:rPr>
+        <w:t xml:space="preserve"> </w:t>
+      </w:r>
+      <w:r>
+        <w:rPr>
+          <w:lang w:val="en-US"/>
+        </w:rPr>
+        <w:t>(2010).</w:t>
+      </w:r>
+      <w:r>
+        <w:rPr>
+          <w:lang w:val="en-US"/>
+        </w:rPr>
+        <w:t xml:space="preserve"> </w:t>
       </w:r>
       <w:r>
         <w:rPr>
           <w:i/>
           <w:lang w:val="en-US"/>
         </w:rPr>
-        <w:t>Official Chess Handbook</w:t>
-      </w:r>
-      <w:r>
-        <w:rPr>
-          <w:lang w:val="en-US"/>
-        </w:rPr>
-        <w:t>. New York: David McKay Co.</w:t>
+        <w:t>Oxford Dictionary of English</w:t>
+      </w:r>
+      <w:r>
+        <w:rPr>
+          <w:i/>
+          <w:lang w:val="en-US"/>
+        </w:rPr>
+        <w:t xml:space="preserve"> (3. ed.). </w:t>
+      </w:r>
+      <w:r>
+        <w:rPr>
+          <w:lang w:val="en-US"/>
+        </w:rPr>
+        <w:t xml:space="preserve"> </w:t>
+      </w:r>
+      <w:r>
+        <w:rPr>
+          <w:lang w:val="en-US"/>
+        </w:rPr>
+        <w:t xml:space="preserve">Oxford: </w:t>
+      </w:r>
+      <w:r>
+        <w:rPr>
+          <w:lang w:val="en-US"/>
+        </w:rPr>
+        <w:t>Oxford University Press</w:t>
+      </w:r>
+      <w:r>
+        <w:rPr>
+          <w:lang w:val="en-US"/>
+        </w:rPr>
+        <w:t>.</w:t>
       </w:r>
     </w:p>
     <w:p>
@@ -10459,13 +11064,7 @@
         <w:rPr>
           <w:lang w:val="en-US"/>
         </w:rPr>
-        <w:t xml:space="preserve">Berlin: Springer </w:t>
-      </w:r>
-      <w:r>
-        <w:rPr>
-          <w:lang w:val="en-US"/>
-        </w:rPr>
-        <w:t>Verlag</w:t>
+        <w:t>Berlin: Springer</w:t>
       </w:r>
       <w:r>
         <w:rPr>
@@ -10763,6 +11362,7 @@
         <w:rPr>
           <w:lang w:val="en-US"/>
         </w:rPr>
+        <w:lastRenderedPageBreak/>
         <w:t xml:space="preserve">World Chess Federation (2011). </w:t>
       </w:r>
       <w:r>
@@ -10879,7 +11479,6 @@
         <w:rPr>
           <w:lang w:val="en-US"/>
         </w:rPr>
-        <w:lastRenderedPageBreak/>
         <w:t>World Chess Federation (2014b</w:t>
       </w:r>
       <w:r>
@@ -11116,7 +11715,7 @@
         <w:rStyle w:val="Sidnummer"/>
         <w:noProof/>
       </w:rPr>
-      <w:t>16</w:t>
+      <w:t>3</w:t>
     </w:r>
     <w:r>
       <w:rPr>
@@ -12497,6 +13096,119 @@
     </w:lvl>
   </w:abstractNum>
   <w:abstractNum w:abstractNumId="12">
+    <w:nsid w:val="70471179"/>
+    <w:multiLevelType w:val="hybridMultilevel"/>
+    <w:tmpl w:val="F3E8B066"/>
+    <w:lvl w:ilvl="0" w:tplc="041D0001">
+      <w:start w:val="1"/>
+      <w:numFmt w:val="bullet"/>
+      <w:lvlText w:val=""/>
+      <w:lvlJc w:val="left"/>
+      <w:pPr>
+        <w:ind w:left="720" w:hanging="360"/>
+      </w:pPr>
+      <w:rPr>
+        <w:rFonts w:ascii="Symbol" w:hAnsi="Symbol" w:hint="default"/>
+      </w:rPr>
+    </w:lvl>
+    <w:lvl w:ilvl="1" w:tplc="041D0003" w:tentative="1">
+      <w:start w:val="1"/>
+      <w:numFmt w:val="bullet"/>
+      <w:lvlText w:val="o"/>
+      <w:lvlJc w:val="left"/>
+      <w:pPr>
+        <w:ind w:left="1440" w:hanging="360"/>
+      </w:pPr>
+      <w:rPr>
+        <w:rFonts w:ascii="Courier New" w:hAnsi="Courier New" w:cs="Courier New" w:hint="default"/>
+      </w:rPr>
+    </w:lvl>
+    <w:lvl w:ilvl="2" w:tplc="041D0005" w:tentative="1">
+      <w:start w:val="1"/>
+      <w:numFmt w:val="bullet"/>
+      <w:lvlText w:val=""/>
+      <w:lvlJc w:val="left"/>
+      <w:pPr>
+        <w:ind w:left="2160" w:hanging="360"/>
+      </w:pPr>
+      <w:rPr>
+        <w:rFonts w:ascii="Wingdings" w:hAnsi="Wingdings" w:hint="default"/>
+      </w:rPr>
+    </w:lvl>
+    <w:lvl w:ilvl="3" w:tplc="041D0001" w:tentative="1">
+      <w:start w:val="1"/>
+      <w:numFmt w:val="bullet"/>
+      <w:lvlText w:val=""/>
+      <w:lvlJc w:val="left"/>
+      <w:pPr>
+        <w:ind w:left="2880" w:hanging="360"/>
+      </w:pPr>
+      <w:rPr>
+        <w:rFonts w:ascii="Symbol" w:hAnsi="Symbol" w:hint="default"/>
+      </w:rPr>
+    </w:lvl>
+    <w:lvl w:ilvl="4" w:tplc="041D0003" w:tentative="1">
+      <w:start w:val="1"/>
+      <w:numFmt w:val="bullet"/>
+      <w:lvlText w:val="o"/>
+      <w:lvlJc w:val="left"/>
+      <w:pPr>
+        <w:ind w:left="3600" w:hanging="360"/>
+      </w:pPr>
+      <w:rPr>
+        <w:rFonts w:ascii="Courier New" w:hAnsi="Courier New" w:cs="Courier New" w:hint="default"/>
+      </w:rPr>
+    </w:lvl>
+    <w:lvl w:ilvl="5" w:tplc="041D0005" w:tentative="1">
+      <w:start w:val="1"/>
+      <w:numFmt w:val="bullet"/>
+      <w:lvlText w:val=""/>
+      <w:lvlJc w:val="left"/>
+      <w:pPr>
+        <w:ind w:left="4320" w:hanging="360"/>
+      </w:pPr>
+      <w:rPr>
+        <w:rFonts w:ascii="Wingdings" w:hAnsi="Wingdings" w:hint="default"/>
+      </w:rPr>
+    </w:lvl>
+    <w:lvl w:ilvl="6" w:tplc="041D0001" w:tentative="1">
+      <w:start w:val="1"/>
+      <w:numFmt w:val="bullet"/>
+      <w:lvlText w:val=""/>
+      <w:lvlJc w:val="left"/>
+      <w:pPr>
+        <w:ind w:left="5040" w:hanging="360"/>
+      </w:pPr>
+      <w:rPr>
+        <w:rFonts w:ascii="Symbol" w:hAnsi="Symbol" w:hint="default"/>
+      </w:rPr>
+    </w:lvl>
+    <w:lvl w:ilvl="7" w:tplc="041D0003" w:tentative="1">
+      <w:start w:val="1"/>
+      <w:numFmt w:val="bullet"/>
+      <w:lvlText w:val="o"/>
+      <w:lvlJc w:val="left"/>
+      <w:pPr>
+        <w:ind w:left="5760" w:hanging="360"/>
+      </w:pPr>
+      <w:rPr>
+        <w:rFonts w:ascii="Courier New" w:hAnsi="Courier New" w:cs="Courier New" w:hint="default"/>
+      </w:rPr>
+    </w:lvl>
+    <w:lvl w:ilvl="8" w:tplc="041D0005" w:tentative="1">
+      <w:start w:val="1"/>
+      <w:numFmt w:val="bullet"/>
+      <w:lvlText w:val=""/>
+      <w:lvlJc w:val="left"/>
+      <w:pPr>
+        <w:ind w:left="6480" w:hanging="360"/>
+      </w:pPr>
+      <w:rPr>
+        <w:rFonts w:ascii="Wingdings" w:hAnsi="Wingdings" w:hint="default"/>
+      </w:rPr>
+    </w:lvl>
+  </w:abstractNum>
+  <w:abstractNum w:abstractNumId="13">
     <w:nsid w:val="7EAE2942"/>
     <w:multiLevelType w:val="multilevel"/>
     <w:tmpl w:val="D03C2850"/>
@@ -12619,7 +13331,7 @@
     <w:abstractNumId w:val="9"/>
   </w:num>
   <w:num w:numId="10">
-    <w:abstractNumId w:val="12"/>
+    <w:abstractNumId w:val="13"/>
   </w:num>
   <w:num w:numId="11">
     <w:abstractNumId w:val="7"/>
@@ -12629,6 +13341,9 @@
   </w:num>
   <w:num w:numId="13">
     <w:abstractNumId w:val="0"/>
+  </w:num>
+  <w:num w:numId="14">
+    <w:abstractNumId w:val="12"/>
   </w:num>
 </w:numbering>
 </file>
@@ -14479,7 +15194,7 @@
 </file>
 
 <file path=customXml/itemProps1.xml><?xml version="1.0" encoding="utf-8"?>
-<ds:datastoreItem xmlns:ds="http://schemas.openxmlformats.org/officeDocument/2006/customXml" ds:itemID="{237ABB3F-D1E9-4690-850C-FBD0823E8AEF}">
+<ds:datastoreItem xmlns:ds="http://schemas.openxmlformats.org/officeDocument/2006/customXml" ds:itemID="{E152DA80-94DE-4920-B746-E54CD2630282}">
   <ds:schemaRefs>
     <ds:schemaRef ds:uri="http://schemas.openxmlformats.org/officeDocument/2006/bibliography"/>
   </ds:schemaRefs>

</xml_diff>